<commit_message>
website and cv updated
</commit_message>
<xml_diff>
--- a/Vedant_resume.docx
+++ b/Vedant_resume.docx
@@ -74,25 +74,23 @@
           <w:sz w:val="24"/>
           <w:szCs w:val="24"/>
         </w:rPr>
-        <w:t>302, Maheshwari CHSL, Plot no.80, Opp. Pragati Vidyalaya, Gorai-</w:t>
-      </w:r>
-      <w:proofErr w:type="gramStart"/>
-      <w:r>
-        <w:rPr>
-          <w:rFonts w:ascii="Times New Roman" w:eastAsia="Times New Roman" w:hAnsi="Times New Roman" w:cs="Times New Roman"/>
-          <w:sz w:val="24"/>
-          <w:szCs w:val="24"/>
-        </w:rPr>
-        <w:t>2,Borivali</w:t>
-      </w:r>
-      <w:proofErr w:type="gramEnd"/>
-      <w:r>
-        <w:rPr>
-          <w:rFonts w:ascii="Times New Roman" w:eastAsia="Times New Roman" w:hAnsi="Times New Roman" w:cs="Times New Roman"/>
-          <w:sz w:val="24"/>
-          <w:szCs w:val="24"/>
-        </w:rPr>
-        <w:t xml:space="preserve"> (w), Mumbai </w:t>
+        <w:t>302, Maheshwari CHSL, Plot no.80, Opp. Pragati Vidyalaya, Gorai-2,</w:t>
+      </w:r>
+      <w:r>
+        <w:rPr>
+          <w:rFonts w:ascii="Times New Roman" w:eastAsia="Times New Roman" w:hAnsi="Times New Roman" w:cs="Times New Roman"/>
+          <w:sz w:val="24"/>
+          <w:szCs w:val="24"/>
+        </w:rPr>
+        <w:t xml:space="preserve"> </w:t>
+      </w:r>
+      <w:r>
+        <w:rPr>
+          <w:rFonts w:ascii="Times New Roman" w:eastAsia="Times New Roman" w:hAnsi="Times New Roman" w:cs="Times New Roman"/>
+          <w:sz w:val="24"/>
+          <w:szCs w:val="24"/>
+        </w:rPr>
+        <w:t xml:space="preserve">Borivali (w), Mumbai </w:t>
       </w:r>
       <w:r>
         <w:rPr>
@@ -671,23 +669,21 @@
               </w:rPr>
               <w:t>BE (</w:t>
             </w:r>
-            <w:proofErr w:type="spellStart"/>
             <w:r>
               <w:rPr>
                 <w:rFonts w:ascii="Times New Roman" w:eastAsia="Times New Roman" w:hAnsi="Times New Roman" w:cs="Times New Roman"/>
                 <w:sz w:val="24"/>
                 <w:szCs w:val="24"/>
               </w:rPr>
-              <w:t>ThirdYear</w:t>
+              <w:t>third y</w:t>
             </w:r>
-            <w:proofErr w:type="spellEnd"/>
             <w:r>
               <w:rPr>
                 <w:rFonts w:ascii="Times New Roman" w:eastAsia="Times New Roman" w:hAnsi="Times New Roman" w:cs="Times New Roman"/>
                 <w:sz w:val="24"/>
                 <w:szCs w:val="24"/>
               </w:rPr>
-              <w:t>)</w:t>
+              <w:t>ear)</w:t>
             </w:r>
           </w:p>
         </w:tc>
@@ -1099,7 +1095,6 @@
         <w:t xml:space="preserve">Runner up of “Techno Talks” competition held during technical fest ‘Crescendo’ in the year 2018 at </w:t>
       </w:r>
       <w:proofErr w:type="spellStart"/>
-      <w:proofErr w:type="gramStart"/>
       <w:r>
         <w:rPr>
           <w:rFonts w:ascii="Times New Roman" w:eastAsia="Times New Roman" w:hAnsi="Times New Roman" w:cs="Times New Roman"/>
@@ -1111,7 +1106,6 @@
         <w:t>Fr.CRCE</w:t>
       </w:r>
       <w:proofErr w:type="spellEnd"/>
-      <w:proofErr w:type="gramEnd"/>
       <w:r>
         <w:rPr>
           <w:rFonts w:ascii="Times New Roman" w:eastAsia="Times New Roman" w:hAnsi="Times New Roman" w:cs="Times New Roman"/>
@@ -1385,25 +1379,7 @@
           <w:sz w:val="24"/>
           <w:szCs w:val="24"/>
         </w:rPr>
-        <w:t xml:space="preserve"> in </w:t>
-      </w:r>
-      <w:proofErr w:type="gramStart"/>
-      <w:r>
-        <w:rPr>
-          <w:rFonts w:ascii="Times New Roman" w:eastAsia="Times New Roman" w:hAnsi="Times New Roman" w:cs="Times New Roman"/>
-          <w:sz w:val="24"/>
-          <w:szCs w:val="24"/>
-        </w:rPr>
-        <w:t>C ,</w:t>
-      </w:r>
-      <w:proofErr w:type="gramEnd"/>
-      <w:r>
-        <w:rPr>
-          <w:rFonts w:ascii="Times New Roman" w:eastAsia="Times New Roman" w:hAnsi="Times New Roman" w:cs="Times New Roman"/>
-          <w:sz w:val="24"/>
-          <w:szCs w:val="24"/>
-        </w:rPr>
-        <w:t xml:space="preserve"> Python, </w:t>
+        <w:t xml:space="preserve"> in C, Python, </w:t>
       </w:r>
       <w:r>
         <w:rPr>
@@ -1413,23 +1389,21 @@
         </w:rPr>
         <w:t xml:space="preserve">JAVA, </w:t>
       </w:r>
-      <w:proofErr w:type="spellStart"/>
-      <w:r>
-        <w:rPr>
-          <w:rFonts w:ascii="Times New Roman" w:eastAsia="Times New Roman" w:hAnsi="Times New Roman" w:cs="Times New Roman"/>
-          <w:sz w:val="24"/>
-          <w:szCs w:val="24"/>
-        </w:rPr>
-        <w:t>Javascript</w:t>
-      </w:r>
-      <w:proofErr w:type="spellEnd"/>
-      <w:r>
-        <w:rPr>
-          <w:rFonts w:ascii="Times New Roman" w:eastAsia="Times New Roman" w:hAnsi="Times New Roman" w:cs="Times New Roman"/>
-          <w:sz w:val="24"/>
-          <w:szCs w:val="24"/>
-        </w:rPr>
-        <w:t>, HTML5 , CSS , Bootstrap.</w:t>
+      <w:r>
+        <w:rPr>
+          <w:rFonts w:ascii="Times New Roman" w:eastAsia="Times New Roman" w:hAnsi="Times New Roman" w:cs="Times New Roman"/>
+          <w:sz w:val="24"/>
+          <w:szCs w:val="24"/>
+        </w:rPr>
+        <w:t>JavaScript</w:t>
+      </w:r>
+      <w:r>
+        <w:rPr>
+          <w:rFonts w:ascii="Times New Roman" w:eastAsia="Times New Roman" w:hAnsi="Times New Roman" w:cs="Times New Roman"/>
+          <w:sz w:val="24"/>
+          <w:szCs w:val="24"/>
+        </w:rPr>
+        <w:t>, HTML5, CSS, Bootstrap.</w:t>
       </w:r>
     </w:p>
     <w:p>
@@ -1493,24 +1467,7 @@
           <w:sz w:val="24"/>
           <w:szCs w:val="24"/>
         </w:rPr>
-        <w:t xml:space="preserve">Can work efficiently in WINDOWS and </w:t>
-      </w:r>
-      <w:proofErr w:type="gramStart"/>
-      <w:r>
-        <w:rPr>
-          <w:rFonts w:ascii="Times New Roman" w:eastAsia="Times New Roman" w:hAnsi="Times New Roman" w:cs="Times New Roman"/>
-          <w:sz w:val="24"/>
-          <w:szCs w:val="24"/>
-        </w:rPr>
-        <w:t>LINUX</w:t>
-      </w:r>
-      <w:r>
-        <w:rPr>
-          <w:rFonts w:ascii="Times New Roman" w:eastAsia="Times New Roman" w:hAnsi="Times New Roman" w:cs="Times New Roman"/>
-          <w:sz w:val="24"/>
-          <w:szCs w:val="24"/>
-        </w:rPr>
-        <w:t xml:space="preserve"> </w:t>
+        <w:t>Can work efficiently in WINDOWS and LINUX</w:t>
       </w:r>
       <w:r>
         <w:rPr>
@@ -1520,7 +1477,6 @@
         </w:rPr>
         <w:t>.</w:t>
       </w:r>
-      <w:proofErr w:type="gramEnd"/>
     </w:p>
     <w:p>
       <w:pPr>
@@ -1543,7 +1499,23 @@
           <w:sz w:val="24"/>
           <w:szCs w:val="24"/>
         </w:rPr>
-        <w:t>Deployed projects using DEVOPS tools such as Docker</w:t>
+        <w:t>Deployed projects using D</w:t>
+      </w:r>
+      <w:r>
+        <w:rPr>
+          <w:rFonts w:ascii="Times New Roman" w:eastAsia="Times New Roman" w:hAnsi="Times New Roman" w:cs="Times New Roman"/>
+          <w:sz w:val="24"/>
+          <w:szCs w:val="24"/>
+        </w:rPr>
+        <w:t>evOps</w:t>
+      </w:r>
+      <w:r>
+        <w:rPr>
+          <w:rFonts w:ascii="Times New Roman" w:eastAsia="Times New Roman" w:hAnsi="Times New Roman" w:cs="Times New Roman"/>
+          <w:sz w:val="24"/>
+          <w:szCs w:val="24"/>
+        </w:rPr>
+        <w:t xml:space="preserve"> tools such as Docker</w:t>
       </w:r>
       <w:r>
         <w:rPr>
@@ -1733,25 +1705,23 @@
           <w:sz w:val="24"/>
           <w:szCs w:val="24"/>
         </w:rPr>
-        <w:t xml:space="preserve">AWS Innovate Online Conference 2019 on Machine Learning and AI </w:t>
-      </w:r>
-      <w:proofErr w:type="spellStart"/>
-      <w:r>
-        <w:rPr>
-          <w:rFonts w:ascii="Times New Roman" w:eastAsia="Times New Roman" w:hAnsi="Times New Roman" w:cs="Times New Roman"/>
-          <w:sz w:val="24"/>
-          <w:szCs w:val="24"/>
-        </w:rPr>
-        <w:t>conduted</w:t>
-      </w:r>
-      <w:proofErr w:type="spellEnd"/>
-      <w:r>
-        <w:rPr>
-          <w:rFonts w:ascii="Times New Roman" w:eastAsia="Times New Roman" w:hAnsi="Times New Roman" w:cs="Times New Roman"/>
-          <w:sz w:val="24"/>
-          <w:szCs w:val="24"/>
-        </w:rPr>
-        <w:t xml:space="preserve"> by Amazon.</w:t>
+        <w:t>AWS Innovate Online Conference 2019 on Machine Learning and AI condu</w:t>
+      </w:r>
+      <w:r>
+        <w:rPr>
+          <w:rFonts w:ascii="Times New Roman" w:eastAsia="Times New Roman" w:hAnsi="Times New Roman" w:cs="Times New Roman"/>
+          <w:sz w:val="24"/>
+          <w:szCs w:val="24"/>
+        </w:rPr>
+        <w:t>c</w:t>
+      </w:r>
+      <w:r>
+        <w:rPr>
+          <w:rFonts w:ascii="Times New Roman" w:eastAsia="Times New Roman" w:hAnsi="Times New Roman" w:cs="Times New Roman"/>
+          <w:sz w:val="24"/>
+          <w:szCs w:val="24"/>
+        </w:rPr>
+        <w:t>ted by Amazon.</w:t>
       </w:r>
     </w:p>
     <w:p>
@@ -1775,25 +1745,7 @@
           <w:sz w:val="24"/>
           <w:szCs w:val="24"/>
         </w:rPr>
-        <w:t xml:space="preserve">“Machine Learning and AI using Python” training conducted by ATS Learning Solution in </w:t>
-      </w:r>
-      <w:proofErr w:type="spellStart"/>
-      <w:r>
-        <w:rPr>
-          <w:rFonts w:ascii="Times New Roman" w:eastAsia="Times New Roman" w:hAnsi="Times New Roman" w:cs="Times New Roman"/>
-          <w:sz w:val="24"/>
-          <w:szCs w:val="24"/>
-        </w:rPr>
-        <w:t>assosciation</w:t>
-      </w:r>
-      <w:proofErr w:type="spellEnd"/>
-      <w:r>
-        <w:rPr>
-          <w:rFonts w:ascii="Times New Roman" w:eastAsia="Times New Roman" w:hAnsi="Times New Roman" w:cs="Times New Roman"/>
-          <w:sz w:val="24"/>
-          <w:szCs w:val="24"/>
-        </w:rPr>
-        <w:t xml:space="preserve"> with Microsoft.</w:t>
+        <w:t>“Machine Learning and AI using Python” training conducted by ATS Learning Solution in association with Microsoft.</w:t>
       </w:r>
     </w:p>
     <w:p>
@@ -1818,7 +1770,7 @@
           <w:sz w:val="24"/>
           <w:szCs w:val="24"/>
         </w:rPr>
-        <w:t xml:space="preserve">Udemy courses on “Graph Theory Algorithm”, “Automate the Boring Stuff with Python”, “Blockchain A-Z™: Learn How To Build Your First Blockchain” , “Build Responsive Real </w:t>
+        <w:t xml:space="preserve">Udemy courses on “Graph Theory Algorithm”, “Automate the Boring Stuff with Python”, “Blockchain A-Z™: Learn How To Build Your First Blockchain”, “Build Responsive Real </w:t>
       </w:r>
       <w:r>
         <w:rPr>
@@ -1828,9 +1780,8 @@
           <w:szCs w:val="24"/>
         </w:rPr>
         <w:lastRenderedPageBreak/>
-        <w:t xml:space="preserve">World Websites with HTML5 and CSS3”, “Machine Learning A-Z: Hands on Python &amp; R in Data Science” and “ Deep Learning Using </w:t>
-      </w:r>
-      <w:proofErr w:type="spellStart"/>
+        <w:t>World Websites with HTML5 and CSS3”, “Machine Learning A-Z: Hands</w:t>
+      </w:r>
       <w:r>
         <w:rPr>
           <w:rFonts w:ascii="Times New Roman" w:hAnsi="Times New Roman" w:cs="Times New Roman"/>
@@ -1838,9 +1789,44 @@
           <w:sz w:val="24"/>
           <w:szCs w:val="24"/>
         </w:rPr>
-        <w:t>Tensorflow</w:t>
-      </w:r>
-      <w:proofErr w:type="spellEnd"/>
+        <w:t>-</w:t>
+      </w:r>
+      <w:r>
+        <w:rPr>
+          <w:rFonts w:ascii="Times New Roman" w:hAnsi="Times New Roman" w:cs="Times New Roman"/>
+          <w:color w:val="000000"/>
+          <w:sz w:val="24"/>
+          <w:szCs w:val="24"/>
+        </w:rPr>
+        <w:t xml:space="preserve">on Python &amp; R </w:t>
+      </w:r>
+      <w:r>
+        <w:rPr>
+          <w:rFonts w:ascii="Times New Roman" w:hAnsi="Times New Roman" w:cs="Times New Roman"/>
+          <w:color w:val="000000"/>
+          <w:sz w:val="24"/>
+          <w:szCs w:val="24"/>
+        </w:rPr>
+        <w:t>I</w:t>
+      </w:r>
+      <w:r>
+        <w:rPr>
+          <w:rFonts w:ascii="Times New Roman" w:hAnsi="Times New Roman" w:cs="Times New Roman"/>
+          <w:color w:val="000000"/>
+          <w:sz w:val="24"/>
+          <w:szCs w:val="24"/>
+        </w:rPr>
+        <w:t xml:space="preserve">n Data Science” and “ Deep Learning Using </w:t>
+      </w:r>
+      <w:r>
+        <w:rPr>
+          <w:rFonts w:ascii="Times New Roman" w:hAnsi="Times New Roman" w:cs="Times New Roman"/>
+          <w:color w:val="000000"/>
+          <w:sz w:val="24"/>
+          <w:szCs w:val="24"/>
+        </w:rPr>
+        <w:t>TensorFlow</w:t>
+      </w:r>
       <w:r>
         <w:rPr>
           <w:rFonts w:ascii="Times New Roman" w:hAnsi="Times New Roman" w:cs="Times New Roman"/>
@@ -1896,33 +1882,15 @@
           <w:sz w:val="24"/>
           <w:szCs w:val="24"/>
         </w:rPr>
-        <w:t>“Neural Network and Deep Learning</w:t>
-      </w:r>
-      <w:proofErr w:type="gramStart"/>
-      <w:r>
-        <w:rPr>
-          <w:rFonts w:ascii="Times New Roman" w:eastAsia="Times New Roman" w:hAnsi="Times New Roman" w:cs="Times New Roman"/>
-          <w:sz w:val="24"/>
-          <w:szCs w:val="24"/>
-        </w:rPr>
-        <w:t>” ,</w:t>
-      </w:r>
-      <w:proofErr w:type="gramEnd"/>
-      <w:r>
-        <w:rPr>
-          <w:rFonts w:ascii="Times New Roman" w:eastAsia="Times New Roman" w:hAnsi="Times New Roman" w:cs="Times New Roman"/>
-          <w:sz w:val="24"/>
-          <w:szCs w:val="24"/>
-        </w:rPr>
-        <w:t xml:space="preserve"> </w:t>
-      </w:r>
-      <w:r>
-        <w:rPr>
-          <w:rFonts w:ascii="Times New Roman" w:eastAsia="Times New Roman" w:hAnsi="Times New Roman" w:cs="Times New Roman"/>
-          <w:sz w:val="24"/>
-          <w:szCs w:val="24"/>
-        </w:rPr>
-        <w:t xml:space="preserve">“Structured Machine Learning” </w:t>
+        <w:t xml:space="preserve">“Neural Network and Deep Learning”, </w:t>
+      </w:r>
+      <w:r>
+        <w:rPr>
+          <w:rFonts w:ascii="Times New Roman" w:eastAsia="Times New Roman" w:hAnsi="Times New Roman" w:cs="Times New Roman"/>
+          <w:sz w:val="24"/>
+          <w:szCs w:val="24"/>
+        </w:rPr>
+        <w:t>“Structured Machine Learning”</w:t>
       </w:r>
       <w:r>
         <w:rPr>
@@ -1946,7 +1914,47 @@
           <w:sz w:val="24"/>
           <w:szCs w:val="24"/>
         </w:rPr>
-        <w:t xml:space="preserve"> and “AWS Fundamentals: Going Cloud-Native” by AWS</w:t>
+        <w:t xml:space="preserve"> and “AWS Fundamentals: Going Cloud-</w:t>
+      </w:r>
+      <w:r>
+        <w:rPr>
+          <w:rFonts w:ascii="Times New Roman" w:eastAsia="Times New Roman" w:hAnsi="Times New Roman" w:cs="Times New Roman"/>
+          <w:sz w:val="24"/>
+          <w:szCs w:val="24"/>
+        </w:rPr>
+        <w:t>Native” &amp;</w:t>
+      </w:r>
+      <w:r>
+        <w:rPr>
+          <w:rFonts w:ascii="Times New Roman" w:eastAsia="Times New Roman" w:hAnsi="Times New Roman" w:cs="Times New Roman"/>
+          <w:sz w:val="24"/>
+          <w:szCs w:val="24"/>
+        </w:rPr>
+        <w:t xml:space="preserve"> “AWS Fundam</w:t>
+      </w:r>
+      <w:r>
+        <w:rPr>
+          <w:rFonts w:ascii="Times New Roman" w:eastAsia="Times New Roman" w:hAnsi="Times New Roman" w:cs="Times New Roman"/>
+          <w:sz w:val="24"/>
+          <w:szCs w:val="24"/>
+        </w:rPr>
+        <w:t>en</w:t>
+      </w:r>
+      <w:r>
+        <w:rPr>
+          <w:rFonts w:ascii="Times New Roman" w:eastAsia="Times New Roman" w:hAnsi="Times New Roman" w:cs="Times New Roman"/>
+          <w:sz w:val="24"/>
+          <w:szCs w:val="24"/>
+        </w:rPr>
+        <w:t xml:space="preserve">tals: Migrating to the Cloud” </w:t>
+      </w:r>
+      <w:r>
+        <w:rPr>
+          <w:rFonts w:ascii="Times New Roman" w:eastAsia="Times New Roman" w:hAnsi="Times New Roman" w:cs="Times New Roman"/>
+          <w:sz w:val="24"/>
+          <w:szCs w:val="24"/>
+        </w:rPr>
+        <w:t>by AWS</w:t>
       </w:r>
     </w:p>
     <w:p>
@@ -1964,7 +1972,6 @@
           <w:szCs w:val="24"/>
         </w:rPr>
       </w:pPr>
-      <w:proofErr w:type="gramStart"/>
       <w:r>
         <w:rPr>
           <w:rFonts w:ascii="Times New Roman" w:eastAsia="Times New Roman" w:hAnsi="Times New Roman" w:cs="Times New Roman"/>
@@ -1979,32 +1986,15 @@
           <w:sz w:val="24"/>
           <w:szCs w:val="24"/>
         </w:rPr>
-        <w:t xml:space="preserve"> month</w:t>
-      </w:r>
-      <w:proofErr w:type="gramEnd"/>
-      <w:r>
-        <w:rPr>
-          <w:rFonts w:ascii="Times New Roman" w:eastAsia="Times New Roman" w:hAnsi="Times New Roman" w:cs="Times New Roman"/>
-          <w:sz w:val="24"/>
-          <w:szCs w:val="24"/>
-        </w:rPr>
-        <w:t xml:space="preserve"> internship at Mumbai International Airport Limited (GVK) in the IT department as a</w:t>
-      </w:r>
-      <w:r>
-        <w:rPr>
-          <w:rFonts w:ascii="Times New Roman" w:eastAsia="Times New Roman" w:hAnsi="Times New Roman" w:cs="Times New Roman"/>
-          <w:sz w:val="24"/>
-          <w:szCs w:val="24"/>
-        </w:rPr>
-        <w:t>n</w:t>
-      </w:r>
-      <w:r>
-        <w:rPr>
-          <w:rFonts w:ascii="Times New Roman" w:eastAsia="Times New Roman" w:hAnsi="Times New Roman" w:cs="Times New Roman"/>
-          <w:sz w:val="24"/>
-          <w:szCs w:val="24"/>
-        </w:rPr>
-        <w:t xml:space="preserve"> </w:t>
+        <w:t>-</w:t>
+      </w:r>
+      <w:r>
+        <w:rPr>
+          <w:rFonts w:ascii="Times New Roman" w:eastAsia="Times New Roman" w:hAnsi="Times New Roman" w:cs="Times New Roman"/>
+          <w:sz w:val="24"/>
+          <w:szCs w:val="24"/>
+        </w:rPr>
+        <w:t xml:space="preserve">month internship at Mumbai International Airport Limited (GVK) in the IT department as a </w:t>
       </w:r>
       <w:r>
         <w:rPr>
@@ -2180,9 +2170,8 @@
           <w:szCs w:val="24"/>
           <w:highlight w:val="white"/>
         </w:rPr>
-        <w:t xml:space="preserve">Leveraging </w:t>
-      </w:r>
-      <w:proofErr w:type="spellStart"/>
+        <w:t>Leveraging Convers</w:t>
+      </w:r>
       <w:r>
         <w:rPr>
           <w:rFonts w:ascii="Times New Roman" w:eastAsia="Times New Roman" w:hAnsi="Times New Roman" w:cs="Times New Roman"/>
@@ -2190,9 +2179,8 @@
           <w:szCs w:val="24"/>
           <w:highlight w:val="white"/>
         </w:rPr>
-        <w:t>Converstional</w:t>
-      </w:r>
-      <w:proofErr w:type="spellEnd"/>
+        <w:t>a</w:t>
+      </w:r>
       <w:r>
         <w:rPr>
           <w:rFonts w:ascii="Times New Roman" w:eastAsia="Times New Roman" w:hAnsi="Times New Roman" w:cs="Times New Roman"/>
@@ -2200,7 +2188,7 @@
           <w:szCs w:val="24"/>
           <w:highlight w:val="white"/>
         </w:rPr>
-        <w:t xml:space="preserve"> AI for Secure Healthcare Assistance</w:t>
+        <w:t>tional AI for Secure Healthcare Assistance</w:t>
       </w:r>
       <w:r>
         <w:rPr>
@@ -2255,9 +2243,8 @@
           <w:szCs w:val="24"/>
           <w:highlight w:val="white"/>
         </w:rPr>
-        <w:t xml:space="preserve"> API on a web-based </w:t>
-      </w:r>
-      <w:proofErr w:type="gramStart"/>
+        <w:t xml:space="preserve"> API on a web-based App</w:t>
+      </w:r>
       <w:r>
         <w:rPr>
           <w:rFonts w:ascii="Times New Roman" w:eastAsia="Times New Roman" w:hAnsi="Times New Roman" w:cs="Times New Roman"/>
@@ -2265,7 +2252,7 @@
           <w:szCs w:val="24"/>
           <w:highlight w:val="white"/>
         </w:rPr>
-        <w:t>App</w:t>
+        <w:t xml:space="preserve">( </w:t>
       </w:r>
       <w:r>
         <w:rPr>
@@ -2274,26 +2261,7 @@
           <w:szCs w:val="24"/>
           <w:highlight w:val="white"/>
         </w:rPr>
-        <w:t xml:space="preserve">( </w:t>
-      </w:r>
-      <w:r>
-        <w:rPr>
-          <w:rFonts w:ascii="Times New Roman" w:eastAsia="Times New Roman" w:hAnsi="Times New Roman" w:cs="Times New Roman"/>
-          <w:sz w:val="24"/>
-          <w:szCs w:val="24"/>
-          <w:highlight w:val="white"/>
-        </w:rPr>
-        <w:t>SMART</w:t>
-      </w:r>
-      <w:proofErr w:type="gramEnd"/>
-      <w:r>
-        <w:rPr>
-          <w:rFonts w:ascii="Times New Roman" w:eastAsia="Times New Roman" w:hAnsi="Times New Roman" w:cs="Times New Roman"/>
-          <w:sz w:val="24"/>
-          <w:szCs w:val="24"/>
-          <w:highlight w:val="white"/>
-        </w:rPr>
-        <w:t xml:space="preserve"> INDIA HACKATHON 2019)</w:t>
+        <w:t>SMART INDIA HACKATHON 2019)</w:t>
       </w:r>
       <w:r>
         <w:rPr>
@@ -2360,25 +2328,56 @@
           <w:sz w:val="24"/>
           <w:szCs w:val="24"/>
         </w:rPr>
-        <w:t xml:space="preserve">Attentiveness and Attendance Detection Problem/Current </w:t>
-      </w:r>
-      <w:proofErr w:type="gramStart"/>
-      <w:r>
-        <w:rPr>
-          <w:rFonts w:ascii="Times New Roman" w:eastAsia="Times New Roman" w:hAnsi="Times New Roman" w:cs="Times New Roman"/>
-          <w:sz w:val="24"/>
-          <w:szCs w:val="24"/>
-        </w:rPr>
-        <w:t>Situation( INDIA</w:t>
-      </w:r>
-      <w:proofErr w:type="gramEnd"/>
-      <w:r>
-        <w:rPr>
-          <w:rFonts w:ascii="Times New Roman" w:eastAsia="Times New Roman" w:hAnsi="Times New Roman" w:cs="Times New Roman"/>
-          <w:sz w:val="24"/>
-          <w:szCs w:val="24"/>
-        </w:rPr>
-        <w:t xml:space="preserve"> SINGAPORE HACKATHON 2019).</w:t>
+        <w:t>Attentiveness and Attendance Detection Problem/Current Situation( INDIA SINGAPORE HACKATHON 2019).</w:t>
+      </w:r>
+    </w:p>
+    <w:p>
+      <w:pPr>
+        <w:numPr>
+          <w:ilvl w:val="0"/>
+          <w:numId w:val="3"/>
+        </w:numPr>
+        <w:spacing w:after="0" w:line="276" w:lineRule="auto"/>
+        <w:ind w:left="360"/>
+        <w:jc w:val="both"/>
+        <w:rPr>
+          <w:rFonts w:ascii="Times New Roman" w:eastAsia="Times New Roman" w:hAnsi="Times New Roman" w:cs="Times New Roman"/>
+          <w:sz w:val="24"/>
+          <w:szCs w:val="24"/>
+          <w:highlight w:val="white"/>
+        </w:rPr>
+      </w:pPr>
+      <w:r>
+        <w:rPr>
+          <w:rFonts w:ascii="Times New Roman" w:eastAsia="Times New Roman" w:hAnsi="Times New Roman" w:cs="Times New Roman"/>
+          <w:sz w:val="24"/>
+          <w:szCs w:val="24"/>
+        </w:rPr>
+        <w:t>Medical Analytica (</w:t>
+      </w:r>
+      <w:r>
+        <w:rPr>
+          <w:rFonts w:ascii="Times New Roman" w:eastAsia="Times New Roman" w:hAnsi="Times New Roman" w:cs="Times New Roman"/>
+          <w:sz w:val="24"/>
+          <w:szCs w:val="24"/>
+        </w:rPr>
+        <w:t>A</w:t>
+      </w:r>
+      <w:r>
+        <w:rPr>
+          <w:rFonts w:ascii="Segoe UI" w:hAnsi="Segoe UI" w:cs="Segoe UI"/>
+          <w:color w:val="24292E"/>
+          <w:shd w:val="clear" w:color="auto" w:fill="FFFFFF"/>
+        </w:rPr>
+        <w:t xml:space="preserve"> therapy based chatbot for emotion analysis and visualization</w:t>
+      </w:r>
+      <w:r>
+        <w:rPr>
+          <w:rFonts w:ascii="Segoe UI" w:hAnsi="Segoe UI" w:cs="Segoe UI"/>
+          <w:color w:val="24292E"/>
+          <w:shd w:val="clear" w:color="auto" w:fill="FFFFFF"/>
+        </w:rPr>
+        <w:t>)</w:t>
       </w:r>
     </w:p>
     <w:p>

</xml_diff>

<commit_message>
website data added and resume updated
</commit_message>
<xml_diff>
--- a/Vedant_resume.docx
+++ b/Vedant_resume.docx
@@ -1624,7 +1624,23 @@
           <w:sz w:val="24"/>
           <w:szCs w:val="24"/>
         </w:rPr>
-        <w:t>FrCRCE</w:t>
+        <w:t>Fr</w:t>
+      </w:r>
+      <w:r>
+        <w:rPr>
+          <w:rFonts w:ascii="Times New Roman" w:eastAsia="Times New Roman" w:hAnsi="Times New Roman" w:cs="Times New Roman"/>
+          <w:sz w:val="24"/>
+          <w:szCs w:val="24"/>
+        </w:rPr>
+        <w:t>.</w:t>
+      </w:r>
+      <w:r>
+        <w:rPr>
+          <w:rFonts w:ascii="Times New Roman" w:eastAsia="Times New Roman" w:hAnsi="Times New Roman" w:cs="Times New Roman"/>
+          <w:sz w:val="24"/>
+          <w:szCs w:val="24"/>
+        </w:rPr>
+        <w:t>CRCE</w:t>
       </w:r>
       <w:proofErr w:type="spellEnd"/>
       <w:r>
@@ -1890,7 +1906,25 @@
           <w:sz w:val="24"/>
           <w:szCs w:val="24"/>
         </w:rPr>
-        <w:t>“Structured Machine Learning”</w:t>
+        <w:t>“</w:t>
+      </w:r>
+      <w:r>
+        <w:rPr>
+          <w:rFonts w:ascii="Times New Roman" w:hAnsi="Times New Roman" w:cs="Times New Roman"/>
+          <w:color w:val="000000"/>
+          <w:sz w:val="24"/>
+          <w:szCs w:val="24"/>
+          <w:shd w:val="clear" w:color="auto" w:fill="FFFFFF"/>
+        </w:rPr>
+        <w:t>Structuring Machine Learning Projects</w:t>
+      </w:r>
+      <w:r>
+        <w:rPr>
+          <w:rFonts w:ascii="Times New Roman" w:eastAsia="Times New Roman" w:hAnsi="Times New Roman" w:cs="Times New Roman"/>
+          <w:sz w:val="24"/>
+          <w:szCs w:val="24"/>
+        </w:rPr>
+        <w:t>”</w:t>
       </w:r>
       <w:r>
         <w:rPr>
@@ -1922,15 +1956,23 @@
           <w:sz w:val="24"/>
           <w:szCs w:val="24"/>
         </w:rPr>
-        <w:t>Native” &amp;</w:t>
-      </w:r>
-      <w:r>
-        <w:rPr>
-          <w:rFonts w:ascii="Times New Roman" w:eastAsia="Times New Roman" w:hAnsi="Times New Roman" w:cs="Times New Roman"/>
-          <w:sz w:val="24"/>
-          <w:szCs w:val="24"/>
-        </w:rPr>
-        <w:t xml:space="preserve"> “AWS Fundam</w:t>
+        <w:t>Native</w:t>
+      </w:r>
+      <w:r>
+        <w:rPr>
+          <w:rFonts w:ascii="Times New Roman" w:eastAsia="Times New Roman" w:hAnsi="Times New Roman" w:cs="Times New Roman"/>
+          <w:sz w:val="24"/>
+          <w:szCs w:val="24"/>
+        </w:rPr>
+        <w:t>”, “</w:t>
+      </w:r>
+      <w:r>
+        <w:rPr>
+          <w:rFonts w:ascii="Times New Roman" w:eastAsia="Times New Roman" w:hAnsi="Times New Roman" w:cs="Times New Roman"/>
+          <w:sz w:val="24"/>
+          <w:szCs w:val="24"/>
+        </w:rPr>
+        <w:t>AWS Fundam</w:t>
       </w:r>
       <w:r>
         <w:rPr>
@@ -1947,6 +1989,14 @@
           <w:szCs w:val="24"/>
         </w:rPr>
         <w:t xml:space="preserve">tals: Migrating to the Cloud” </w:t>
+      </w:r>
+      <w:r>
+        <w:rPr>
+          <w:rFonts w:ascii="Times New Roman" w:eastAsia="Times New Roman" w:hAnsi="Times New Roman" w:cs="Times New Roman"/>
+          <w:sz w:val="24"/>
+          <w:szCs w:val="24"/>
+        </w:rPr>
+        <w:t xml:space="preserve">&amp; “AWS Fundamentals: Building Serverless Applications” </w:t>
       </w:r>
       <w:r>
         <w:rPr>
@@ -2243,7 +2293,7 @@
           <w:szCs w:val="24"/>
           <w:highlight w:val="white"/>
         </w:rPr>
-        <w:t xml:space="preserve"> API on a web-based App</w:t>
+        <w:t xml:space="preserve"> API on a web-based </w:t>
       </w:r>
       <w:r>
         <w:rPr>
@@ -2252,7 +2302,7 @@
           <w:szCs w:val="24"/>
           <w:highlight w:val="white"/>
         </w:rPr>
-        <w:t xml:space="preserve">( </w:t>
+        <w:t>App</w:t>
       </w:r>
       <w:r>
         <w:rPr>
@@ -2261,7 +2311,16 @@
           <w:szCs w:val="24"/>
           <w:highlight w:val="white"/>
         </w:rPr>
-        <w:t>SMART INDIA HACKATHON 2019)</w:t>
+        <w:t xml:space="preserve"> (SMART</w:t>
+      </w:r>
+      <w:r>
+        <w:rPr>
+          <w:rFonts w:ascii="Times New Roman" w:eastAsia="Times New Roman" w:hAnsi="Times New Roman" w:cs="Times New Roman"/>
+          <w:sz w:val="24"/>
+          <w:szCs w:val="24"/>
+          <w:highlight w:val="white"/>
+        </w:rPr>
+        <w:t xml:space="preserve"> INDIA HACKATHON 2019)</w:t>
       </w:r>
       <w:r>
         <w:rPr>
@@ -2328,7 +2387,23 @@
           <w:sz w:val="24"/>
           <w:szCs w:val="24"/>
         </w:rPr>
-        <w:t>Attentiveness and Attendance Detection Problem/Current Situation( INDIA SINGAPORE HACKATHON 2019).</w:t>
+        <w:t xml:space="preserve">Attentiveness and Attendance Detection Problem/Current </w:t>
+      </w:r>
+      <w:r>
+        <w:rPr>
+          <w:rFonts w:ascii="Times New Roman" w:eastAsia="Times New Roman" w:hAnsi="Times New Roman" w:cs="Times New Roman"/>
+          <w:sz w:val="24"/>
+          <w:szCs w:val="24"/>
+        </w:rPr>
+        <w:t>Situation (INDIA</w:t>
+      </w:r>
+      <w:r>
+        <w:rPr>
+          <w:rFonts w:ascii="Times New Roman" w:eastAsia="Times New Roman" w:hAnsi="Times New Roman" w:cs="Times New Roman"/>
+          <w:sz w:val="24"/>
+          <w:szCs w:val="24"/>
+        </w:rPr>
+        <w:t xml:space="preserve"> SINGAPORE HACKATHON 2019).</w:t>
       </w:r>
     </w:p>
     <w:p>
@@ -2369,15 +2444,7 @@
           <w:color w:val="24292E"/>
           <w:shd w:val="clear" w:color="auto" w:fill="FFFFFF"/>
         </w:rPr>
-        <w:t xml:space="preserve"> therapy based chatbot for emotion analysis and visualization</w:t>
-      </w:r>
-      <w:r>
-        <w:rPr>
-          <w:rFonts w:ascii="Segoe UI" w:hAnsi="Segoe UI" w:cs="Segoe UI"/>
-          <w:color w:val="24292E"/>
-          <w:shd w:val="clear" w:color="auto" w:fill="FFFFFF"/>
-        </w:rPr>
-        <w:t>)</w:t>
+        <w:t xml:space="preserve"> therapy based chatbot for emotion analysis and visualization)</w:t>
       </w:r>
     </w:p>
     <w:p>

</xml_diff>

<commit_message>
resume changes and proh=ject added
</commit_message>
<xml_diff>
--- a/Vedant_resume.docx
+++ b/Vedant_resume.docx
@@ -119,7 +119,31 @@
           <w:sz w:val="24"/>
           <w:szCs w:val="24"/>
         </w:rPr>
-        <w:t xml:space="preserve">Cell No. </w:t>
+        <w:t xml:space="preserve">| </w:t>
+      </w:r>
+      <w:r>
+        <w:rPr>
+          <w:rFonts w:ascii="Times New Roman" w:eastAsia="Times New Roman" w:hAnsi="Times New Roman" w:cs="Times New Roman"/>
+          <w:sz w:val="24"/>
+          <w:szCs w:val="24"/>
+        </w:rPr>
+        <w:t xml:space="preserve">Cell </w:t>
+      </w:r>
+      <w:r>
+        <w:rPr>
+          <w:rFonts w:ascii="Times New Roman" w:eastAsia="Times New Roman" w:hAnsi="Times New Roman" w:cs="Times New Roman"/>
+          <w:sz w:val="24"/>
+          <w:szCs w:val="24"/>
+        </w:rPr>
+        <w:t>No.:</w:t>
+      </w:r>
+      <w:r>
+        <w:rPr>
+          <w:rFonts w:ascii="Times New Roman" w:eastAsia="Times New Roman" w:hAnsi="Times New Roman" w:cs="Times New Roman"/>
+          <w:sz w:val="24"/>
+          <w:szCs w:val="24"/>
+        </w:rPr>
+        <w:t xml:space="preserve"> </w:t>
       </w:r>
       <w:r>
         <w:rPr>
@@ -135,7 +159,15 @@
           <w:sz w:val="24"/>
           <w:szCs w:val="24"/>
         </w:rPr>
-        <w:t>| Email vedantsahai18@gmail.com | DOB 18 MAY 1999</w:t>
+        <w:t xml:space="preserve">| </w:t>
+      </w:r>
+      <w:r>
+        <w:rPr>
+          <w:rFonts w:ascii="Times New Roman" w:eastAsia="Times New Roman" w:hAnsi="Times New Roman" w:cs="Times New Roman"/>
+          <w:sz w:val="24"/>
+          <w:szCs w:val="24"/>
+        </w:rPr>
+        <w:t>Email:</w:t>
       </w:r>
       <w:r>
         <w:rPr>
@@ -145,6 +177,91 @@
         </w:rPr>
         <w:t xml:space="preserve"> </w:t>
       </w:r>
+      <w:r>
+        <w:rPr>
+          <w:rFonts w:ascii="Times New Roman" w:eastAsia="Times New Roman" w:hAnsi="Times New Roman" w:cs="Times New Roman"/>
+          <w:sz w:val="24"/>
+          <w:szCs w:val="24"/>
+        </w:rPr>
+        <w:t xml:space="preserve">vedantsahai18@gmail.com | </w:t>
+      </w:r>
+      <w:r>
+        <w:rPr>
+          <w:rFonts w:ascii="Times New Roman" w:eastAsia="Times New Roman" w:hAnsi="Times New Roman" w:cs="Times New Roman"/>
+          <w:sz w:val="24"/>
+          <w:szCs w:val="24"/>
+        </w:rPr>
+        <w:t>DOB:</w:t>
+      </w:r>
+      <w:r>
+        <w:rPr>
+          <w:rFonts w:ascii="Times New Roman" w:eastAsia="Times New Roman" w:hAnsi="Times New Roman" w:cs="Times New Roman"/>
+          <w:sz w:val="24"/>
+          <w:szCs w:val="24"/>
+        </w:rPr>
+        <w:t xml:space="preserve"> </w:t>
+      </w:r>
+      <w:r>
+        <w:rPr>
+          <w:rFonts w:ascii="Times New Roman" w:eastAsia="Times New Roman" w:hAnsi="Times New Roman" w:cs="Times New Roman"/>
+          <w:sz w:val="24"/>
+          <w:szCs w:val="24"/>
+        </w:rPr>
+        <w:t>18 MAY 1999</w:t>
+      </w:r>
+      <w:r>
+        <w:rPr>
+          <w:rFonts w:ascii="Times New Roman" w:eastAsia="Times New Roman" w:hAnsi="Times New Roman" w:cs="Times New Roman"/>
+          <w:sz w:val="24"/>
+          <w:szCs w:val="24"/>
+        </w:rPr>
+        <w:t xml:space="preserve"> </w:t>
+      </w:r>
+      <w:r>
+        <w:rPr>
+          <w:rFonts w:ascii="Times New Roman" w:eastAsia="Times New Roman" w:hAnsi="Times New Roman" w:cs="Times New Roman"/>
+          <w:sz w:val="24"/>
+          <w:szCs w:val="24"/>
+        </w:rPr>
+        <w:t xml:space="preserve">| </w:t>
+      </w:r>
+    </w:p>
+    <w:p>
+      <w:pPr>
+        <w:spacing w:after="0" w:line="276" w:lineRule="auto"/>
+        <w:jc w:val="both"/>
+        <w:rPr>
+          <w:rFonts w:ascii="Times New Roman" w:eastAsia="Times New Roman" w:hAnsi="Times New Roman" w:cs="Times New Roman"/>
+          <w:sz w:val="24"/>
+          <w:szCs w:val="24"/>
+        </w:rPr>
+      </w:pPr>
+      <w:r>
+        <w:rPr>
+          <w:rFonts w:ascii="Times New Roman" w:eastAsia="Times New Roman" w:hAnsi="Times New Roman" w:cs="Times New Roman"/>
+          <w:sz w:val="24"/>
+          <w:szCs w:val="24"/>
+        </w:rPr>
+        <w:t>website:</w:t>
+      </w:r>
+      <w:r>
+        <w:rPr>
+          <w:rFonts w:ascii="Times New Roman" w:eastAsia="Times New Roman" w:hAnsi="Times New Roman" w:cs="Times New Roman"/>
+          <w:sz w:val="24"/>
+          <w:szCs w:val="24"/>
+        </w:rPr>
+        <w:t xml:space="preserve"> </w:t>
+      </w:r>
+      <w:hyperlink r:id="rId6" w:history="1">
+        <w:r>
+          <w:rPr>
+            <w:rFonts w:ascii="Times New Roman" w:eastAsia="Times New Roman" w:hAnsi="Times New Roman" w:cs="Times New Roman"/>
+            <w:sz w:val="24"/>
+            <w:szCs w:val="24"/>
+          </w:rPr>
+          <w:t>vedantsahai18.github.io</w:t>
+        </w:r>
+      </w:hyperlink>
     </w:p>
     <w:p>
       <w:pPr>
@@ -1087,7 +1204,29 @@
           <w:szCs w:val="24"/>
           <w:lang w:val="en-IN" w:eastAsia="en-IN"/>
         </w:rPr>
-        <w:t>Runner up of “Techno Talks” competition held during technical fest ‘Crescendo’ in the year 2018 at Fr.CRCE, Mumbai.</w:t>
+        <w:t xml:space="preserve">Runner up of “Techno Talks” competition held during technical fest ‘Crescendo’ in the year 2018 at </w:t>
+      </w:r>
+      <w:proofErr w:type="gramStart"/>
+      <w:r>
+        <w:rPr>
+          <w:rFonts w:ascii="Times New Roman" w:eastAsia="Times New Roman" w:hAnsi="Times New Roman" w:cs="Times New Roman"/>
+          <w:color w:val="000000"/>
+          <w:sz w:val="24"/>
+          <w:szCs w:val="24"/>
+          <w:lang w:val="en-IN" w:eastAsia="en-IN"/>
+        </w:rPr>
+        <w:t>Fr.CRCE</w:t>
+      </w:r>
+      <w:proofErr w:type="gramEnd"/>
+      <w:r>
+        <w:rPr>
+          <w:rFonts w:ascii="Times New Roman" w:eastAsia="Times New Roman" w:hAnsi="Times New Roman" w:cs="Times New Roman"/>
+          <w:color w:val="000000"/>
+          <w:sz w:val="24"/>
+          <w:szCs w:val="24"/>
+          <w:lang w:val="en-IN" w:eastAsia="en-IN"/>
+        </w:rPr>
+        <w:t>, Mumbai.</w:t>
       </w:r>
     </w:p>
     <w:p>
@@ -1351,7 +1490,27 @@
           <w:szCs w:val="24"/>
           <w:lang w:val="en-IN" w:eastAsia="en-IN"/>
         </w:rPr>
-        <w:t>, Mumbai, India, 2019, pp. 1-6, doi: 10.1109/ICAC347590.2019.9089839</w:t>
+        <w:t xml:space="preserve">, Mumbai, India, 2019, pp. 1-6, </w:t>
+      </w:r>
+      <w:r>
+        <w:rPr>
+          <w:rFonts w:ascii="Times New Roman" w:eastAsia="Times New Roman" w:hAnsi="Times New Roman" w:cs="Times New Roman"/>
+          <w:color w:val="000000"/>
+          <w:sz w:val="24"/>
+          <w:szCs w:val="24"/>
+          <w:lang w:val="en-IN" w:eastAsia="en-IN"/>
+        </w:rPr>
+        <w:t>DOI</w:t>
+      </w:r>
+      <w:r>
+        <w:rPr>
+          <w:rFonts w:ascii="Times New Roman" w:eastAsia="Times New Roman" w:hAnsi="Times New Roman" w:cs="Times New Roman"/>
+          <w:color w:val="000000"/>
+          <w:sz w:val="24"/>
+          <w:szCs w:val="24"/>
+          <w:lang w:val="en-IN" w:eastAsia="en-IN"/>
+        </w:rPr>
+        <w:t>: 10.1109/ICAC347590.2019.9089839</w:t>
       </w:r>
       <w:r>
         <w:rPr>
@@ -1513,15 +1672,31 @@
           <w:sz w:val="24"/>
           <w:szCs w:val="24"/>
         </w:rPr>
-        <w:t xml:space="preserve">knowledge of Machine Learning, Deep Learning, Computer Vision and </w:t>
-      </w:r>
-      <w:r>
-        <w:rPr>
-          <w:rFonts w:ascii="Times New Roman" w:eastAsia="Times New Roman" w:hAnsi="Times New Roman" w:cs="Times New Roman"/>
-          <w:sz w:val="24"/>
-          <w:szCs w:val="24"/>
-        </w:rPr>
-        <w:t>NLP.</w:t>
+        <w:t xml:space="preserve">knowledge of Machine Learning, Deep Learning, </w:t>
+      </w:r>
+      <w:r>
+        <w:rPr>
+          <w:rFonts w:ascii="Times New Roman" w:eastAsia="Times New Roman" w:hAnsi="Times New Roman" w:cs="Times New Roman"/>
+          <w:sz w:val="24"/>
+          <w:szCs w:val="24"/>
+        </w:rPr>
+        <w:t>NLP</w:t>
+      </w:r>
+      <w:r>
+        <w:rPr>
+          <w:rFonts w:ascii="Times New Roman" w:eastAsia="Times New Roman" w:hAnsi="Times New Roman" w:cs="Times New Roman"/>
+          <w:sz w:val="24"/>
+          <w:szCs w:val="24"/>
+        </w:rPr>
+        <w:t>, Blockchain and fair knowledge of Computer Vision</w:t>
+      </w:r>
+      <w:r>
+        <w:rPr>
+          <w:rFonts w:ascii="Times New Roman" w:eastAsia="Times New Roman" w:hAnsi="Times New Roman" w:cs="Times New Roman"/>
+          <w:sz w:val="24"/>
+          <w:szCs w:val="24"/>
+        </w:rPr>
+        <w:t>.</w:t>
       </w:r>
     </w:p>
     <w:p>
@@ -1656,7 +1831,6 @@
           <w:szCs w:val="24"/>
           <w:u w:val="single"/>
         </w:rPr>
-        <w:lastRenderedPageBreak/>
         <w:t>Training</w:t>
       </w:r>
       <w:r>
@@ -1914,7 +2088,7 @@
         </w:rPr>
         <w:t xml:space="preserve">Learning A-Z: Hands-on Python &amp; R In Data Science” by </w:t>
       </w:r>
-      <w:hyperlink r:id="rId6" w:anchor="instructor-1" w:tgtFrame="_self" w:history="1">
+      <w:hyperlink r:id="rId7" w:anchor="instructor-1" w:tgtFrame="_self" w:history="1">
         <w:r>
           <w:rPr>
             <w:rFonts w:ascii="Times New Roman" w:hAnsi="Times New Roman" w:cs="Times New Roman"/>
@@ -1934,7 +2108,7 @@
         </w:rPr>
         <w:t>, </w:t>
       </w:r>
-      <w:hyperlink r:id="rId7" w:anchor="instructor-2" w:tgtFrame="_self" w:history="1">
+      <w:hyperlink r:id="rId8" w:anchor="instructor-2" w:tgtFrame="_self" w:history="1">
         <w:r>
           <w:rPr>
             <w:rFonts w:ascii="Times New Roman" w:hAnsi="Times New Roman" w:cs="Times New Roman"/>
@@ -1954,7 +2128,7 @@
         </w:rPr>
         <w:t>, </w:t>
       </w:r>
-      <w:hyperlink r:id="rId8" w:anchor="instructor-3" w:tgtFrame="_self" w:history="1">
+      <w:hyperlink r:id="rId9" w:anchor="instructor-3" w:tgtFrame="_self" w:history="1">
         <w:r>
           <w:rPr>
             <w:rFonts w:ascii="Times New Roman" w:hAnsi="Times New Roman" w:cs="Times New Roman"/>
@@ -1974,7 +2148,7 @@
         </w:rPr>
         <w:t>, </w:t>
       </w:r>
-      <w:hyperlink r:id="rId9" w:anchor="instructor-4" w:tgtFrame="_self" w:history="1">
+      <w:hyperlink r:id="rId10" w:anchor="instructor-4" w:tgtFrame="_self" w:history="1">
         <w:r>
           <w:rPr>
             <w:rFonts w:ascii="Times New Roman" w:hAnsi="Times New Roman" w:cs="Times New Roman"/>
@@ -2009,7 +2183,25 @@
           <w:sz w:val="24"/>
           <w:szCs w:val="24"/>
         </w:rPr>
-        <w:t>“Build Responsive Real World Websites with HTML5 and CSS3”</w:t>
+        <w:t xml:space="preserve">“Build Responsive </w:t>
+      </w:r>
+      <w:r>
+        <w:rPr>
+          <w:rFonts w:ascii="Times New Roman" w:hAnsi="Times New Roman" w:cs="Times New Roman"/>
+          <w:color w:val="000000"/>
+          <w:sz w:val="24"/>
+          <w:szCs w:val="24"/>
+        </w:rPr>
+        <w:t>Real-World</w:t>
+      </w:r>
+      <w:r>
+        <w:rPr>
+          <w:rFonts w:ascii="Times New Roman" w:hAnsi="Times New Roman" w:cs="Times New Roman"/>
+          <w:color w:val="000000"/>
+          <w:sz w:val="24"/>
+          <w:szCs w:val="24"/>
+        </w:rPr>
+        <w:t xml:space="preserve"> Websites with HTML5 and CSS3”</w:t>
       </w:r>
       <w:r>
         <w:rPr>
@@ -2207,7 +2399,7 @@
           <w:sz w:val="24"/>
           <w:szCs w:val="24"/>
         </w:rPr>
-        <w:t xml:space="preserve">”  </w:t>
+        <w:t>” by</w:t>
       </w:r>
       <w:r>
         <w:rPr>
@@ -2216,7 +2408,7 @@
           <w:sz w:val="24"/>
           <w:szCs w:val="24"/>
         </w:rPr>
-        <w:t>by deeplearning.ai</w:t>
+        <w:t xml:space="preserve"> deeplearning.ai</w:t>
       </w:r>
     </w:p>
     <w:p>
@@ -2271,7 +2463,7 @@
           <w:sz w:val="24"/>
           <w:szCs w:val="24"/>
         </w:rPr>
-        <w:t xml:space="preserve"> , </w:t>
+        <w:t>, “</w:t>
       </w:r>
       <w:r>
         <w:rPr>
@@ -2280,6 +2472,15 @@
           <w:sz w:val="24"/>
           <w:szCs w:val="24"/>
         </w:rPr>
+        <w:t>AWS Fundamentals: Migrating to the Cloud”</w:t>
+      </w:r>
+      <w:r>
+        <w:rPr>
+          <w:rFonts w:ascii="Times New Roman" w:eastAsia="Times New Roman" w:hAnsi="Times New Roman" w:cs="Times New Roman"/>
+          <w:b w:val="0"/>
+          <w:sz w:val="24"/>
+          <w:szCs w:val="24"/>
+        </w:rPr>
         <w:t xml:space="preserve"> </w:t>
       </w:r>
       <w:r>
@@ -2289,7 +2490,7 @@
           <w:sz w:val="24"/>
           <w:szCs w:val="24"/>
         </w:rPr>
-        <w:t>“AWS Fundamentals: Migrating to the Cloud”</w:t>
+        <w:t xml:space="preserve">and </w:t>
       </w:r>
       <w:r>
         <w:rPr>
@@ -2298,7 +2499,7 @@
           <w:sz w:val="24"/>
           <w:szCs w:val="24"/>
         </w:rPr>
-        <w:t xml:space="preserve"> and </w:t>
+        <w:t>“</w:t>
       </w:r>
       <w:r>
         <w:rPr>
@@ -2307,7 +2508,7 @@
           <w:sz w:val="24"/>
           <w:szCs w:val="24"/>
         </w:rPr>
-        <w:t xml:space="preserve"> “AWS Fundamentals: Building Serverless Applications” </w:t>
+        <w:t xml:space="preserve">AWS Fundamentals: Building Serverless </w:t>
       </w:r>
       <w:r>
         <w:rPr>
@@ -2316,7 +2517,7 @@
           <w:sz w:val="24"/>
           <w:szCs w:val="24"/>
         </w:rPr>
-        <w:t xml:space="preserve"> </w:t>
+        <w:t xml:space="preserve">Applications” </w:t>
       </w:r>
       <w:r>
         <w:rPr>
@@ -2325,7 +2526,16 @@
           <w:sz w:val="24"/>
           <w:szCs w:val="24"/>
         </w:rPr>
-        <w:t>by AWS</w:t>
+        <w:t>by</w:t>
+      </w:r>
+      <w:r>
+        <w:rPr>
+          <w:rFonts w:ascii="Times New Roman" w:eastAsia="Times New Roman" w:hAnsi="Times New Roman" w:cs="Times New Roman"/>
+          <w:b w:val="0"/>
+          <w:sz w:val="24"/>
+          <w:szCs w:val="24"/>
+        </w:rPr>
+        <w:t xml:space="preserve"> AWS</w:t>
       </w:r>
     </w:p>
     <w:p>
@@ -2389,7 +2599,23 @@
           <w:sz w:val="24"/>
           <w:szCs w:val="24"/>
         </w:rPr>
-        <w:t>Five days online Student Development Program “Grooming for Placements by Industry Experts” organized by Computer Engineering department of Fr. Conceicao Rodrigues College of Engineering from 24th May-28th May 2020</w:t>
+        <w:t xml:space="preserve">Five days online Student Development Program “Grooming for Placements by Industry Experts” organized by </w:t>
+      </w:r>
+      <w:r>
+        <w:rPr>
+          <w:rFonts w:ascii="Times New Roman" w:eastAsia="Times New Roman" w:hAnsi="Times New Roman" w:cs="Times New Roman"/>
+          <w:sz w:val="24"/>
+          <w:szCs w:val="24"/>
+        </w:rPr>
+        <w:t xml:space="preserve">the </w:t>
+      </w:r>
+      <w:r>
+        <w:rPr>
+          <w:rFonts w:ascii="Times New Roman" w:eastAsia="Times New Roman" w:hAnsi="Times New Roman" w:cs="Times New Roman"/>
+          <w:sz w:val="24"/>
+          <w:szCs w:val="24"/>
+        </w:rPr>
+        <w:t>Computer Engineering department of Fr. Conceicao Rodrigues College of Engineering from 24th May-28th May 2020</w:t>
       </w:r>
       <w:r>
         <w:rPr>
@@ -2509,7 +2735,16 @@
           <w:sz w:val="24"/>
           <w:szCs w:val="24"/>
         </w:rPr>
-        <w:t>Worked with team Mavericks UAS of Fr</w:t>
+        <w:t xml:space="preserve">Worked with team Mavericks UAS of </w:t>
+      </w:r>
+      <w:proofErr w:type="gramStart"/>
+      <w:r>
+        <w:rPr>
+          <w:rFonts w:ascii="Times New Roman" w:eastAsia="Times New Roman" w:hAnsi="Times New Roman" w:cs="Times New Roman"/>
+          <w:sz w:val="24"/>
+          <w:szCs w:val="24"/>
+        </w:rPr>
+        <w:t>Fr</w:t>
       </w:r>
       <w:r>
         <w:rPr>
@@ -2525,8 +2760,9 @@
           <w:sz w:val="24"/>
           <w:szCs w:val="24"/>
         </w:rPr>
-        <w:t xml:space="preserve">CRCE </w:t>
-      </w:r>
+        <w:t>CRCE</w:t>
+      </w:r>
+      <w:proofErr w:type="gramEnd"/>
       <w:r>
         <w:rPr>
           <w:rFonts w:ascii="Times New Roman" w:eastAsia="Times New Roman" w:hAnsi="Times New Roman" w:cs="Times New Roman"/>
@@ -2550,6 +2786,14 @@
           <w:szCs w:val="24"/>
         </w:rPr>
         <w:t>vehicles</w:t>
+      </w:r>
+      <w:r>
+        <w:rPr>
+          <w:rFonts w:ascii="Times New Roman" w:eastAsia="Times New Roman" w:hAnsi="Times New Roman" w:cs="Times New Roman"/>
+          <w:sz w:val="24"/>
+          <w:szCs w:val="24"/>
+        </w:rPr>
+        <w:t xml:space="preserve"> </w:t>
       </w:r>
       <w:r>
         <w:rPr>
@@ -2622,24 +2866,122 @@
           <w:rFonts w:ascii="Times New Roman" w:eastAsia="Times New Roman" w:hAnsi="Times New Roman" w:cs="Times New Roman"/>
           <w:sz w:val="24"/>
           <w:szCs w:val="24"/>
-        </w:rPr>
-      </w:pPr>
-      <w:r>
-        <w:rPr>
-          <w:rFonts w:ascii="Times New Roman" w:eastAsia="Times New Roman" w:hAnsi="Times New Roman" w:cs="Times New Roman"/>
-          <w:sz w:val="24"/>
-          <w:szCs w:val="24"/>
-        </w:rPr>
-        <w:t>Classification</w:t>
-      </w:r>
-      <w:r>
-        <w:rPr>
-          <w:rFonts w:ascii="Times New Roman" w:eastAsia="Times New Roman" w:hAnsi="Times New Roman" w:cs="Times New Roman"/>
-          <w:sz w:val="24"/>
-          <w:szCs w:val="24"/>
-        </w:rPr>
-        <w:t xml:space="preserve"> of skin diseases using Convolution Neural.</w:t>
-      </w:r>
+          <w:u w:val="single"/>
+        </w:rPr>
+      </w:pPr>
+      <w:r>
+        <w:rPr>
+          <w:rFonts w:ascii="Times New Roman" w:eastAsia="Times New Roman" w:hAnsi="Times New Roman" w:cs="Times New Roman"/>
+          <w:sz w:val="24"/>
+          <w:szCs w:val="24"/>
+          <w:u w:val="single"/>
+        </w:rPr>
+        <w:t>COVID19 Face Mask Detection for College</w:t>
+      </w:r>
+    </w:p>
+    <w:p>
+      <w:pPr>
+        <w:spacing w:after="0" w:line="276" w:lineRule="auto"/>
+        <w:ind w:left="360"/>
+        <w:jc w:val="both"/>
+        <w:rPr>
+          <w:rFonts w:ascii="Times New Roman" w:eastAsia="Times New Roman" w:hAnsi="Times New Roman" w:cs="Times New Roman"/>
+          <w:sz w:val="24"/>
+          <w:szCs w:val="24"/>
+        </w:rPr>
+      </w:pPr>
+      <w:r>
+        <w:rPr>
+          <w:rFonts w:ascii="Times New Roman" w:eastAsia="Times New Roman" w:hAnsi="Times New Roman" w:cs="Times New Roman"/>
+          <w:sz w:val="24"/>
+          <w:szCs w:val="24"/>
+        </w:rPr>
+        <w:t>(</w:t>
+      </w:r>
+      <w:r>
+        <w:rPr>
+          <w:rFonts w:ascii="Times New Roman" w:eastAsia="Times New Roman" w:hAnsi="Times New Roman" w:cs="Times New Roman"/>
+          <w:sz w:val="24"/>
+          <w:szCs w:val="24"/>
+        </w:rPr>
+        <w:t xml:space="preserve">Face Mask Detection system built with OpenCV, Keras/TensorFlow using Deep Learning and Computer Vision concepts to detect face masks in static images as well as in real-time video </w:t>
+      </w:r>
+      <w:r>
+        <w:rPr>
+          <w:rFonts w:ascii="Times New Roman" w:eastAsia="Times New Roman" w:hAnsi="Times New Roman" w:cs="Times New Roman"/>
+          <w:sz w:val="24"/>
+          <w:szCs w:val="24"/>
+        </w:rPr>
+        <w:t>streams.</w:t>
+      </w:r>
+      <w:r>
+        <w:rPr>
+          <w:rFonts w:ascii="Times New Roman" w:eastAsia="Times New Roman" w:hAnsi="Times New Roman" w:cs="Times New Roman"/>
+          <w:sz w:val="24"/>
+          <w:szCs w:val="24"/>
+        </w:rPr>
+        <w:t xml:space="preserve"> The model is accurate, and since we used the MobileNetV2 architecture, it’s also computationally efficient and thus making it easier to deploy the model to embedded systems (Raspberry Pi, Google Coral, etc). This system can</w:t>
+      </w:r>
+      <w:r>
+        <w:rPr>
+          <w:rFonts w:ascii="Times New Roman" w:eastAsia="Times New Roman" w:hAnsi="Times New Roman" w:cs="Times New Roman"/>
+          <w:sz w:val="24"/>
+          <w:szCs w:val="24"/>
+        </w:rPr>
+        <w:t>, therefore,</w:t>
+      </w:r>
+      <w:r>
+        <w:rPr>
+          <w:rFonts w:ascii="Times New Roman" w:eastAsia="Times New Roman" w:hAnsi="Times New Roman" w:cs="Times New Roman"/>
+          <w:sz w:val="24"/>
+          <w:szCs w:val="24"/>
+        </w:rPr>
+        <w:t xml:space="preserve"> be used in real-time applications which require face-mask detection for safety purposes due to the outbreak of Covid-19. This project can be integrated with embedded systems for application in airports, railway stations, offices, schools, and public places to ensure that public safety guidelines are followed.</w:t>
+      </w:r>
+      <w:r>
+        <w:rPr>
+          <w:rFonts w:ascii="Times New Roman" w:eastAsia="Times New Roman" w:hAnsi="Times New Roman" w:cs="Times New Roman"/>
+          <w:sz w:val="24"/>
+          <w:szCs w:val="24"/>
+        </w:rPr>
+        <w:t>)</w:t>
+      </w:r>
+    </w:p>
+    <w:p>
+      <w:pPr>
+        <w:spacing w:after="0" w:line="276" w:lineRule="auto"/>
+        <w:ind w:left="360"/>
+        <w:jc w:val="both"/>
+        <w:rPr>
+          <w:rFonts w:ascii="Times New Roman" w:eastAsia="Times New Roman" w:hAnsi="Times New Roman" w:cs="Times New Roman"/>
+          <w:sz w:val="24"/>
+          <w:szCs w:val="24"/>
+        </w:rPr>
+      </w:pPr>
+    </w:p>
+    <w:p>
+      <w:pPr>
+        <w:spacing w:after="0" w:line="276" w:lineRule="auto"/>
+        <w:ind w:left="360"/>
+        <w:jc w:val="both"/>
+        <w:rPr>
+          <w:rFonts w:ascii="Times New Roman" w:eastAsia="Times New Roman" w:hAnsi="Times New Roman" w:cs="Times New Roman"/>
+          <w:sz w:val="24"/>
+          <w:szCs w:val="24"/>
+        </w:rPr>
+      </w:pPr>
+    </w:p>
+    <w:p>
+      <w:pPr>
+        <w:spacing w:after="0" w:line="276" w:lineRule="auto"/>
+        <w:ind w:left="360"/>
+        <w:jc w:val="both"/>
+        <w:rPr>
+          <w:rFonts w:ascii="Times New Roman" w:eastAsia="Times New Roman" w:hAnsi="Times New Roman" w:cs="Times New Roman"/>
+          <w:sz w:val="24"/>
+          <w:szCs w:val="24"/>
+        </w:rPr>
+      </w:pPr>
     </w:p>
     <w:p>
       <w:pPr>
@@ -2654,25 +2996,92 @@
           <w:rFonts w:ascii="Times New Roman" w:eastAsia="Times New Roman" w:hAnsi="Times New Roman" w:cs="Times New Roman"/>
           <w:sz w:val="24"/>
           <w:szCs w:val="24"/>
-        </w:rPr>
-      </w:pPr>
-      <w:r>
-        <w:rPr>
-          <w:rFonts w:ascii="Times New Roman" w:eastAsia="Times New Roman" w:hAnsi="Times New Roman" w:cs="Times New Roman"/>
-          <w:sz w:val="24"/>
-          <w:szCs w:val="24"/>
-        </w:rPr>
-        <w:t xml:space="preserve">K-Yantra, an IIT Mumbai initiative, to </w:t>
-      </w:r>
-      <w:r>
-        <w:rPr>
-          <w:rFonts w:ascii="Times New Roman" w:eastAsia="Times New Roman" w:hAnsi="Times New Roman" w:cs="Times New Roman"/>
-          <w:sz w:val="24"/>
-          <w:szCs w:val="24"/>
-          <w:highlight w:val="white"/>
-        </w:rPr>
-        <w:t>develop know-how for setting up an automated agriculture project.</w:t>
-      </w:r>
+          <w:u w:val="single"/>
+        </w:rPr>
+      </w:pPr>
+      <w:r>
+        <w:rPr>
+          <w:rFonts w:ascii="Times New Roman" w:eastAsia="Times New Roman" w:hAnsi="Times New Roman" w:cs="Times New Roman"/>
+          <w:sz w:val="24"/>
+          <w:szCs w:val="24"/>
+          <w:u w:val="single"/>
+        </w:rPr>
+        <w:lastRenderedPageBreak/>
+        <w:t>Classification</w:t>
+      </w:r>
+      <w:r>
+        <w:rPr>
+          <w:rFonts w:ascii="Times New Roman" w:eastAsia="Times New Roman" w:hAnsi="Times New Roman" w:cs="Times New Roman"/>
+          <w:sz w:val="24"/>
+          <w:szCs w:val="24"/>
+          <w:u w:val="single"/>
+        </w:rPr>
+        <w:t xml:space="preserve"> of skin diseases using Convolution Neural</w:t>
+      </w:r>
+    </w:p>
+    <w:p>
+      <w:pPr>
+        <w:spacing w:after="0" w:line="276" w:lineRule="auto"/>
+        <w:ind w:left="360"/>
+        <w:jc w:val="both"/>
+        <w:rPr>
+          <w:rFonts w:ascii="Times New Roman" w:eastAsia="Times New Roman" w:hAnsi="Times New Roman" w:cs="Times New Roman"/>
+          <w:sz w:val="24"/>
+          <w:szCs w:val="24"/>
+        </w:rPr>
+      </w:pPr>
+      <w:r>
+        <w:rPr>
+          <w:rFonts w:ascii="Times New Roman" w:eastAsia="Times New Roman" w:hAnsi="Times New Roman" w:cs="Times New Roman"/>
+          <w:sz w:val="24"/>
+          <w:szCs w:val="24"/>
+        </w:rPr>
+        <w:t>(The</w:t>
+      </w:r>
+      <w:r>
+        <w:rPr>
+          <w:rFonts w:ascii="Times New Roman" w:eastAsia="Times New Roman" w:hAnsi="Times New Roman" w:cs="Times New Roman"/>
+          <w:sz w:val="24"/>
+          <w:szCs w:val="24"/>
+        </w:rPr>
+        <w:t xml:space="preserve"> project is </w:t>
+      </w:r>
+      <w:r>
+        <w:rPr>
+          <w:rFonts w:ascii="Times New Roman" w:eastAsia="Times New Roman" w:hAnsi="Times New Roman" w:cs="Times New Roman"/>
+          <w:sz w:val="24"/>
+          <w:szCs w:val="24"/>
+        </w:rPr>
+        <w:t>based</w:t>
+      </w:r>
+      <w:r>
+        <w:rPr>
+          <w:rFonts w:ascii="Times New Roman" w:eastAsia="Times New Roman" w:hAnsi="Times New Roman" w:cs="Times New Roman"/>
+          <w:sz w:val="24"/>
+          <w:szCs w:val="24"/>
+        </w:rPr>
+        <w:t xml:space="preserve"> on a systematic approach to learning Neural Network-based algorithms based on which we tried to explore the field of Data Science. The project involved the classification of skin diseases based on images clicked by the user. The project also tries to explain various algorithms involved in Data Science and Neural Networks. The project is intended to help the common masses who can save time using our diagnosis mechanism than spending countless hours waiting for their profiling to be done and their reports to be assessed.</w:t>
+      </w:r>
+      <w:r>
+        <w:rPr>
+          <w:rFonts w:ascii="Times New Roman" w:eastAsia="Times New Roman" w:hAnsi="Times New Roman" w:cs="Times New Roman"/>
+          <w:sz w:val="24"/>
+          <w:szCs w:val="24"/>
+        </w:rPr>
+        <w:t>)</w:t>
+      </w:r>
+    </w:p>
+    <w:p>
+      <w:pPr>
+        <w:spacing w:after="0" w:line="276" w:lineRule="auto"/>
+        <w:ind w:left="360"/>
+        <w:jc w:val="both"/>
+        <w:rPr>
+          <w:rFonts w:ascii="Times New Roman" w:eastAsia="Times New Roman" w:hAnsi="Times New Roman" w:cs="Times New Roman"/>
+          <w:sz w:val="24"/>
+          <w:szCs w:val="24"/>
+        </w:rPr>
+      </w:pPr>
     </w:p>
     <w:p>
       <w:pPr>
@@ -2687,44 +3096,186 @@
           <w:rFonts w:ascii="Times New Roman" w:eastAsia="Times New Roman" w:hAnsi="Times New Roman" w:cs="Times New Roman"/>
           <w:sz w:val="24"/>
           <w:szCs w:val="24"/>
-        </w:rPr>
-      </w:pPr>
-      <w:r>
-        <w:rPr>
-          <w:rFonts w:ascii="Times New Roman" w:eastAsia="Times New Roman" w:hAnsi="Times New Roman" w:cs="Times New Roman"/>
-          <w:sz w:val="24"/>
-          <w:szCs w:val="24"/>
-          <w:highlight w:val="white"/>
-        </w:rPr>
-        <w:t>Leveraging Convers</w:t>
-      </w:r>
-      <w:r>
-        <w:rPr>
-          <w:rFonts w:ascii="Times New Roman" w:eastAsia="Times New Roman" w:hAnsi="Times New Roman" w:cs="Times New Roman"/>
-          <w:sz w:val="24"/>
-          <w:szCs w:val="24"/>
-          <w:highlight w:val="white"/>
-        </w:rPr>
-        <w:t>a</w:t>
-      </w:r>
-      <w:r>
-        <w:rPr>
-          <w:rFonts w:ascii="Times New Roman" w:eastAsia="Times New Roman" w:hAnsi="Times New Roman" w:cs="Times New Roman"/>
-          <w:sz w:val="24"/>
-          <w:szCs w:val="24"/>
-          <w:highlight w:val="white"/>
-        </w:rPr>
-        <w:t>tional AI for Secure Healthcare Assistance</w:t>
-      </w:r>
-      <w:r>
-        <w:rPr>
-          <w:rFonts w:ascii="Times New Roman" w:eastAsia="Times New Roman" w:hAnsi="Times New Roman" w:cs="Times New Roman"/>
-          <w:sz w:val="24"/>
-          <w:szCs w:val="24"/>
-          <w:highlight w:val="white"/>
+          <w:u w:val="single"/>
+        </w:rPr>
+      </w:pPr>
+      <w:r>
+        <w:rPr>
+          <w:rFonts w:ascii="Times New Roman" w:eastAsia="Times New Roman" w:hAnsi="Times New Roman" w:cs="Times New Roman"/>
+          <w:sz w:val="24"/>
+          <w:szCs w:val="24"/>
+          <w:u w:val="single"/>
+        </w:rPr>
+        <w:t>K-Yantra, an IIT Mumbai initiative</w:t>
+      </w:r>
+    </w:p>
+    <w:p>
+      <w:pPr>
+        <w:spacing w:after="0" w:line="276" w:lineRule="auto"/>
+        <w:ind w:left="360"/>
+        <w:jc w:val="both"/>
+        <w:rPr>
+          <w:rFonts w:ascii="Times New Roman" w:eastAsia="Times New Roman" w:hAnsi="Times New Roman" w:cs="Times New Roman"/>
+          <w:sz w:val="24"/>
+          <w:szCs w:val="24"/>
+        </w:rPr>
+      </w:pPr>
+      <w:r>
+        <w:rPr>
+          <w:rFonts w:ascii="Times New Roman" w:eastAsia="Times New Roman" w:hAnsi="Times New Roman" w:cs="Times New Roman"/>
+          <w:sz w:val="24"/>
+          <w:szCs w:val="24"/>
+        </w:rPr>
+        <w:t>(</w:t>
+      </w:r>
+      <w:r>
+        <w:rPr>
+          <w:rFonts w:ascii="Times New Roman" w:eastAsia="Times New Roman" w:hAnsi="Times New Roman" w:cs="Times New Roman"/>
+          <w:sz w:val="24"/>
+          <w:szCs w:val="24"/>
+        </w:rPr>
+        <w:t>K</w:t>
+      </w:r>
+      <w:r>
+        <w:rPr>
+          <w:rFonts w:ascii="Times New Roman" w:eastAsia="Times New Roman" w:hAnsi="Times New Roman" w:cs="Times New Roman"/>
+          <w:sz w:val="24"/>
+          <w:szCs w:val="24"/>
+        </w:rPr>
+        <w:t xml:space="preserve">-Yantra project develops know-how for setting up an automated agriculture project – </w:t>
+      </w:r>
+      <w:r>
+        <w:rPr>
+          <w:rFonts w:ascii="Times New Roman" w:eastAsia="Times New Roman" w:hAnsi="Times New Roman" w:cs="Times New Roman"/>
+          <w:sz w:val="24"/>
+          <w:szCs w:val="24"/>
+        </w:rPr>
+        <w:t xml:space="preserve">a </w:t>
+      </w:r>
+      <w:r>
+        <w:rPr>
+          <w:rFonts w:ascii="Times New Roman" w:eastAsia="Times New Roman" w:hAnsi="Times New Roman" w:cs="Times New Roman"/>
+          <w:sz w:val="24"/>
+          <w:szCs w:val="24"/>
+        </w:rPr>
+        <w:t xml:space="preserve">testbed for addressing </w:t>
+      </w:r>
+      <w:r>
+        <w:rPr>
+          <w:rFonts w:ascii="Times New Roman" w:eastAsia="Times New Roman" w:hAnsi="Times New Roman" w:cs="Times New Roman"/>
+          <w:sz w:val="24"/>
+          <w:szCs w:val="24"/>
+        </w:rPr>
+        <w:t xml:space="preserve">the </w:t>
+      </w:r>
+      <w:r>
+        <w:rPr>
+          <w:rFonts w:ascii="Times New Roman" w:eastAsia="Times New Roman" w:hAnsi="Times New Roman" w:cs="Times New Roman"/>
+          <w:sz w:val="24"/>
+          <w:szCs w:val="24"/>
+        </w:rPr>
+        <w:t>real</w:t>
+      </w:r>
+      <w:r>
+        <w:rPr>
+          <w:rFonts w:ascii="Times New Roman" w:eastAsia="Times New Roman" w:hAnsi="Times New Roman" w:cs="Times New Roman"/>
+          <w:sz w:val="24"/>
+          <w:szCs w:val="24"/>
+        </w:rPr>
+        <w:t>-</w:t>
+      </w:r>
+      <w:r>
+        <w:rPr>
+          <w:rFonts w:ascii="Times New Roman" w:eastAsia="Times New Roman" w:hAnsi="Times New Roman" w:cs="Times New Roman"/>
+          <w:sz w:val="24"/>
+          <w:szCs w:val="24"/>
+        </w:rPr>
+        <w:t xml:space="preserve">world problem and hands-on learning for students on </w:t>
+      </w:r>
+      <w:r>
+        <w:rPr>
+          <w:rFonts w:ascii="Times New Roman" w:eastAsia="Times New Roman" w:hAnsi="Times New Roman" w:cs="Times New Roman"/>
+          <w:sz w:val="24"/>
+          <w:szCs w:val="24"/>
+        </w:rPr>
+        <w:t xml:space="preserve">the </w:t>
+      </w:r>
+      <w:r>
+        <w:rPr>
+          <w:rFonts w:ascii="Times New Roman" w:eastAsia="Times New Roman" w:hAnsi="Times New Roman" w:cs="Times New Roman"/>
+          <w:sz w:val="24"/>
+          <w:szCs w:val="24"/>
+        </w:rPr>
+        <w:t>application of what they learnt in theory through a fun and productive exercise</w:t>
+      </w:r>
+      <w:r>
+        <w:rPr>
+          <w:rFonts w:ascii="Times New Roman" w:eastAsia="Times New Roman" w:hAnsi="Times New Roman" w:cs="Times New Roman"/>
+          <w:sz w:val="24"/>
+          <w:szCs w:val="24"/>
         </w:rPr>
         <w:t>.</w:t>
       </w:r>
+      <w:r>
+        <w:rPr>
+          <w:rFonts w:ascii="Times New Roman" w:eastAsia="Times New Roman" w:hAnsi="Times New Roman" w:cs="Times New Roman"/>
+          <w:sz w:val="24"/>
+          <w:szCs w:val="24"/>
+        </w:rPr>
+        <w:t xml:space="preserve"> This entails first generating the soil through a recycling waste and resource recovery of </w:t>
+      </w:r>
+      <w:r>
+        <w:rPr>
+          <w:rFonts w:ascii="Times New Roman" w:eastAsia="Times New Roman" w:hAnsi="Times New Roman" w:cs="Times New Roman"/>
+          <w:sz w:val="24"/>
+          <w:szCs w:val="24"/>
+        </w:rPr>
+        <w:t xml:space="preserve">the </w:t>
+      </w:r>
+      <w:r>
+        <w:rPr>
+          <w:rFonts w:ascii="Times New Roman" w:eastAsia="Times New Roman" w:hAnsi="Times New Roman" w:cs="Times New Roman"/>
+          <w:sz w:val="24"/>
+          <w:szCs w:val="24"/>
+        </w:rPr>
+        <w:t>garden and kitchen waste which is in sync with the municipal solid waste management agenda of both central and state government. Plan and execute the creation of beds for growing plants.</w:t>
+      </w:r>
+      <w:r>
+        <w:rPr>
+          <w:rFonts w:ascii="Times New Roman" w:eastAsia="Times New Roman" w:hAnsi="Times New Roman" w:cs="Times New Roman"/>
+          <w:sz w:val="24"/>
+          <w:szCs w:val="24"/>
+        </w:rPr>
+        <w:t xml:space="preserve"> </w:t>
+      </w:r>
+      <w:r>
+        <w:rPr>
+          <w:rFonts w:ascii="Times New Roman" w:eastAsia="Times New Roman" w:hAnsi="Times New Roman" w:cs="Times New Roman"/>
+          <w:sz w:val="24"/>
+          <w:szCs w:val="24"/>
+        </w:rPr>
+        <w:t>Making the little gadgets, tools, networking for maintaining and monitoring the growth of plants.</w:t>
+      </w:r>
+      <w:r>
+        <w:rPr>
+          <w:rFonts w:ascii="Times New Roman" w:eastAsia="Times New Roman" w:hAnsi="Times New Roman" w:cs="Times New Roman"/>
+          <w:sz w:val="24"/>
+          <w:szCs w:val="24"/>
+        </w:rPr>
+        <w:t>)</w:t>
+      </w:r>
+    </w:p>
+    <w:p>
+      <w:pPr>
+        <w:spacing w:after="0" w:line="276" w:lineRule="auto"/>
+        <w:ind w:left="360"/>
+        <w:jc w:val="both"/>
+        <w:rPr>
+          <w:rFonts w:ascii="Times New Roman" w:eastAsia="Times New Roman" w:hAnsi="Times New Roman" w:cs="Times New Roman"/>
+          <w:sz w:val="24"/>
+          <w:szCs w:val="24"/>
+        </w:rPr>
+      </w:pPr>
     </w:p>
     <w:p>
       <w:pPr>
@@ -2739,17 +3290,28 @@
           <w:rFonts w:ascii="Times New Roman" w:eastAsia="Times New Roman" w:hAnsi="Times New Roman" w:cs="Times New Roman"/>
           <w:sz w:val="24"/>
           <w:szCs w:val="24"/>
+          <w:u w:val="single"/>
+        </w:rPr>
+      </w:pPr>
+      <w:r>
+        <w:rPr>
+          <w:rFonts w:ascii="Times New Roman" w:eastAsia="Times New Roman" w:hAnsi="Times New Roman" w:cs="Times New Roman"/>
+          <w:sz w:val="24"/>
+          <w:szCs w:val="24"/>
           <w:highlight w:val="white"/>
-        </w:rPr>
-      </w:pPr>
+          <w:u w:val="single"/>
+        </w:rPr>
+        <w:t>Leveraging Convers</w:t>
+      </w:r>
       <w:r>
         <w:rPr>
           <w:rFonts w:ascii="Times New Roman" w:eastAsia="Times New Roman" w:hAnsi="Times New Roman" w:cs="Times New Roman"/>
           <w:sz w:val="24"/>
           <w:szCs w:val="24"/>
           <w:highlight w:val="white"/>
-        </w:rPr>
-        <w:t xml:space="preserve">Presenting Obstacles Around an Airport Aerodrome Using Google Earth Pro and HereMaps API on a web-based </w:t>
+          <w:u w:val="single"/>
+        </w:rPr>
+        <w:t>a</w:t>
       </w:r>
       <w:r>
         <w:rPr>
@@ -2757,8 +3319,29 @@
           <w:sz w:val="24"/>
           <w:szCs w:val="24"/>
           <w:highlight w:val="white"/>
-        </w:rPr>
-        <w:t>App</w:t>
+          <w:u w:val="single"/>
+        </w:rPr>
+        <w:t>tional AI for Secure Healthcare Assistance</w:t>
+      </w:r>
+    </w:p>
+    <w:p>
+      <w:pPr>
+        <w:spacing w:after="0" w:line="276" w:lineRule="auto"/>
+        <w:ind w:left="360"/>
+        <w:jc w:val="both"/>
+        <w:rPr>
+          <w:rFonts w:ascii="Times New Roman" w:eastAsia="Times New Roman" w:hAnsi="Times New Roman" w:cs="Times New Roman"/>
+          <w:sz w:val="24"/>
+          <w:szCs w:val="24"/>
+        </w:rPr>
+      </w:pPr>
+      <w:r>
+        <w:rPr>
+          <w:rFonts w:ascii="Times New Roman" w:eastAsia="Times New Roman" w:hAnsi="Times New Roman" w:cs="Times New Roman"/>
+          <w:sz w:val="24"/>
+          <w:szCs w:val="24"/>
+        </w:rPr>
+        <w:t>(There</w:t>
       </w:r>
       <w:r>
         <w:rPr>
@@ -2767,7 +3350,7 @@
           <w:szCs w:val="24"/>
           <w:highlight w:val="white"/>
         </w:rPr>
-        <w:t xml:space="preserve"> (SMART</w:t>
+        <w:t xml:space="preserve"> is a rapid increase in </w:t>
       </w:r>
       <w:r>
         <w:rPr>
@@ -2776,7 +3359,7 @@
           <w:szCs w:val="24"/>
           <w:highlight w:val="white"/>
         </w:rPr>
-        <w:t xml:space="preserve"> INDIA HACKATHON 2019)</w:t>
+        <w:t xml:space="preserve">the </w:t>
       </w:r>
       <w:r>
         <w:rPr>
@@ -2785,8 +3368,56 @@
           <w:szCs w:val="24"/>
           <w:highlight w:val="white"/>
         </w:rPr>
+        <w:t xml:space="preserve">generation of medical data especially in a situation of medical emergency or crisis. When hospitals are understaffed to maintain healthcare data, they are prone to be tampered with. Users do not receive their medical information on time and cannot approach other institutions quickly with their medical history. Solution: Bring EHR to blockchain BigchainDB is a decentralized database that has immutability just like traditional blockchains. We have attempted to develop an end to end system for successful storage, transfer and tracking of patient healthcare data. All records are encrypted using AES-256 encryption and the access for this data is transferred through blockchain and asymmetric cryptography. Due to limited blockchain data storage, files are being stored in IPFS. A basic chatbot is also designed to avoid entering data manually into forms. Conversational history is tracked and stored on the blockchain too to maintain </w:t>
+      </w:r>
+      <w:r>
+        <w:rPr>
+          <w:rFonts w:ascii="Times New Roman" w:eastAsia="Times New Roman" w:hAnsi="Times New Roman" w:cs="Times New Roman"/>
+          <w:sz w:val="24"/>
+          <w:szCs w:val="24"/>
+          <w:highlight w:val="white"/>
+        </w:rPr>
+        <w:t xml:space="preserve">the </w:t>
+      </w:r>
+      <w:r>
+        <w:rPr>
+          <w:rFonts w:ascii="Times New Roman" w:eastAsia="Times New Roman" w:hAnsi="Times New Roman" w:cs="Times New Roman"/>
+          <w:sz w:val="24"/>
+          <w:szCs w:val="24"/>
+          <w:highlight w:val="white"/>
+        </w:rPr>
+        <w:t>credibility of the chatbot performance</w:t>
+      </w:r>
+      <w:r>
+        <w:rPr>
+          <w:rFonts w:ascii="Times New Roman" w:eastAsia="Times New Roman" w:hAnsi="Times New Roman" w:cs="Times New Roman"/>
+          <w:sz w:val="24"/>
+          <w:szCs w:val="24"/>
+          <w:highlight w:val="white"/>
+        </w:rPr>
         <w:t>.</w:t>
       </w:r>
+      <w:r>
+        <w:rPr>
+          <w:rFonts w:ascii="Times New Roman" w:eastAsia="Times New Roman" w:hAnsi="Times New Roman" w:cs="Times New Roman"/>
+          <w:sz w:val="24"/>
+          <w:szCs w:val="24"/>
+          <w:highlight w:val="white"/>
+        </w:rPr>
+        <w:t>)</w:t>
+      </w:r>
+    </w:p>
+    <w:p>
+      <w:pPr>
+        <w:spacing w:after="0" w:line="276" w:lineRule="auto"/>
+        <w:ind w:left="360"/>
+        <w:jc w:val="both"/>
+        <w:rPr>
+          <w:rFonts w:ascii="Times New Roman" w:eastAsia="Times New Roman" w:hAnsi="Times New Roman" w:cs="Times New Roman"/>
+          <w:sz w:val="24"/>
+          <w:szCs w:val="24"/>
+        </w:rPr>
+      </w:pPr>
     </w:p>
     <w:p>
       <w:pPr>
@@ -2809,17 +3440,149 @@
           <w:rFonts w:ascii="Times New Roman" w:eastAsia="Times New Roman" w:hAnsi="Times New Roman" w:cs="Times New Roman"/>
           <w:sz w:val="24"/>
           <w:szCs w:val="24"/>
-        </w:rPr>
-        <w:t>Context Classification from audio conversations (SYMBIOSIS AI HACKATHON 2019)</w:t>
-      </w:r>
-      <w:r>
-        <w:rPr>
-          <w:rFonts w:ascii="Times New Roman" w:eastAsia="Times New Roman" w:hAnsi="Times New Roman" w:cs="Times New Roman"/>
-          <w:sz w:val="24"/>
-          <w:szCs w:val="24"/>
-        </w:rPr>
-        <w:t>.</w:t>
-      </w:r>
+          <w:highlight w:val="white"/>
+          <w:u w:val="single"/>
+        </w:rPr>
+        <w:t xml:space="preserve">Presenting Obstacles Around an Airport Aerodrome Using Google Earth Pro and HereMaps API on a web-based </w:t>
+      </w:r>
+      <w:r>
+        <w:rPr>
+          <w:rFonts w:ascii="Times New Roman" w:eastAsia="Times New Roman" w:hAnsi="Times New Roman" w:cs="Times New Roman"/>
+          <w:sz w:val="24"/>
+          <w:szCs w:val="24"/>
+          <w:highlight w:val="white"/>
+          <w:u w:val="single"/>
+        </w:rPr>
+        <w:t>App</w:t>
+      </w:r>
+      <w:r>
+        <w:rPr>
+          <w:rFonts w:ascii="Times New Roman" w:eastAsia="Times New Roman" w:hAnsi="Times New Roman" w:cs="Times New Roman"/>
+          <w:sz w:val="24"/>
+          <w:szCs w:val="24"/>
+          <w:highlight w:val="white"/>
+        </w:rPr>
+        <w:t xml:space="preserve"> </w:t>
+      </w:r>
+    </w:p>
+    <w:p>
+      <w:pPr>
+        <w:spacing w:after="0" w:line="276" w:lineRule="auto"/>
+        <w:ind w:left="360"/>
+        <w:jc w:val="both"/>
+        <w:rPr>
+          <w:rFonts w:ascii="Times New Roman" w:eastAsia="Times New Roman" w:hAnsi="Times New Roman" w:cs="Times New Roman"/>
+          <w:sz w:val="24"/>
+          <w:szCs w:val="24"/>
+          <w:highlight w:val="white"/>
+        </w:rPr>
+      </w:pPr>
+      <w:r>
+        <w:rPr>
+          <w:rFonts w:ascii="Times New Roman" w:eastAsia="Times New Roman" w:hAnsi="Times New Roman" w:cs="Times New Roman"/>
+          <w:sz w:val="24"/>
+          <w:szCs w:val="24"/>
+          <w:highlight w:val="white"/>
+        </w:rPr>
+        <w:t>{</w:t>
+      </w:r>
+      <w:r>
+        <w:rPr>
+          <w:rFonts w:ascii="Times New Roman" w:eastAsia="Times New Roman" w:hAnsi="Times New Roman" w:cs="Times New Roman"/>
+          <w:sz w:val="24"/>
+          <w:szCs w:val="24"/>
+          <w:highlight w:val="white"/>
+        </w:rPr>
+        <w:t>SMART</w:t>
+      </w:r>
+      <w:r>
+        <w:rPr>
+          <w:rFonts w:ascii="Times New Roman" w:eastAsia="Times New Roman" w:hAnsi="Times New Roman" w:cs="Times New Roman"/>
+          <w:sz w:val="24"/>
+          <w:szCs w:val="24"/>
+          <w:highlight w:val="white"/>
+        </w:rPr>
+        <w:t xml:space="preserve"> INDIA HACKATHON 2019</w:t>
+      </w:r>
+      <w:r>
+        <w:rPr>
+          <w:rFonts w:ascii="Times New Roman" w:eastAsia="Times New Roman" w:hAnsi="Times New Roman" w:cs="Times New Roman"/>
+          <w:sz w:val="24"/>
+          <w:szCs w:val="24"/>
+          <w:highlight w:val="white"/>
+        </w:rPr>
+        <w:t>}</w:t>
+      </w:r>
+    </w:p>
+    <w:p>
+      <w:pPr>
+        <w:ind w:left="360"/>
+        <w:jc w:val="both"/>
+        <w:rPr>
+          <w:sz w:val="28"/>
+          <w:szCs w:val="28"/>
+        </w:rPr>
+      </w:pPr>
+      <w:r>
+        <w:rPr>
+          <w:rFonts w:ascii="Times New Roman" w:eastAsia="Times New Roman" w:hAnsi="Times New Roman" w:cs="Times New Roman"/>
+          <w:sz w:val="24"/>
+          <w:szCs w:val="24"/>
+        </w:rPr>
+        <w:t>(</w:t>
+      </w:r>
+      <w:r>
+        <w:rPr>
+          <w:sz w:val="28"/>
+          <w:szCs w:val="28"/>
+        </w:rPr>
+        <w:t>The</w:t>
+      </w:r>
+      <w:r>
+        <w:rPr>
+          <w:rFonts w:ascii="Times New Roman" w:eastAsia="Times New Roman" w:hAnsi="Times New Roman" w:cs="Times New Roman"/>
+          <w:sz w:val="24"/>
+          <w:szCs w:val="24"/>
+        </w:rPr>
+        <w:t xml:space="preserve"> sole purpose of this system is to promulgate supplementary guidance materials to aerodrome operators and development authorities to keep control of obstacles being built around an airport. The AIP documentation aims to </w:t>
+      </w:r>
+      <w:r>
+        <w:rPr>
+          <w:rFonts w:ascii="Times New Roman" w:eastAsia="Times New Roman" w:hAnsi="Times New Roman" w:cs="Times New Roman"/>
+          <w:sz w:val="24"/>
+          <w:szCs w:val="24"/>
+        </w:rPr>
+        <w:t>guide</w:t>
+      </w:r>
+      <w:r>
+        <w:rPr>
+          <w:rFonts w:ascii="Times New Roman" w:eastAsia="Times New Roman" w:hAnsi="Times New Roman" w:cs="Times New Roman"/>
+          <w:sz w:val="24"/>
+          <w:szCs w:val="24"/>
+        </w:rPr>
+        <w:t xml:space="preserve"> what is acceptable to the Aerodrome and Air Navigation Services Regulation (AAR) with regards to the rule and regulations of the Ministry of Civil Aviation, Government of India. The Annex 14 document recommends and explains the process of obstacle control, which is marking and lighting of obstacles, conducting of obstacle surveys, removal or lowering of obstacles and reporting of obstacles to the appropriate authorities. By using our system fully, the aerodrome operator should be able to establish an effective obstacle control process and keep his aerodrome and its vicinity safe for aircraft operations</w:t>
+      </w:r>
+      <w:r>
+        <w:rPr>
+          <w:rFonts w:ascii="Times New Roman" w:eastAsia="Times New Roman" w:hAnsi="Times New Roman" w:cs="Times New Roman"/>
+          <w:sz w:val="24"/>
+          <w:szCs w:val="24"/>
+        </w:rPr>
+        <w:t>.)</w:t>
+      </w:r>
+    </w:p>
+    <w:p>
+      <w:pPr>
+        <w:spacing w:after="0" w:line="276" w:lineRule="auto"/>
+        <w:ind w:left="360"/>
+        <w:jc w:val="both"/>
+        <w:rPr>
+          <w:rFonts w:ascii="Times New Roman" w:eastAsia="Times New Roman" w:hAnsi="Times New Roman" w:cs="Times New Roman"/>
+          <w:sz w:val="24"/>
+          <w:szCs w:val="24"/>
+          <w:highlight w:val="white"/>
+        </w:rPr>
+      </w:pPr>
     </w:p>
     <w:p>
       <w:pPr>
@@ -2835,32 +3598,146 @@
           <w:sz w:val="24"/>
           <w:szCs w:val="24"/>
           <w:highlight w:val="white"/>
-        </w:rPr>
-      </w:pPr>
-      <w:r>
-        <w:rPr>
-          <w:rFonts w:ascii="Times New Roman" w:eastAsia="Times New Roman" w:hAnsi="Times New Roman" w:cs="Times New Roman"/>
-          <w:sz w:val="24"/>
-          <w:szCs w:val="24"/>
-        </w:rPr>
-        <w:t xml:space="preserve">Attentiveness and Attendance Detection Problem/Current </w:t>
-      </w:r>
-      <w:r>
-        <w:rPr>
-          <w:rFonts w:ascii="Times New Roman" w:eastAsia="Times New Roman" w:hAnsi="Times New Roman" w:cs="Times New Roman"/>
-          <w:sz w:val="24"/>
-          <w:szCs w:val="24"/>
-        </w:rPr>
-        <w:t>Situation (INDIA</w:t>
-      </w:r>
-      <w:r>
-        <w:rPr>
-          <w:rFonts w:ascii="Times New Roman" w:eastAsia="Times New Roman" w:hAnsi="Times New Roman" w:cs="Times New Roman"/>
-          <w:sz w:val="24"/>
-          <w:szCs w:val="24"/>
-        </w:rPr>
-        <w:t xml:space="preserve"> SINGAPORE HACKATHON 2019).</w:t>
-      </w:r>
+          <w:u w:val="single"/>
+        </w:rPr>
+      </w:pPr>
+      <w:r>
+        <w:rPr>
+          <w:rFonts w:ascii="Times New Roman" w:eastAsia="Times New Roman" w:hAnsi="Times New Roman" w:cs="Times New Roman"/>
+          <w:sz w:val="24"/>
+          <w:szCs w:val="24"/>
+          <w:u w:val="single"/>
+        </w:rPr>
+        <w:t xml:space="preserve">Context Classification from audio conversations </w:t>
+      </w:r>
+    </w:p>
+    <w:p>
+      <w:pPr>
+        <w:spacing w:after="0" w:line="276" w:lineRule="auto"/>
+        <w:ind w:left="360"/>
+        <w:jc w:val="both"/>
+        <w:rPr>
+          <w:rFonts w:ascii="Times New Roman" w:eastAsia="Times New Roman" w:hAnsi="Times New Roman" w:cs="Times New Roman"/>
+          <w:sz w:val="24"/>
+          <w:szCs w:val="24"/>
+          <w:highlight w:val="white"/>
+        </w:rPr>
+      </w:pPr>
+      <w:r>
+        <w:rPr>
+          <w:rFonts w:ascii="Times New Roman" w:eastAsia="Times New Roman" w:hAnsi="Times New Roman" w:cs="Times New Roman"/>
+          <w:sz w:val="24"/>
+          <w:szCs w:val="24"/>
+        </w:rPr>
+        <w:t>{</w:t>
+      </w:r>
+      <w:r>
+        <w:rPr>
+          <w:rFonts w:ascii="Times New Roman" w:eastAsia="Times New Roman" w:hAnsi="Times New Roman" w:cs="Times New Roman"/>
+          <w:sz w:val="24"/>
+          <w:szCs w:val="24"/>
+        </w:rPr>
+        <w:t>SYMBIOSIS AI HACKATHON 2019</w:t>
+      </w:r>
+      <w:r>
+        <w:rPr>
+          <w:rFonts w:ascii="Times New Roman" w:eastAsia="Times New Roman" w:hAnsi="Times New Roman" w:cs="Times New Roman"/>
+          <w:sz w:val="24"/>
+          <w:szCs w:val="24"/>
+        </w:rPr>
+        <w:t xml:space="preserve">} </w:t>
+      </w:r>
+    </w:p>
+    <w:p>
+      <w:pPr>
+        <w:spacing w:after="0" w:line="276" w:lineRule="auto"/>
+        <w:ind w:left="360"/>
+        <w:jc w:val="both"/>
+        <w:rPr>
+          <w:rFonts w:ascii="Times New Roman" w:eastAsia="Times New Roman" w:hAnsi="Times New Roman" w:cs="Times New Roman"/>
+          <w:sz w:val="24"/>
+          <w:szCs w:val="24"/>
+          <w:highlight w:val="white"/>
+        </w:rPr>
+      </w:pPr>
+      <w:r>
+        <w:rPr>
+          <w:rFonts w:ascii="Times New Roman" w:eastAsia="Times New Roman" w:hAnsi="Times New Roman" w:cs="Times New Roman"/>
+          <w:sz w:val="24"/>
+          <w:szCs w:val="24"/>
+        </w:rPr>
+        <w:lastRenderedPageBreak/>
+        <w:t>(This</w:t>
+      </w:r>
+      <w:r>
+        <w:rPr>
+          <w:rFonts w:ascii="Times New Roman" w:eastAsia="Times New Roman" w:hAnsi="Times New Roman" w:cs="Times New Roman"/>
+          <w:sz w:val="24"/>
+          <w:szCs w:val="24"/>
+        </w:rPr>
+        <w:t xml:space="preserve"> project was undertaken as a part of SYMBIOSIS AI HACKATHON 2019 where I and my team had to convert a voice-based conversation between a customer and service </w:t>
+      </w:r>
+      <w:r>
+        <w:rPr>
+          <w:rFonts w:ascii="Times New Roman" w:eastAsia="Times New Roman" w:hAnsi="Times New Roman" w:cs="Times New Roman"/>
+          <w:sz w:val="24"/>
+          <w:szCs w:val="24"/>
+        </w:rPr>
+        <w:t>center</w:t>
+      </w:r>
+      <w:r>
+        <w:rPr>
+          <w:rFonts w:ascii="Times New Roman" w:eastAsia="Times New Roman" w:hAnsi="Times New Roman" w:cs="Times New Roman"/>
+          <w:sz w:val="24"/>
+          <w:szCs w:val="24"/>
+        </w:rPr>
+        <w:t xml:space="preserve"> and find out the context of the conversation and classify it accordingly. Currently, call </w:t>
+      </w:r>
+      <w:r>
+        <w:rPr>
+          <w:rFonts w:ascii="Times New Roman" w:eastAsia="Times New Roman" w:hAnsi="Times New Roman" w:cs="Times New Roman"/>
+          <w:sz w:val="24"/>
+          <w:szCs w:val="24"/>
+        </w:rPr>
+        <w:t>center</w:t>
+      </w:r>
+      <w:r>
+        <w:rPr>
+          <w:rFonts w:ascii="Times New Roman" w:eastAsia="Times New Roman" w:hAnsi="Times New Roman" w:cs="Times New Roman"/>
+          <w:sz w:val="24"/>
+          <w:szCs w:val="24"/>
+        </w:rPr>
+        <w:t xml:space="preserve"> agents to interact with customers and try to facilitate and fulfil customer needs. As part of the solution, you need to classify the customer conversations into different categories of calls linked with automotive industry (i.e., new vehicle purchase, inquiries, test drive request, break down assistance, roadside assistance etc.) for necessary action by the business</w:t>
+      </w:r>
+      <w:r>
+        <w:rPr>
+          <w:rFonts w:ascii="Times New Roman" w:eastAsia="Times New Roman" w:hAnsi="Times New Roman" w:cs="Times New Roman"/>
+          <w:sz w:val="24"/>
+          <w:szCs w:val="24"/>
+        </w:rPr>
+        <w:t>.</w:t>
+      </w:r>
+      <w:r>
+        <w:rPr>
+          <w:rFonts w:ascii="Times New Roman" w:eastAsia="Times New Roman" w:hAnsi="Times New Roman" w:cs="Times New Roman"/>
+          <w:sz w:val="24"/>
+          <w:szCs w:val="24"/>
+        </w:rPr>
+        <w:t>)</w:t>
+      </w:r>
+    </w:p>
+    <w:p>
+      <w:pPr>
+        <w:spacing w:after="0" w:line="276" w:lineRule="auto"/>
+        <w:ind w:left="360"/>
+        <w:jc w:val="both"/>
+        <w:rPr>
+          <w:rFonts w:ascii="Times New Roman" w:eastAsia="Times New Roman" w:hAnsi="Times New Roman" w:cs="Times New Roman"/>
+          <w:sz w:val="24"/>
+          <w:szCs w:val="24"/>
+          <w:highlight w:val="white"/>
+        </w:rPr>
+      </w:pPr>
     </w:p>
     <w:p>
       <w:pPr>
@@ -2883,97 +3760,259 @@
           <w:rFonts w:ascii="Times New Roman" w:eastAsia="Times New Roman" w:hAnsi="Times New Roman" w:cs="Times New Roman"/>
           <w:sz w:val="24"/>
           <w:szCs w:val="24"/>
-        </w:rPr>
-        <w:t>Medical Analytica (</w:t>
-      </w:r>
-      <w:r>
-        <w:rPr>
-          <w:rFonts w:ascii="Times New Roman" w:eastAsia="Times New Roman" w:hAnsi="Times New Roman" w:cs="Times New Roman"/>
-          <w:sz w:val="24"/>
-          <w:szCs w:val="24"/>
-        </w:rPr>
-        <w:t>A</w:t>
-      </w:r>
-      <w:r>
-        <w:rPr>
-          <w:rFonts w:ascii="Times New Roman" w:hAnsi="Times New Roman" w:cs="Times New Roman"/>
-          <w:color w:val="24292E"/>
-          <w:sz w:val="24"/>
-          <w:szCs w:val="24"/>
-          <w:shd w:val="clear" w:color="auto" w:fill="FFFFFF"/>
-        </w:rPr>
-        <w:t xml:space="preserve"> chat companion to make the user feel better and to track analysis of </w:t>
-      </w:r>
-      <w:r>
-        <w:rPr>
-          <w:rFonts w:ascii="Times New Roman" w:hAnsi="Times New Roman" w:cs="Times New Roman"/>
-          <w:color w:val="24292E"/>
-          <w:sz w:val="24"/>
-          <w:szCs w:val="24"/>
-          <w:shd w:val="clear" w:color="auto" w:fill="FFFFFF"/>
+          <w:u w:val="single"/>
+        </w:rPr>
+        <w:t xml:space="preserve">Attentiveness and Attendance Detection Problem/Current </w:t>
+      </w:r>
+      <w:r>
+        <w:rPr>
+          <w:rFonts w:ascii="Times New Roman" w:eastAsia="Times New Roman" w:hAnsi="Times New Roman" w:cs="Times New Roman"/>
+          <w:sz w:val="24"/>
+          <w:szCs w:val="24"/>
+          <w:u w:val="single"/>
+        </w:rPr>
+        <w:t>Situation</w:t>
+      </w:r>
+      <w:r>
+        <w:rPr>
+          <w:rFonts w:ascii="Times New Roman" w:eastAsia="Times New Roman" w:hAnsi="Times New Roman" w:cs="Times New Roman"/>
+          <w:sz w:val="24"/>
+          <w:szCs w:val="24"/>
+        </w:rPr>
+        <w:t xml:space="preserve"> </w:t>
+      </w:r>
+    </w:p>
+    <w:p>
+      <w:pPr>
+        <w:spacing w:after="0" w:line="276" w:lineRule="auto"/>
+        <w:ind w:left="360"/>
+        <w:jc w:val="both"/>
+        <w:rPr>
+          <w:rFonts w:ascii="Times New Roman" w:eastAsia="Times New Roman" w:hAnsi="Times New Roman" w:cs="Times New Roman"/>
+          <w:sz w:val="24"/>
+          <w:szCs w:val="24"/>
+          <w:highlight w:val="white"/>
+        </w:rPr>
+      </w:pPr>
+      <w:r>
+        <w:rPr>
+          <w:rFonts w:ascii="Times New Roman" w:eastAsia="Times New Roman" w:hAnsi="Times New Roman" w:cs="Times New Roman"/>
+          <w:sz w:val="24"/>
+          <w:szCs w:val="24"/>
+        </w:rPr>
+        <w:t>{</w:t>
+      </w:r>
+      <w:r>
+        <w:rPr>
+          <w:rFonts w:ascii="Times New Roman" w:eastAsia="Times New Roman" w:hAnsi="Times New Roman" w:cs="Times New Roman"/>
+          <w:sz w:val="24"/>
+          <w:szCs w:val="24"/>
+        </w:rPr>
+        <w:t>INDIA</w:t>
+      </w:r>
+      <w:r>
+        <w:rPr>
+          <w:rFonts w:ascii="Times New Roman" w:eastAsia="Times New Roman" w:hAnsi="Times New Roman" w:cs="Times New Roman"/>
+          <w:sz w:val="24"/>
+          <w:szCs w:val="24"/>
+        </w:rPr>
+        <w:t xml:space="preserve"> SINGAPORE HACKATHON 2019</w:t>
+      </w:r>
+      <w:r>
+        <w:rPr>
+          <w:rFonts w:ascii="Times New Roman" w:eastAsia="Times New Roman" w:hAnsi="Times New Roman" w:cs="Times New Roman"/>
+          <w:sz w:val="24"/>
+          <w:szCs w:val="24"/>
+        </w:rPr>
+        <w:t>}</w:t>
+      </w:r>
+    </w:p>
+    <w:p>
+      <w:pPr>
+        <w:spacing w:after="0" w:line="276" w:lineRule="auto"/>
+        <w:ind w:left="360"/>
+        <w:jc w:val="both"/>
+        <w:rPr>
+          <w:rFonts w:ascii="Times New Roman" w:eastAsia="Times New Roman" w:hAnsi="Times New Roman" w:cs="Times New Roman"/>
+          <w:sz w:val="24"/>
+          <w:szCs w:val="24"/>
+        </w:rPr>
+      </w:pPr>
+      <w:r>
+        <w:rPr>
+          <w:rFonts w:ascii="Times New Roman" w:eastAsia="Times New Roman" w:hAnsi="Times New Roman" w:cs="Times New Roman"/>
+          <w:sz w:val="24"/>
+          <w:szCs w:val="24"/>
+        </w:rPr>
+        <w:t>(Finalist</w:t>
+      </w:r>
+      <w:r>
+        <w:rPr>
+          <w:rFonts w:ascii="Times New Roman" w:eastAsia="Times New Roman" w:hAnsi="Times New Roman" w:cs="Times New Roman"/>
+          <w:sz w:val="24"/>
+          <w:szCs w:val="24"/>
+        </w:rPr>
+        <w:t xml:space="preserve"> at Singapore-India Hackathon (Top 5) with </w:t>
+      </w:r>
+      <w:r>
+        <w:rPr>
+          <w:rFonts w:ascii="Times New Roman" w:eastAsia="Times New Roman" w:hAnsi="Times New Roman" w:cs="Times New Roman"/>
+          <w:sz w:val="24"/>
+          <w:szCs w:val="24"/>
+        </w:rPr>
+        <w:t xml:space="preserve">a </w:t>
+      </w:r>
+      <w:r>
+        <w:rPr>
+          <w:rFonts w:ascii="Times New Roman" w:eastAsia="Times New Roman" w:hAnsi="Times New Roman" w:cs="Times New Roman"/>
+          <w:sz w:val="24"/>
+          <w:szCs w:val="24"/>
+        </w:rPr>
+        <w:t xml:space="preserve">cash prize of $2,000; Project Idea </w:t>
+      </w:r>
+      <w:r>
+        <w:rPr>
+          <w:rFonts w:ascii="Times New Roman" w:eastAsia="Times New Roman" w:hAnsi="Times New Roman" w:cs="Times New Roman"/>
+          <w:sz w:val="24"/>
+          <w:szCs w:val="24"/>
+        </w:rPr>
+        <w:t xml:space="preserve">has </w:t>
+      </w:r>
+      <w:r>
+        <w:rPr>
+          <w:rFonts w:ascii="Times New Roman" w:eastAsia="Times New Roman" w:hAnsi="Times New Roman" w:cs="Times New Roman"/>
+          <w:sz w:val="24"/>
+          <w:szCs w:val="24"/>
+        </w:rPr>
+        <w:t xml:space="preserve">given special mention by India PM Modi at </w:t>
+      </w:r>
+      <w:r>
+        <w:rPr>
+          <w:rFonts w:ascii="Times New Roman" w:eastAsia="Times New Roman" w:hAnsi="Times New Roman" w:cs="Times New Roman"/>
+          <w:sz w:val="24"/>
+          <w:szCs w:val="24"/>
         </w:rPr>
         <w:t xml:space="preserve">the </w:t>
       </w:r>
       <w:r>
         <w:rPr>
-          <w:rFonts w:ascii="Times New Roman" w:hAnsi="Times New Roman" w:cs="Times New Roman"/>
-          <w:color w:val="24292E"/>
-          <w:sz w:val="24"/>
-          <w:szCs w:val="24"/>
-          <w:shd w:val="clear" w:color="auto" w:fill="FFFFFF"/>
-        </w:rPr>
-        <w:t>user’s</w:t>
-      </w:r>
-      <w:r>
-        <w:rPr>
-          <w:rFonts w:ascii="Times New Roman" w:hAnsi="Times New Roman" w:cs="Times New Roman"/>
-          <w:color w:val="24292E"/>
-          <w:sz w:val="24"/>
-          <w:szCs w:val="24"/>
-          <w:shd w:val="clear" w:color="auto" w:fill="FFFFFF"/>
-        </w:rPr>
-        <w:t xml:space="preserve"> behavio</w:t>
-      </w:r>
-      <w:r>
-        <w:rPr>
-          <w:rFonts w:ascii="Times New Roman" w:hAnsi="Times New Roman" w:cs="Times New Roman"/>
-          <w:color w:val="24292E"/>
-          <w:sz w:val="24"/>
-          <w:szCs w:val="24"/>
-          <w:shd w:val="clear" w:color="auto" w:fill="FFFFFF"/>
-        </w:rPr>
-        <w:t>u</w:t>
-      </w:r>
-      <w:r>
-        <w:rPr>
-          <w:rFonts w:ascii="Times New Roman" w:hAnsi="Times New Roman" w:cs="Times New Roman"/>
-          <w:color w:val="24292E"/>
-          <w:sz w:val="24"/>
-          <w:szCs w:val="24"/>
-          <w:shd w:val="clear" w:color="auto" w:fill="FFFFFF"/>
-        </w:rPr>
-        <w:t>r</w:t>
-      </w:r>
-      <w:r>
-        <w:rPr>
-          <w:rFonts w:ascii="Times New Roman" w:hAnsi="Times New Roman" w:cs="Times New Roman"/>
-          <w:color w:val="24292E"/>
-          <w:sz w:val="24"/>
-          <w:szCs w:val="24"/>
-          <w:shd w:val="clear" w:color="auto" w:fill="FFFFFF"/>
-        </w:rPr>
-        <w:t xml:space="preserve"> with blockchain technology to store the medical records in IPFS</w:t>
-      </w:r>
-      <w:r>
-        <w:rPr>
-          <w:rFonts w:ascii="Times New Roman" w:hAnsi="Times New Roman" w:cs="Times New Roman"/>
-          <w:color w:val="24292E"/>
-          <w:sz w:val="24"/>
-          <w:szCs w:val="24"/>
-          <w:shd w:val="clear" w:color="auto" w:fill="FFFFFF"/>
+          <w:rFonts w:ascii="Times New Roman" w:eastAsia="Times New Roman" w:hAnsi="Times New Roman" w:cs="Times New Roman"/>
+          <w:sz w:val="24"/>
+          <w:szCs w:val="24"/>
+        </w:rPr>
+        <w:t>awards ceremony</w:t>
+      </w:r>
+      <w:r>
+        <w:rPr>
+          <w:rFonts w:ascii="Times New Roman" w:eastAsia="Times New Roman" w:hAnsi="Times New Roman" w:cs="Times New Roman"/>
+          <w:sz w:val="24"/>
+          <w:szCs w:val="24"/>
+        </w:rPr>
+        <w:t>.</w:t>
+      </w:r>
+      <w:r>
+        <w:rPr>
+          <w:rFonts w:ascii="Times New Roman" w:eastAsia="Times New Roman" w:hAnsi="Times New Roman" w:cs="Times New Roman"/>
+          <w:sz w:val="24"/>
+          <w:szCs w:val="24"/>
+        </w:rPr>
+        <w:t xml:space="preserve"> </w:t>
+      </w:r>
+      <w:r>
+        <w:rPr>
+          <w:rFonts w:ascii="Times New Roman" w:eastAsia="Times New Roman" w:hAnsi="Times New Roman" w:cs="Times New Roman"/>
+          <w:sz w:val="24"/>
+          <w:szCs w:val="24"/>
+        </w:rPr>
+        <w:t>Built a</w:t>
+      </w:r>
+      <w:r>
+        <w:rPr>
+          <w:rFonts w:ascii="Times New Roman" w:eastAsia="Times New Roman" w:hAnsi="Times New Roman" w:cs="Times New Roman"/>
+          <w:sz w:val="24"/>
+          <w:szCs w:val="24"/>
+        </w:rPr>
+        <w:t>n</w:t>
+      </w:r>
+      <w:r>
+        <w:rPr>
+          <w:rFonts w:ascii="Times New Roman" w:eastAsia="Times New Roman" w:hAnsi="Times New Roman" w:cs="Times New Roman"/>
+          <w:sz w:val="24"/>
+          <w:szCs w:val="24"/>
+        </w:rPr>
+        <w:t xml:space="preserve"> end-to-end architectural system that incorporates human pose estimator, emotion recognition and head gaze deep learning model into a </w:t>
+      </w:r>
+      <w:proofErr w:type="gramStart"/>
+      <w:r>
+        <w:rPr>
+          <w:rFonts w:ascii="Times New Roman" w:eastAsia="Times New Roman" w:hAnsi="Times New Roman" w:cs="Times New Roman"/>
+          <w:sz w:val="24"/>
+          <w:szCs w:val="24"/>
+        </w:rPr>
+        <w:t>customized neural network Intelligent Classrooms employees</w:t>
+      </w:r>
+      <w:proofErr w:type="gramEnd"/>
+      <w:r>
+        <w:rPr>
+          <w:rFonts w:ascii="Times New Roman" w:eastAsia="Times New Roman" w:hAnsi="Times New Roman" w:cs="Times New Roman"/>
+          <w:sz w:val="24"/>
+          <w:szCs w:val="24"/>
+        </w:rPr>
+        <w:t xml:space="preserve"> a suite of 3 computer vision models that enables a holistic understanding of a student Emotion Recognition Human Pose Estimation Gaze Detection</w:t>
+      </w:r>
+      <w:r>
+        <w:rPr>
+          <w:rFonts w:ascii="Times New Roman" w:eastAsia="Times New Roman" w:hAnsi="Times New Roman" w:cs="Times New Roman"/>
+          <w:sz w:val="24"/>
+          <w:szCs w:val="24"/>
+        </w:rPr>
+        <w:t>.</w:t>
+      </w:r>
+      <w:r>
+        <w:rPr>
+          <w:rFonts w:ascii="Times New Roman" w:eastAsia="Times New Roman" w:hAnsi="Times New Roman" w:cs="Times New Roman"/>
+          <w:sz w:val="24"/>
+          <w:szCs w:val="24"/>
+        </w:rPr>
+        <w:t xml:space="preserve"> </w:t>
+      </w:r>
+      <w:r>
+        <w:rPr>
+          <w:rFonts w:ascii="Times New Roman" w:eastAsia="Times New Roman" w:hAnsi="Times New Roman" w:cs="Times New Roman"/>
+          <w:sz w:val="24"/>
+          <w:szCs w:val="24"/>
+        </w:rPr>
+        <w:t>These outputs are harnessed as inputs into a customized neural network that generates a prediction of engagement levels of the student. The engagement level is then displayed in a classroom heatmap to show the dynamic changes in classroom engagement. Engagement levels are also plotted onto a dynamic chart to monitor the lesson across the lessons and help teachers to find the optimal time to call for breaks</w:t>
+      </w:r>
+      <w:r>
+        <w:rPr>
+          <w:rFonts w:ascii="Times New Roman" w:eastAsia="Times New Roman" w:hAnsi="Times New Roman" w:cs="Times New Roman"/>
+          <w:sz w:val="24"/>
+          <w:szCs w:val="24"/>
+        </w:rPr>
+        <w:t>.</w:t>
+      </w:r>
+      <w:r>
+        <w:rPr>
+          <w:rFonts w:ascii="Times New Roman" w:eastAsia="Times New Roman" w:hAnsi="Times New Roman" w:cs="Times New Roman"/>
+          <w:sz w:val="24"/>
+          <w:szCs w:val="24"/>
         </w:rPr>
         <w:t>)</w:t>
       </w:r>
+    </w:p>
+    <w:p>
+      <w:pPr>
+        <w:spacing w:after="0" w:line="276" w:lineRule="auto"/>
+        <w:ind w:left="360"/>
+        <w:jc w:val="both"/>
+        <w:rPr>
+          <w:rFonts w:ascii="Times New Roman" w:eastAsia="Times New Roman" w:hAnsi="Times New Roman" w:cs="Times New Roman"/>
+          <w:sz w:val="24"/>
+          <w:szCs w:val="24"/>
+          <w:highlight w:val="white"/>
+        </w:rPr>
+      </w:pPr>
     </w:p>
     <w:p>
       <w:pPr>
@@ -2988,24 +4027,134 @@
           <w:rFonts w:ascii="Times New Roman" w:eastAsia="Times New Roman" w:hAnsi="Times New Roman" w:cs="Times New Roman"/>
           <w:sz w:val="24"/>
           <w:szCs w:val="24"/>
-        </w:rPr>
-      </w:pPr>
-      <w:r>
-        <w:rPr>
-          <w:rFonts w:ascii="Times New Roman" w:eastAsia="Times New Roman" w:hAnsi="Times New Roman" w:cs="Times New Roman"/>
-          <w:sz w:val="24"/>
-          <w:szCs w:val="24"/>
-        </w:rPr>
-        <w:t>Understanding Deepfakes with Keras</w:t>
-      </w:r>
-      <w:r>
-        <w:rPr>
-          <w:rFonts w:ascii="Times New Roman" w:eastAsia="Times New Roman" w:hAnsi="Times New Roman" w:cs="Times New Roman"/>
-          <w:sz w:val="24"/>
-          <w:szCs w:val="24"/>
-        </w:rPr>
-        <w:t xml:space="preserve">-GANs </w:t>
-      </w:r>
+          <w:highlight w:val="white"/>
+          <w:u w:val="single"/>
+        </w:rPr>
+      </w:pPr>
+      <w:r>
+        <w:rPr>
+          <w:rFonts w:ascii="Times New Roman" w:eastAsia="Times New Roman" w:hAnsi="Times New Roman" w:cs="Times New Roman"/>
+          <w:sz w:val="24"/>
+          <w:szCs w:val="24"/>
+          <w:u w:val="single"/>
+        </w:rPr>
+        <w:t>Medical Analytica</w:t>
+      </w:r>
+    </w:p>
+    <w:p>
+      <w:pPr>
+        <w:spacing w:after="0" w:line="276" w:lineRule="auto"/>
+        <w:ind w:left="360"/>
+        <w:jc w:val="both"/>
+        <w:rPr>
+          <w:rFonts w:ascii="Times New Roman" w:hAnsi="Times New Roman" w:cs="Times New Roman"/>
+          <w:color w:val="24292E"/>
+          <w:sz w:val="24"/>
+          <w:szCs w:val="24"/>
+          <w:shd w:val="clear" w:color="auto" w:fill="FFFFFF"/>
+        </w:rPr>
+      </w:pPr>
+      <w:r>
+        <w:rPr>
+          <w:rFonts w:ascii="Times New Roman" w:eastAsia="Times New Roman" w:hAnsi="Times New Roman" w:cs="Times New Roman"/>
+          <w:sz w:val="24"/>
+          <w:szCs w:val="24"/>
+        </w:rPr>
+        <w:t>(</w:t>
+      </w:r>
+      <w:r>
+        <w:rPr>
+          <w:rFonts w:ascii="Times New Roman" w:eastAsia="Times New Roman" w:hAnsi="Times New Roman" w:cs="Times New Roman"/>
+          <w:sz w:val="24"/>
+          <w:szCs w:val="24"/>
+        </w:rPr>
+        <w:t>A</w:t>
+      </w:r>
+      <w:r>
+        <w:rPr>
+          <w:rFonts w:ascii="Times New Roman" w:eastAsia="Times New Roman" w:hAnsi="Times New Roman" w:cs="Times New Roman"/>
+          <w:sz w:val="24"/>
+          <w:szCs w:val="24"/>
+        </w:rPr>
+        <w:t xml:space="preserve"> therapy based chatbot for emotion analysis and visualization.</w:t>
+      </w:r>
+      <w:r>
+        <w:rPr>
+          <w:rFonts w:ascii="Times New Roman" w:eastAsia="Times New Roman" w:hAnsi="Times New Roman" w:cs="Times New Roman"/>
+          <w:sz w:val="24"/>
+          <w:szCs w:val="24"/>
+        </w:rPr>
+        <w:t xml:space="preserve"> </w:t>
+      </w:r>
+      <w:r>
+        <w:rPr>
+          <w:rFonts w:ascii="Times New Roman" w:eastAsia="Times New Roman" w:hAnsi="Times New Roman" w:cs="Times New Roman"/>
+          <w:sz w:val="24"/>
+          <w:szCs w:val="24"/>
+        </w:rPr>
+        <w:t xml:space="preserve">There is a wave of emotional </w:t>
+      </w:r>
+      <w:r>
+        <w:rPr>
+          <w:rFonts w:ascii="Times New Roman" w:eastAsia="Times New Roman" w:hAnsi="Times New Roman" w:cs="Times New Roman"/>
+          <w:sz w:val="24"/>
+          <w:szCs w:val="24"/>
+        </w:rPr>
+        <w:t>instabilit</w:t>
+      </w:r>
+      <w:r>
+        <w:rPr>
+          <w:rFonts w:ascii="Times New Roman" w:eastAsia="Times New Roman" w:hAnsi="Times New Roman" w:cs="Times New Roman"/>
+          <w:sz w:val="24"/>
+          <w:szCs w:val="24"/>
+        </w:rPr>
+        <w:t xml:space="preserve">y among people who are on a downward spiral in life or are going through hard times. We have developed a chat companion to make the user feel better and to track analysis of </w:t>
+      </w:r>
+      <w:r>
+        <w:rPr>
+          <w:rFonts w:ascii="Times New Roman" w:eastAsia="Times New Roman" w:hAnsi="Times New Roman" w:cs="Times New Roman"/>
+          <w:sz w:val="24"/>
+          <w:szCs w:val="24"/>
+        </w:rPr>
+        <w:t>user’s</w:t>
+      </w:r>
+      <w:r>
+        <w:rPr>
+          <w:rFonts w:ascii="Times New Roman" w:eastAsia="Times New Roman" w:hAnsi="Times New Roman" w:cs="Times New Roman"/>
+          <w:sz w:val="24"/>
+          <w:szCs w:val="24"/>
+        </w:rPr>
+        <w:t xml:space="preserve"> </w:t>
+      </w:r>
+      <w:r>
+        <w:rPr>
+          <w:rFonts w:ascii="Times New Roman" w:eastAsia="Times New Roman" w:hAnsi="Times New Roman" w:cs="Times New Roman"/>
+          <w:sz w:val="24"/>
+          <w:szCs w:val="24"/>
+        </w:rPr>
+        <w:t>behavior.</w:t>
+      </w:r>
+      <w:r>
+        <w:rPr>
+          <w:rFonts w:ascii="Times New Roman" w:eastAsia="Times New Roman" w:hAnsi="Times New Roman" w:cs="Times New Roman"/>
+          <w:sz w:val="24"/>
+          <w:szCs w:val="24"/>
+        </w:rPr>
+        <w:t>)</w:t>
+      </w:r>
+    </w:p>
+    <w:p>
+      <w:pPr>
+        <w:spacing w:after="0" w:line="276" w:lineRule="auto"/>
+        <w:ind w:left="360"/>
+        <w:jc w:val="both"/>
+        <w:rPr>
+          <w:rFonts w:ascii="Times New Roman" w:eastAsia="Times New Roman" w:hAnsi="Times New Roman" w:cs="Times New Roman"/>
+          <w:sz w:val="24"/>
+          <w:szCs w:val="24"/>
+          <w:highlight w:val="white"/>
+        </w:rPr>
+      </w:pPr>
     </w:p>
     <w:p>
       <w:pPr>
@@ -3020,13 +4169,106 @@
           <w:rFonts w:ascii="Times New Roman" w:eastAsia="Times New Roman" w:hAnsi="Times New Roman" w:cs="Times New Roman"/>
           <w:sz w:val="24"/>
           <w:szCs w:val="24"/>
-        </w:rPr>
-      </w:pPr>
-      <w:r>
-        <w:rPr>
-          <w:rFonts w:ascii="Times New Roman" w:eastAsia="Times New Roman" w:hAnsi="Times New Roman" w:cs="Times New Roman"/>
-          <w:sz w:val="24"/>
-          <w:szCs w:val="24"/>
+          <w:u w:val="single"/>
+        </w:rPr>
+      </w:pPr>
+      <w:r>
+        <w:rPr>
+          <w:rFonts w:ascii="Times New Roman" w:eastAsia="Times New Roman" w:hAnsi="Times New Roman" w:cs="Times New Roman"/>
+          <w:sz w:val="24"/>
+          <w:szCs w:val="24"/>
+          <w:u w:val="single"/>
+        </w:rPr>
+        <w:t>Deepfakes with Keras</w:t>
+      </w:r>
+      <w:r>
+        <w:rPr>
+          <w:rFonts w:ascii="Times New Roman" w:eastAsia="Times New Roman" w:hAnsi="Times New Roman" w:cs="Times New Roman"/>
+          <w:sz w:val="24"/>
+          <w:szCs w:val="24"/>
+          <w:u w:val="single"/>
+        </w:rPr>
+        <w:t xml:space="preserve">-GANs </w:t>
+      </w:r>
+    </w:p>
+    <w:p>
+      <w:pPr>
+        <w:spacing w:after="0" w:line="276" w:lineRule="auto"/>
+        <w:ind w:left="360"/>
+        <w:jc w:val="both"/>
+        <w:rPr>
+          <w:rFonts w:ascii="Times New Roman" w:eastAsia="Times New Roman" w:hAnsi="Times New Roman" w:cs="Times New Roman"/>
+          <w:sz w:val="24"/>
+          <w:szCs w:val="24"/>
+        </w:rPr>
+      </w:pPr>
+      <w:r>
+        <w:rPr>
+          <w:rFonts w:ascii="Times New Roman" w:eastAsia="Times New Roman" w:hAnsi="Times New Roman" w:cs="Times New Roman"/>
+          <w:sz w:val="24"/>
+          <w:szCs w:val="24"/>
+        </w:rPr>
+        <w:t>(Through</w:t>
+      </w:r>
+      <w:r>
+        <w:rPr>
+          <w:rFonts w:ascii="Times New Roman" w:eastAsia="Times New Roman" w:hAnsi="Times New Roman" w:cs="Times New Roman"/>
+          <w:sz w:val="24"/>
+          <w:szCs w:val="24"/>
+        </w:rPr>
+        <w:t xml:space="preserve"> this project, I learned to implement DCGAN or Deep Convolutional Generative Adversarial Network and trained the network to generate realistic-looking synthesized images. The term Deepfake is typically associated with synthetic data generated by Neural Networks which is similar to real-world, observed data - often with synthesized images, videos, or audio. Through this hands-on project, I went through the details of how such a network is structured, trained, and will ultimately generate synthetic images similar to hand-written digit 0 from the MNIST datasets. It needed me to have a theoretical understanding of Neural Networks, Convolution Neural Networks, and optimization algorithms like Gradient Descent. Focusing on the practical aspect of implementing and training DCGAN, but not too much on the theoretical aspect and with prior experience in Python programming</w:t>
+      </w:r>
+      <w:r>
+        <w:rPr>
+          <w:rFonts w:ascii="Times New Roman" w:eastAsia="Times New Roman" w:hAnsi="Times New Roman" w:cs="Times New Roman"/>
+          <w:sz w:val="24"/>
+          <w:szCs w:val="24"/>
+        </w:rPr>
+        <w:t>.</w:t>
+      </w:r>
+      <w:r>
+        <w:rPr>
+          <w:rFonts w:ascii="Times New Roman" w:eastAsia="Times New Roman" w:hAnsi="Times New Roman" w:cs="Times New Roman"/>
+          <w:sz w:val="24"/>
+          <w:szCs w:val="24"/>
+        </w:rPr>
+        <w:t>)</w:t>
+      </w:r>
+    </w:p>
+    <w:p>
+      <w:pPr>
+        <w:spacing w:after="0" w:line="276" w:lineRule="auto"/>
+        <w:ind w:left="360"/>
+        <w:jc w:val="both"/>
+        <w:rPr>
+          <w:rFonts w:ascii="Times New Roman" w:eastAsia="Times New Roman" w:hAnsi="Times New Roman" w:cs="Times New Roman"/>
+          <w:sz w:val="24"/>
+          <w:szCs w:val="24"/>
+        </w:rPr>
+      </w:pPr>
+    </w:p>
+    <w:p>
+      <w:pPr>
+        <w:numPr>
+          <w:ilvl w:val="0"/>
+          <w:numId w:val="3"/>
+        </w:numPr>
+        <w:spacing w:after="0" w:line="276" w:lineRule="auto"/>
+        <w:ind w:left="360"/>
+        <w:jc w:val="both"/>
+        <w:rPr>
+          <w:rFonts w:ascii="Times New Roman" w:eastAsia="Times New Roman" w:hAnsi="Times New Roman" w:cs="Times New Roman"/>
+          <w:sz w:val="24"/>
+          <w:szCs w:val="24"/>
+          <w:u w:val="single"/>
+        </w:rPr>
+      </w:pPr>
+      <w:r>
+        <w:rPr>
+          <w:rFonts w:ascii="Times New Roman" w:eastAsia="Times New Roman" w:hAnsi="Times New Roman" w:cs="Times New Roman"/>
+          <w:sz w:val="24"/>
+          <w:szCs w:val="24"/>
+          <w:u w:val="single"/>
         </w:rPr>
         <w:t>Sentiment Analysis with Deep Learning using BERT</w:t>
       </w:r>
@@ -3035,8 +4277,45 @@
           <w:rFonts w:ascii="Times New Roman" w:eastAsia="Times New Roman" w:hAnsi="Times New Roman" w:cs="Times New Roman"/>
           <w:sz w:val="24"/>
           <w:szCs w:val="24"/>
+          <w:u w:val="single"/>
         </w:rPr>
         <w:t xml:space="preserve"> &amp; PyTorch</w:t>
+      </w:r>
+    </w:p>
+    <w:p>
+      <w:pPr>
+        <w:spacing w:after="0" w:line="276" w:lineRule="auto"/>
+        <w:ind w:left="360"/>
+        <w:jc w:val="both"/>
+        <w:rPr>
+          <w:rFonts w:ascii="Times New Roman" w:eastAsia="Times New Roman" w:hAnsi="Times New Roman" w:cs="Times New Roman"/>
+          <w:sz w:val="24"/>
+          <w:szCs w:val="24"/>
+        </w:rPr>
+      </w:pPr>
+      <w:r>
+        <w:rPr>
+          <w:rFonts w:ascii="Times New Roman" w:eastAsia="Times New Roman" w:hAnsi="Times New Roman" w:cs="Times New Roman"/>
+          <w:sz w:val="24"/>
+          <w:szCs w:val="24"/>
+        </w:rPr>
+        <w:t>(In</w:t>
+      </w:r>
+      <w:r>
+        <w:rPr>
+          <w:rFonts w:ascii="Times New Roman" w:eastAsia="Times New Roman" w:hAnsi="Times New Roman" w:cs="Times New Roman"/>
+          <w:sz w:val="24"/>
+          <w:szCs w:val="24"/>
+        </w:rPr>
+        <w:t xml:space="preserve"> this project, I learned how to analyze datasets for sentiment analysis, how to read it in a PyTorch BERT model and adjust the architecture for multi-class classification. Learning how to adjust an optimizer and scheduler for ideal training and performance. In fine-tuning this model, I learned how to design &amp; train and evaluate a loop to monitor model performance as it trains, including saving and loading models. Finally, I built a Sentiment Analysis model that leverages BERT's large-scale language knowledge</w:t>
+      </w:r>
+      <w:r>
+        <w:rPr>
+          <w:rFonts w:ascii="Times New Roman" w:eastAsia="Times New Roman" w:hAnsi="Times New Roman" w:cs="Times New Roman"/>
+          <w:sz w:val="24"/>
+          <w:szCs w:val="24"/>
+        </w:rPr>
+        <w:t>.)</w:t>
       </w:r>
     </w:p>
     <w:p>
@@ -3052,6 +4331,7 @@
           <w:szCs w:val="24"/>
         </w:rPr>
       </w:pPr>
+      <w:proofErr w:type="gramStart"/>
       <w:r>
         <w:rPr>
           <w:rFonts w:ascii="Times New Roman" w:eastAsia="Times New Roman" w:hAnsi="Times New Roman" w:cs="Times New Roman"/>
@@ -3062,6 +4342,7 @@
         </w:rPr>
         <w:t>xx..xx</w:t>
       </w:r>
+      <w:proofErr w:type="gramEnd"/>
     </w:p>
     <w:sectPr>
       <w:pgSz w:w="11906" w:h="16838" w:code="9"/>
@@ -3079,7 +4360,7 @@
   <w:abstractNum w:abstractNumId="0" w15:restartNumberingAfterBreak="0">
     <w:nsid w:val="0270446A"/>
     <w:multiLevelType w:val="hybridMultilevel"/>
-    <w:tmpl w:val="CE4822A0"/>
+    <w:tmpl w:val="102A5EE0"/>
     <w:lvl w:ilvl="0" w:tplc="40090009">
       <w:start w:val="1"/>
       <w:numFmt w:val="bullet"/>

</xml_diff>

<commit_message>
resume updated and objective changed
</commit_message>
<xml_diff>
--- a/Vedant_resume.docx
+++ b/Vedant_resume.docx
@@ -270,15 +270,7 @@
           <w:b/>
           <w:bCs/>
         </w:rPr>
-        <w:t xml:space="preserve">My </w:t>
-      </w:r>
-      <w:r>
-        <w:rPr>
-          <w:rFonts w:ascii="Times New Roman" w:eastAsia="Times New Roman" w:hAnsi="Times New Roman" w:cs="Times New Roman"/>
-          <w:b/>
-          <w:bCs/>
-        </w:rPr>
-        <w:t>Vision</w:t>
+        <w:t>Objective</w:t>
       </w:r>
       <w:r>
         <w:rPr>
@@ -295,20 +287,58 @@
       <w:r>
         <w:rPr>
           <w:rFonts w:ascii="Times New Roman" w:eastAsia="Times New Roman" w:hAnsi="Times New Roman" w:cs="Times New Roman"/>
-        </w:rPr>
-        <w:t xml:space="preserve">Our generation is the one who will be shaping the world. It is up to </w:t>
-      </w:r>
-      <w:r>
-        <w:rPr>
-          <w:rFonts w:ascii="Times New Roman" w:eastAsia="Times New Roman" w:hAnsi="Times New Roman" w:cs="Times New Roman"/>
-        </w:rPr>
-        <w:t>us</w:t>
-      </w:r>
-      <w:r>
-        <w:rPr>
-          <w:rFonts w:ascii="Times New Roman" w:eastAsia="Times New Roman" w:hAnsi="Times New Roman" w:cs="Times New Roman"/>
-        </w:rPr>
-        <w:t xml:space="preserve"> to reshape the earth and help humanity to achieve its prime goal. Believe in my work and invest in me and I won't let you down.</w:t>
+          <w:i/>
+          <w:iCs/>
+        </w:rPr>
+        <w:t xml:space="preserve">I am a highly driven </w:t>
+      </w:r>
+      <w:r>
+        <w:rPr>
+          <w:rFonts w:ascii="Times New Roman" w:eastAsia="Times New Roman" w:hAnsi="Times New Roman" w:cs="Times New Roman"/>
+          <w:i/>
+          <w:iCs/>
+        </w:rPr>
+        <w:t>computer</w:t>
+      </w:r>
+      <w:r>
+        <w:rPr>
+          <w:rFonts w:ascii="Times New Roman" w:eastAsia="Times New Roman" w:hAnsi="Times New Roman" w:cs="Times New Roman"/>
+          <w:i/>
+          <w:iCs/>
+        </w:rPr>
+        <w:t xml:space="preserve"> </w:t>
+      </w:r>
+      <w:r>
+        <w:rPr>
+          <w:rFonts w:ascii="Times New Roman" w:eastAsia="Times New Roman" w:hAnsi="Times New Roman" w:cs="Times New Roman"/>
+          <w:i/>
+          <w:iCs/>
+        </w:rPr>
+        <w:t>engineer</w:t>
+      </w:r>
+      <w:r>
+        <w:rPr>
+          <w:rFonts w:ascii="Times New Roman" w:eastAsia="Times New Roman" w:hAnsi="Times New Roman" w:cs="Times New Roman"/>
+          <w:i/>
+          <w:iCs/>
+        </w:rPr>
+        <w:t xml:space="preserve"> graduate seeking a full-time position where I can lend my knowledge of </w:t>
+      </w:r>
+      <w:r>
+        <w:rPr>
+          <w:rFonts w:ascii="Times New Roman" w:eastAsia="Times New Roman" w:hAnsi="Times New Roman" w:cs="Times New Roman"/>
+          <w:i/>
+          <w:iCs/>
+        </w:rPr>
+        <w:t xml:space="preserve">AI and Blockchain </w:t>
+      </w:r>
+      <w:r>
+        <w:rPr>
+          <w:rFonts w:ascii="Times New Roman" w:eastAsia="Times New Roman" w:hAnsi="Times New Roman" w:cs="Times New Roman"/>
+          <w:i/>
+          <w:iCs/>
+        </w:rPr>
+        <w:t>to help your organization improve profitability.</w:t>
       </w:r>
     </w:p>
     <w:p>
@@ -349,7 +379,7 @@
     <w:tbl>
       <w:tblPr>
         <w:tblStyle w:val="a"/>
-        <w:tblW w:w="9215" w:type="dxa"/>
+        <w:tblW w:w="9285" w:type="dxa"/>
         <w:tblInd w:w="25" w:type="dxa"/>
         <w:tblBorders>
           <w:top w:val="single" w:sz="4" w:space="0" w:color="000000"/>
@@ -363,19 +393,19 @@
         <w:tblLook w:val="0000" w:firstRow="0" w:lastRow="0" w:firstColumn="0" w:lastColumn="0" w:noHBand="0" w:noVBand="0"/>
       </w:tblPr>
       <w:tblGrid>
-        <w:gridCol w:w="969"/>
-        <w:gridCol w:w="1409"/>
-        <w:gridCol w:w="4317"/>
-        <w:gridCol w:w="1321"/>
-        <w:gridCol w:w="1199"/>
+        <w:gridCol w:w="976"/>
+        <w:gridCol w:w="1420"/>
+        <w:gridCol w:w="4350"/>
+        <w:gridCol w:w="1331"/>
+        <w:gridCol w:w="1208"/>
       </w:tblGrid>
       <w:tr>
         <w:trPr>
-          <w:trHeight w:val="82"/>
+          <w:trHeight w:val="46"/>
         </w:trPr>
         <w:tc>
           <w:tcPr>
-            <w:tcW w:w="969" w:type="dxa"/>
+            <w:tcW w:w="976" w:type="dxa"/>
           </w:tcPr>
           <w:p>
             <w:pPr>
@@ -399,7 +429,7 @@
         </w:tc>
         <w:tc>
           <w:tcPr>
-            <w:tcW w:w="1409" w:type="dxa"/>
+            <w:tcW w:w="1420" w:type="dxa"/>
           </w:tcPr>
           <w:p>
             <w:pPr>
@@ -423,7 +453,7 @@
         </w:tc>
         <w:tc>
           <w:tcPr>
-            <w:tcW w:w="4317" w:type="dxa"/>
+            <w:tcW w:w="4350" w:type="dxa"/>
           </w:tcPr>
           <w:p>
             <w:pPr>
@@ -447,7 +477,7 @@
         </w:tc>
         <w:tc>
           <w:tcPr>
-            <w:tcW w:w="1321" w:type="dxa"/>
+            <w:tcW w:w="1331" w:type="dxa"/>
           </w:tcPr>
           <w:p>
             <w:pPr>
@@ -471,7 +501,7 @@
         </w:tc>
         <w:tc>
           <w:tcPr>
-            <w:tcW w:w="1199" w:type="dxa"/>
+            <w:tcW w:w="1208" w:type="dxa"/>
           </w:tcPr>
           <w:p>
             <w:pPr>
@@ -496,11 +526,11 @@
       </w:tr>
       <w:tr>
         <w:trPr>
-          <w:trHeight w:val="120"/>
+          <w:trHeight w:val="336"/>
         </w:trPr>
         <w:tc>
           <w:tcPr>
-            <w:tcW w:w="969" w:type="dxa"/>
+            <w:tcW w:w="976" w:type="dxa"/>
           </w:tcPr>
           <w:p>
             <w:pPr>
@@ -520,217 +550,7 @@
         </w:tc>
         <w:tc>
           <w:tcPr>
-            <w:tcW w:w="1409" w:type="dxa"/>
-          </w:tcPr>
-          <w:p>
-            <w:pPr>
-              <w:spacing w:after="0" w:line="276" w:lineRule="auto"/>
-              <w:jc w:val="both"/>
-              <w:rPr>
-                <w:rFonts w:ascii="Times New Roman" w:eastAsia="Times New Roman" w:hAnsi="Times New Roman" w:cs="Times New Roman"/>
-              </w:rPr>
-            </w:pPr>
-            <w:r>
-              <w:rPr>
-                <w:rFonts w:ascii="Times New Roman" w:eastAsia="Times New Roman" w:hAnsi="Times New Roman" w:cs="Times New Roman"/>
-              </w:rPr>
-              <w:t>I.C.S. E</w:t>
-            </w:r>
-          </w:p>
-        </w:tc>
-        <w:tc>
-          <w:tcPr>
-            <w:tcW w:w="4317" w:type="dxa"/>
-          </w:tcPr>
-          <w:p>
-            <w:pPr>
-              <w:spacing w:after="0" w:line="276" w:lineRule="auto"/>
-              <w:jc w:val="both"/>
-              <w:rPr>
-                <w:rFonts w:ascii="Times New Roman" w:eastAsia="Times New Roman" w:hAnsi="Times New Roman" w:cs="Times New Roman"/>
-              </w:rPr>
-            </w:pPr>
-            <w:r>
-              <w:rPr>
-                <w:rFonts w:ascii="Times New Roman" w:eastAsia="Times New Roman" w:hAnsi="Times New Roman" w:cs="Times New Roman"/>
-              </w:rPr>
-              <w:t xml:space="preserve">Thakur International School </w:t>
-            </w:r>
-          </w:p>
-        </w:tc>
-        <w:tc>
-          <w:tcPr>
-            <w:tcW w:w="1321" w:type="dxa"/>
-          </w:tcPr>
-          <w:p>
-            <w:pPr>
-              <w:spacing w:after="0" w:line="276" w:lineRule="auto"/>
-              <w:jc w:val="both"/>
-              <w:rPr>
-                <w:rFonts w:ascii="Times New Roman" w:eastAsia="Times New Roman" w:hAnsi="Times New Roman" w:cs="Times New Roman"/>
-              </w:rPr>
-            </w:pPr>
-            <w:r>
-              <w:rPr>
-                <w:rFonts w:ascii="Times New Roman" w:eastAsia="Times New Roman" w:hAnsi="Times New Roman" w:cs="Times New Roman"/>
-              </w:rPr>
-              <w:t>2014-2015</w:t>
-            </w:r>
-          </w:p>
-        </w:tc>
-        <w:tc>
-          <w:tcPr>
-            <w:tcW w:w="1199" w:type="dxa"/>
-          </w:tcPr>
-          <w:p>
-            <w:pPr>
-              <w:spacing w:after="0" w:line="276" w:lineRule="auto"/>
-              <w:jc w:val="both"/>
-              <w:rPr>
-                <w:rFonts w:ascii="Times New Roman" w:eastAsia="Times New Roman" w:hAnsi="Times New Roman" w:cs="Times New Roman"/>
-              </w:rPr>
-            </w:pPr>
-            <w:r>
-              <w:rPr>
-                <w:rFonts w:ascii="Times New Roman" w:eastAsia="Times New Roman" w:hAnsi="Times New Roman" w:cs="Times New Roman"/>
-              </w:rPr>
-              <w:t>93</w:t>
-            </w:r>
-          </w:p>
-        </w:tc>
-      </w:tr>
-      <w:tr>
-        <w:trPr>
-          <w:trHeight w:val="53"/>
-        </w:trPr>
-        <w:tc>
-          <w:tcPr>
-            <w:tcW w:w="969" w:type="dxa"/>
-          </w:tcPr>
-          <w:p>
-            <w:pPr>
-              <w:spacing w:after="0" w:line="276" w:lineRule="auto"/>
-              <w:jc w:val="both"/>
-              <w:rPr>
-                <w:rFonts w:ascii="Times New Roman" w:eastAsia="Times New Roman" w:hAnsi="Times New Roman" w:cs="Times New Roman"/>
-              </w:rPr>
-            </w:pPr>
-            <w:r>
-              <w:rPr>
-                <w:rFonts w:ascii="Times New Roman" w:eastAsia="Times New Roman" w:hAnsi="Times New Roman" w:cs="Times New Roman"/>
-              </w:rPr>
-              <w:t>2</w:t>
-            </w:r>
-          </w:p>
-        </w:tc>
-        <w:tc>
-          <w:tcPr>
-            <w:tcW w:w="1409" w:type="dxa"/>
-          </w:tcPr>
-          <w:p>
-            <w:pPr>
-              <w:spacing w:after="0" w:line="276" w:lineRule="auto"/>
-              <w:jc w:val="both"/>
-              <w:rPr>
-                <w:rFonts w:ascii="Times New Roman" w:eastAsia="Times New Roman" w:hAnsi="Times New Roman" w:cs="Times New Roman"/>
-              </w:rPr>
-            </w:pPr>
-            <w:r>
-              <w:rPr>
-                <w:rFonts w:ascii="Times New Roman" w:eastAsia="Times New Roman" w:hAnsi="Times New Roman" w:cs="Times New Roman"/>
-              </w:rPr>
-              <w:t>H.S.C</w:t>
-            </w:r>
-          </w:p>
-        </w:tc>
-        <w:tc>
-          <w:tcPr>
-            <w:tcW w:w="4317" w:type="dxa"/>
-          </w:tcPr>
-          <w:p>
-            <w:pPr>
-              <w:spacing w:after="0" w:line="276" w:lineRule="auto"/>
-              <w:jc w:val="both"/>
-              <w:rPr>
-                <w:rFonts w:ascii="Times New Roman" w:eastAsia="Times New Roman" w:hAnsi="Times New Roman" w:cs="Times New Roman"/>
-              </w:rPr>
-            </w:pPr>
-            <w:r>
-              <w:rPr>
-                <w:rFonts w:ascii="Times New Roman" w:eastAsia="Times New Roman" w:hAnsi="Times New Roman" w:cs="Times New Roman"/>
-              </w:rPr>
-              <w:t>Nirmala College of Science &amp; Commerce</w:t>
-            </w:r>
-          </w:p>
-        </w:tc>
-        <w:tc>
-          <w:tcPr>
-            <w:tcW w:w="1321" w:type="dxa"/>
-          </w:tcPr>
-          <w:p>
-            <w:pPr>
-              <w:spacing w:after="0" w:line="276" w:lineRule="auto"/>
-              <w:jc w:val="both"/>
-              <w:rPr>
-                <w:rFonts w:ascii="Times New Roman" w:eastAsia="Times New Roman" w:hAnsi="Times New Roman" w:cs="Times New Roman"/>
-              </w:rPr>
-            </w:pPr>
-            <w:r>
-              <w:rPr>
-                <w:rFonts w:ascii="Times New Roman" w:eastAsia="Times New Roman" w:hAnsi="Times New Roman" w:cs="Times New Roman"/>
-              </w:rPr>
-              <w:t>2016-2017</w:t>
-            </w:r>
-          </w:p>
-        </w:tc>
-        <w:tc>
-          <w:tcPr>
-            <w:tcW w:w="1199" w:type="dxa"/>
-          </w:tcPr>
-          <w:p>
-            <w:pPr>
-              <w:spacing w:after="0" w:line="276" w:lineRule="auto"/>
-              <w:jc w:val="both"/>
-              <w:rPr>
-                <w:rFonts w:ascii="Times New Roman" w:eastAsia="Times New Roman" w:hAnsi="Times New Roman" w:cs="Times New Roman"/>
-              </w:rPr>
-            </w:pPr>
-            <w:r>
-              <w:rPr>
-                <w:rFonts w:ascii="Times New Roman" w:eastAsia="Times New Roman" w:hAnsi="Times New Roman" w:cs="Times New Roman"/>
-              </w:rPr>
-              <w:t>83</w:t>
-            </w:r>
-          </w:p>
-        </w:tc>
-      </w:tr>
-      <w:tr>
-        <w:trPr>
-          <w:trHeight w:val="85"/>
-        </w:trPr>
-        <w:tc>
-          <w:tcPr>
-            <w:tcW w:w="969" w:type="dxa"/>
-          </w:tcPr>
-          <w:p>
-            <w:pPr>
-              <w:spacing w:after="0" w:line="276" w:lineRule="auto"/>
-              <w:jc w:val="both"/>
-              <w:rPr>
-                <w:rFonts w:ascii="Times New Roman" w:eastAsia="Times New Roman" w:hAnsi="Times New Roman" w:cs="Times New Roman"/>
-              </w:rPr>
-            </w:pPr>
-            <w:r>
-              <w:rPr>
-                <w:rFonts w:ascii="Times New Roman" w:eastAsia="Times New Roman" w:hAnsi="Times New Roman" w:cs="Times New Roman"/>
-              </w:rPr>
-              <w:t>3</w:t>
-            </w:r>
-          </w:p>
-        </w:tc>
-        <w:tc>
-          <w:tcPr>
-            <w:tcW w:w="1409" w:type="dxa"/>
+            <w:tcW w:w="1420" w:type="dxa"/>
           </w:tcPr>
           <w:p>
             <w:pPr>
@@ -774,7 +594,7 @@
         </w:tc>
         <w:tc>
           <w:tcPr>
-            <w:tcW w:w="4317" w:type="dxa"/>
+            <w:tcW w:w="4350" w:type="dxa"/>
           </w:tcPr>
           <w:p>
             <w:pPr>
@@ -808,7 +628,7 @@
         </w:tc>
         <w:tc>
           <w:tcPr>
-            <w:tcW w:w="1321" w:type="dxa"/>
+            <w:tcW w:w="1331" w:type="dxa"/>
           </w:tcPr>
           <w:p>
             <w:pPr>
@@ -822,13 +642,25 @@
               <w:rPr>
                 <w:rFonts w:ascii="Times New Roman" w:eastAsia="Times New Roman" w:hAnsi="Times New Roman" w:cs="Times New Roman"/>
               </w:rPr>
-              <w:t>Sem5 - student</w:t>
+              <w:t>Sem</w:t>
+            </w:r>
+            <w:r>
+              <w:rPr>
+                <w:rFonts w:ascii="Times New Roman" w:eastAsia="Times New Roman" w:hAnsi="Times New Roman" w:cs="Times New Roman"/>
+              </w:rPr>
+              <w:t xml:space="preserve"> </w:t>
+            </w:r>
+            <w:r>
+              <w:rPr>
+                <w:rFonts w:ascii="Times New Roman" w:eastAsia="Times New Roman" w:hAnsi="Times New Roman" w:cs="Times New Roman"/>
+              </w:rPr>
+              <w:t>5 - student</w:t>
             </w:r>
           </w:p>
         </w:tc>
         <w:tc>
           <w:tcPr>
-            <w:tcW w:w="1199" w:type="dxa"/>
+            <w:tcW w:w="1208" w:type="dxa"/>
           </w:tcPr>
           <w:p>
             <w:pPr>
@@ -859,7 +691,359 @@
           </w:p>
         </w:tc>
       </w:tr>
+      <w:tr>
+        <w:trPr>
+          <w:trHeight w:val="336"/>
+        </w:trPr>
+        <w:tc>
+          <w:tcPr>
+            <w:tcW w:w="976" w:type="dxa"/>
+          </w:tcPr>
+          <w:p>
+            <w:pPr>
+              <w:spacing w:after="0" w:line="276" w:lineRule="auto"/>
+              <w:jc w:val="both"/>
+              <w:rPr>
+                <w:rFonts w:ascii="Times New Roman" w:eastAsia="Times New Roman" w:hAnsi="Times New Roman" w:cs="Times New Roman"/>
+              </w:rPr>
+            </w:pPr>
+            <w:r>
+              <w:rPr>
+                <w:rFonts w:ascii="Times New Roman" w:eastAsia="Times New Roman" w:hAnsi="Times New Roman" w:cs="Times New Roman"/>
+              </w:rPr>
+              <w:t>2</w:t>
+            </w:r>
+          </w:p>
+        </w:tc>
+        <w:tc>
+          <w:tcPr>
+            <w:tcW w:w="1420" w:type="dxa"/>
+          </w:tcPr>
+          <w:p>
+            <w:pPr>
+              <w:spacing w:after="0" w:line="276" w:lineRule="auto"/>
+              <w:jc w:val="both"/>
+              <w:rPr>
+                <w:rFonts w:ascii="Times New Roman" w:eastAsia="Times New Roman" w:hAnsi="Times New Roman" w:cs="Times New Roman"/>
+              </w:rPr>
+            </w:pPr>
+            <w:r>
+              <w:rPr>
+                <w:rFonts w:ascii="Times New Roman" w:eastAsia="Times New Roman" w:hAnsi="Times New Roman" w:cs="Times New Roman"/>
+              </w:rPr>
+              <w:t>H.S.C</w:t>
+            </w:r>
+          </w:p>
+        </w:tc>
+        <w:tc>
+          <w:tcPr>
+            <w:tcW w:w="4350" w:type="dxa"/>
+          </w:tcPr>
+          <w:p>
+            <w:pPr>
+              <w:spacing w:after="0" w:line="276" w:lineRule="auto"/>
+              <w:jc w:val="both"/>
+              <w:rPr>
+                <w:rFonts w:ascii="Times New Roman" w:eastAsia="Times New Roman" w:hAnsi="Times New Roman" w:cs="Times New Roman"/>
+              </w:rPr>
+            </w:pPr>
+            <w:r>
+              <w:rPr>
+                <w:rFonts w:ascii="Times New Roman" w:eastAsia="Times New Roman" w:hAnsi="Times New Roman" w:cs="Times New Roman"/>
+              </w:rPr>
+              <w:t>Nirmala College of Science &amp; Commerce</w:t>
+            </w:r>
+          </w:p>
+        </w:tc>
+        <w:tc>
+          <w:tcPr>
+            <w:tcW w:w="1331" w:type="dxa"/>
+          </w:tcPr>
+          <w:p>
+            <w:pPr>
+              <w:spacing w:after="0" w:line="276" w:lineRule="auto"/>
+              <w:jc w:val="both"/>
+              <w:rPr>
+                <w:rFonts w:ascii="Times New Roman" w:eastAsia="Times New Roman" w:hAnsi="Times New Roman" w:cs="Times New Roman"/>
+              </w:rPr>
+            </w:pPr>
+            <w:r>
+              <w:rPr>
+                <w:rFonts w:ascii="Times New Roman" w:eastAsia="Times New Roman" w:hAnsi="Times New Roman" w:cs="Times New Roman"/>
+              </w:rPr>
+              <w:t>2016-2017</w:t>
+            </w:r>
+          </w:p>
+        </w:tc>
+        <w:tc>
+          <w:tcPr>
+            <w:tcW w:w="1208" w:type="dxa"/>
+          </w:tcPr>
+          <w:p>
+            <w:pPr>
+              <w:spacing w:after="0" w:line="276" w:lineRule="auto"/>
+              <w:jc w:val="both"/>
+              <w:rPr>
+                <w:rFonts w:ascii="Times New Roman" w:eastAsia="Times New Roman" w:hAnsi="Times New Roman" w:cs="Times New Roman"/>
+              </w:rPr>
+            </w:pPr>
+            <w:r>
+              <w:rPr>
+                <w:rFonts w:ascii="Times New Roman" w:eastAsia="Times New Roman" w:hAnsi="Times New Roman" w:cs="Times New Roman"/>
+              </w:rPr>
+              <w:t>83</w:t>
+            </w:r>
+          </w:p>
+        </w:tc>
+      </w:tr>
+      <w:tr>
+        <w:trPr>
+          <w:trHeight w:val="336"/>
+        </w:trPr>
+        <w:tc>
+          <w:tcPr>
+            <w:tcW w:w="976" w:type="dxa"/>
+          </w:tcPr>
+          <w:p>
+            <w:pPr>
+              <w:spacing w:after="0" w:line="276" w:lineRule="auto"/>
+              <w:jc w:val="both"/>
+              <w:rPr>
+                <w:rFonts w:ascii="Times New Roman" w:eastAsia="Times New Roman" w:hAnsi="Times New Roman" w:cs="Times New Roman"/>
+              </w:rPr>
+            </w:pPr>
+            <w:r>
+              <w:rPr>
+                <w:rFonts w:ascii="Times New Roman" w:eastAsia="Times New Roman" w:hAnsi="Times New Roman" w:cs="Times New Roman"/>
+              </w:rPr>
+              <w:t>3</w:t>
+            </w:r>
+          </w:p>
+        </w:tc>
+        <w:tc>
+          <w:tcPr>
+            <w:tcW w:w="1420" w:type="dxa"/>
+          </w:tcPr>
+          <w:p>
+            <w:pPr>
+              <w:spacing w:after="0" w:line="276" w:lineRule="auto"/>
+              <w:jc w:val="both"/>
+              <w:rPr>
+                <w:rFonts w:ascii="Times New Roman" w:eastAsia="Times New Roman" w:hAnsi="Times New Roman" w:cs="Times New Roman"/>
+              </w:rPr>
+            </w:pPr>
+            <w:r>
+              <w:rPr>
+                <w:rFonts w:ascii="Times New Roman" w:eastAsia="Times New Roman" w:hAnsi="Times New Roman" w:cs="Times New Roman"/>
+              </w:rPr>
+              <w:t>I.C.S. E</w:t>
+            </w:r>
+          </w:p>
+        </w:tc>
+        <w:tc>
+          <w:tcPr>
+            <w:tcW w:w="4350" w:type="dxa"/>
+          </w:tcPr>
+          <w:p>
+            <w:pPr>
+              <w:spacing w:after="0" w:line="276" w:lineRule="auto"/>
+              <w:jc w:val="both"/>
+              <w:rPr>
+                <w:rFonts w:ascii="Times New Roman" w:eastAsia="Times New Roman" w:hAnsi="Times New Roman" w:cs="Times New Roman"/>
+              </w:rPr>
+            </w:pPr>
+            <w:r>
+              <w:rPr>
+                <w:rFonts w:ascii="Times New Roman" w:eastAsia="Times New Roman" w:hAnsi="Times New Roman" w:cs="Times New Roman"/>
+              </w:rPr>
+              <w:t xml:space="preserve">Thakur International School </w:t>
+            </w:r>
+          </w:p>
+        </w:tc>
+        <w:tc>
+          <w:tcPr>
+            <w:tcW w:w="1331" w:type="dxa"/>
+          </w:tcPr>
+          <w:p>
+            <w:pPr>
+              <w:spacing w:after="0" w:line="276" w:lineRule="auto"/>
+              <w:jc w:val="both"/>
+              <w:rPr>
+                <w:rFonts w:ascii="Times New Roman" w:eastAsia="Times New Roman" w:hAnsi="Times New Roman" w:cs="Times New Roman"/>
+              </w:rPr>
+            </w:pPr>
+            <w:r>
+              <w:rPr>
+                <w:rFonts w:ascii="Times New Roman" w:eastAsia="Times New Roman" w:hAnsi="Times New Roman" w:cs="Times New Roman"/>
+              </w:rPr>
+              <w:t>2014-2015</w:t>
+            </w:r>
+          </w:p>
+        </w:tc>
+        <w:tc>
+          <w:tcPr>
+            <w:tcW w:w="1208" w:type="dxa"/>
+          </w:tcPr>
+          <w:p>
+            <w:pPr>
+              <w:spacing w:after="0" w:line="276" w:lineRule="auto"/>
+              <w:jc w:val="both"/>
+              <w:rPr>
+                <w:rFonts w:ascii="Times New Roman" w:eastAsia="Times New Roman" w:hAnsi="Times New Roman" w:cs="Times New Roman"/>
+              </w:rPr>
+            </w:pPr>
+            <w:r>
+              <w:rPr>
+                <w:rFonts w:ascii="Times New Roman" w:eastAsia="Times New Roman" w:hAnsi="Times New Roman" w:cs="Times New Roman"/>
+              </w:rPr>
+              <w:t>93</w:t>
+            </w:r>
+          </w:p>
+        </w:tc>
+      </w:tr>
     </w:tbl>
+    <w:p>
+      <w:pPr>
+        <w:spacing w:after="0" w:line="276" w:lineRule="auto"/>
+        <w:jc w:val="both"/>
+        <w:rPr>
+          <w:rFonts w:ascii="Times New Roman" w:eastAsia="Times New Roman" w:hAnsi="Times New Roman" w:cs="Times New Roman"/>
+          <w:b/>
+          <w:u w:val="single"/>
+        </w:rPr>
+      </w:pPr>
+    </w:p>
+    <w:p>
+      <w:pPr>
+        <w:spacing w:after="0" w:line="276" w:lineRule="auto"/>
+        <w:jc w:val="both"/>
+        <w:rPr>
+          <w:rFonts w:ascii="Times New Roman" w:eastAsia="Times New Roman" w:hAnsi="Times New Roman" w:cs="Times New Roman"/>
+          <w:b/>
+          <w:u w:val="single"/>
+        </w:rPr>
+      </w:pPr>
+      <w:r>
+        <w:rPr>
+          <w:rFonts w:ascii="Times New Roman" w:eastAsia="Times New Roman" w:hAnsi="Times New Roman" w:cs="Times New Roman"/>
+          <w:b/>
+          <w:u w:val="single"/>
+        </w:rPr>
+        <w:t>EXPERIENCE:</w:t>
+      </w:r>
+    </w:p>
+    <w:p>
+      <w:pPr>
+        <w:numPr>
+          <w:ilvl w:val="0"/>
+          <w:numId w:val="2"/>
+        </w:numPr>
+        <w:spacing w:after="0" w:line="276" w:lineRule="auto"/>
+        <w:ind w:left="360"/>
+        <w:jc w:val="both"/>
+        <w:rPr>
+          <w:rFonts w:ascii="Times New Roman" w:eastAsia="Times New Roman" w:hAnsi="Times New Roman" w:cs="Times New Roman"/>
+        </w:rPr>
+      </w:pPr>
+      <w:r>
+        <w:rPr>
+          <w:rFonts w:ascii="Times New Roman" w:eastAsia="Times New Roman" w:hAnsi="Times New Roman" w:cs="Times New Roman"/>
+        </w:rPr>
+        <w:t>Artificial Intelligence Intern (July 20</w:t>
+      </w:r>
+      <w:r>
+        <w:rPr>
+          <w:rFonts w:ascii="Times New Roman" w:eastAsia="Times New Roman" w:hAnsi="Times New Roman" w:cs="Times New Roman"/>
+        </w:rPr>
+        <w:t>20</w:t>
+      </w:r>
+      <w:r>
+        <w:rPr>
+          <w:rFonts w:ascii="Times New Roman" w:eastAsia="Times New Roman" w:hAnsi="Times New Roman" w:cs="Times New Roman"/>
+        </w:rPr>
+        <w:t xml:space="preserve"> – Present) at Sync Energy Inc, New York, USA</w:t>
+      </w:r>
+    </w:p>
+    <w:p>
+      <w:pPr>
+        <w:numPr>
+          <w:ilvl w:val="0"/>
+          <w:numId w:val="2"/>
+        </w:numPr>
+        <w:spacing w:after="0" w:line="276" w:lineRule="auto"/>
+        <w:ind w:left="360"/>
+        <w:jc w:val="both"/>
+        <w:rPr>
+          <w:rFonts w:ascii="Times New Roman" w:eastAsia="Times New Roman" w:hAnsi="Times New Roman" w:cs="Times New Roman"/>
+        </w:rPr>
+      </w:pPr>
+      <w:r>
+        <w:rPr>
+          <w:rFonts w:ascii="Times New Roman" w:eastAsia="Times New Roman" w:hAnsi="Times New Roman" w:cs="Times New Roman"/>
+        </w:rPr>
+        <w:t>Software Developer Intern (Jun 2019 – July 2019) at Mumbai International Airport Ltd (CSMIA)</w:t>
+      </w:r>
+    </w:p>
+    <w:p>
+      <w:pPr>
+        <w:numPr>
+          <w:ilvl w:val="0"/>
+          <w:numId w:val="2"/>
+        </w:numPr>
+        <w:spacing w:after="0" w:line="276" w:lineRule="auto"/>
+        <w:ind w:left="360"/>
+        <w:jc w:val="both"/>
+        <w:rPr>
+          <w:rFonts w:ascii="Times New Roman" w:eastAsia="Times New Roman" w:hAnsi="Times New Roman" w:cs="Times New Roman"/>
+        </w:rPr>
+      </w:pPr>
+      <w:r>
+        <w:rPr>
+          <w:rFonts w:ascii="Times New Roman" w:eastAsia="Times New Roman" w:hAnsi="Times New Roman" w:cs="Times New Roman"/>
+        </w:rPr>
+        <w:t xml:space="preserve">Intern (June 2018- March 2019) at Mavericks UAS of </w:t>
+      </w:r>
+      <w:proofErr w:type="spellStart"/>
+      <w:proofErr w:type="gramStart"/>
+      <w:r>
+        <w:rPr>
+          <w:rFonts w:ascii="Times New Roman" w:eastAsia="Times New Roman" w:hAnsi="Times New Roman" w:cs="Times New Roman"/>
+        </w:rPr>
+        <w:t>Fr.CRCE</w:t>
+      </w:r>
+      <w:proofErr w:type="spellEnd"/>
+      <w:proofErr w:type="gramEnd"/>
+      <w:r>
+        <w:rPr>
+          <w:rFonts w:ascii="Times New Roman" w:eastAsia="Times New Roman" w:hAnsi="Times New Roman" w:cs="Times New Roman"/>
+        </w:rPr>
+        <w:t>, a technical team that work</w:t>
+      </w:r>
+      <w:r>
+        <w:rPr>
+          <w:rFonts w:ascii="Times New Roman" w:eastAsia="Times New Roman" w:hAnsi="Times New Roman" w:cs="Times New Roman"/>
+        </w:rPr>
+        <w:t>s</w:t>
+      </w:r>
+      <w:r>
+        <w:rPr>
+          <w:rFonts w:ascii="Times New Roman" w:eastAsia="Times New Roman" w:hAnsi="Times New Roman" w:cs="Times New Roman"/>
+        </w:rPr>
+        <w:t xml:space="preserve"> on the </w:t>
+      </w:r>
+      <w:r>
+        <w:rPr>
+          <w:rFonts w:ascii="Times New Roman" w:eastAsia="Times New Roman" w:hAnsi="Times New Roman" w:cs="Times New Roman"/>
+        </w:rPr>
+        <w:t xml:space="preserve">autonomous </w:t>
+      </w:r>
+      <w:r>
+        <w:rPr>
+          <w:rFonts w:ascii="Times New Roman" w:eastAsia="Times New Roman" w:hAnsi="Times New Roman" w:cs="Times New Roman"/>
+        </w:rPr>
+        <w:t xml:space="preserve">development of drones and other aerial vehicles </w:t>
+      </w:r>
+    </w:p>
     <w:p>
       <w:pPr>
         <w:spacing w:after="0" w:line="276" w:lineRule="auto"/>
@@ -1457,12 +1641,6 @@
         <w:rPr>
           <w:rFonts w:ascii="Times New Roman" w:eastAsia="Times New Roman" w:hAnsi="Times New Roman" w:cs="Times New Roman"/>
         </w:rPr>
-        <w:t xml:space="preserve">JAVA, </w:t>
-      </w:r>
-      <w:r>
-        <w:rPr>
-          <w:rFonts w:ascii="Times New Roman" w:eastAsia="Times New Roman" w:hAnsi="Times New Roman" w:cs="Times New Roman"/>
-        </w:rPr>
         <w:t>JavaScript</w:t>
       </w:r>
       <w:r>
@@ -1536,28 +1714,80 @@
     </w:p>
     <w:p>
       <w:pPr>
-        <w:spacing w:after="0" w:line="276" w:lineRule="auto"/>
-        <w:jc w:val="both"/>
-        <w:rPr>
-          <w:rFonts w:ascii="Times New Roman" w:eastAsia="Times New Roman" w:hAnsi="Times New Roman" w:cs="Times New Roman"/>
-        </w:rPr>
-      </w:pPr>
-    </w:p>
-    <w:p>
-      <w:pPr>
-        <w:spacing w:after="0" w:line="276" w:lineRule="auto"/>
-        <w:jc w:val="both"/>
-        <w:rPr>
-          <w:rFonts w:ascii="Times New Roman" w:eastAsia="Times New Roman" w:hAnsi="Times New Roman" w:cs="Times New Roman"/>
+        <w:numPr>
+          <w:ilvl w:val="0"/>
+          <w:numId w:val="1"/>
+        </w:numPr>
+        <w:spacing w:after="0" w:line="276" w:lineRule="auto"/>
+        <w:ind w:left="360"/>
+        <w:jc w:val="both"/>
+        <w:rPr>
+          <w:rFonts w:ascii="Times New Roman" w:eastAsia="Times New Roman" w:hAnsi="Times New Roman" w:cs="Times New Roman"/>
+        </w:rPr>
+      </w:pPr>
+      <w:r>
+        <w:rPr>
+          <w:rFonts w:ascii="Times New Roman" w:eastAsia="Times New Roman" w:hAnsi="Times New Roman" w:cs="Times New Roman"/>
+        </w:rPr>
+        <w:t>Practical Experience in Blockchain, AWS, Docker, Knowledge Graphs and BI Tools</w:t>
+      </w:r>
+    </w:p>
+    <w:p>
+      <w:pPr>
+        <w:numPr>
+          <w:ilvl w:val="0"/>
+          <w:numId w:val="1"/>
+        </w:numPr>
+        <w:spacing w:after="0" w:line="276" w:lineRule="auto"/>
+        <w:ind w:left="360"/>
+        <w:jc w:val="both"/>
+        <w:rPr>
+          <w:rFonts w:ascii="Times New Roman" w:eastAsia="Times New Roman" w:hAnsi="Times New Roman" w:cs="Times New Roman"/>
+        </w:rPr>
+      </w:pPr>
+      <w:r>
+        <w:rPr>
+          <w:rFonts w:ascii="Times New Roman" w:eastAsia="Times New Roman" w:hAnsi="Times New Roman" w:cs="Times New Roman"/>
+        </w:rPr>
+        <w:t>Adept at problem area identification, planning and implementation</w:t>
+      </w:r>
+    </w:p>
+    <w:p>
+      <w:pPr>
+        <w:spacing w:after="0" w:line="276" w:lineRule="auto"/>
+        <w:jc w:val="both"/>
+        <w:rPr>
+          <w:rFonts w:ascii="Times New Roman" w:eastAsia="Times New Roman" w:hAnsi="Times New Roman" w:cs="Times New Roman"/>
+        </w:rPr>
+      </w:pPr>
+    </w:p>
+    <w:p>
+      <w:pPr>
+        <w:spacing w:after="0" w:line="276" w:lineRule="auto"/>
+        <w:jc w:val="both"/>
+        <w:rPr>
+          <w:rFonts w:ascii="Times New Roman" w:eastAsia="Times New Roman" w:hAnsi="Times New Roman" w:cs="Times New Roman"/>
+          <w:b/>
           <w:u w:val="single"/>
         </w:rPr>
       </w:pPr>
-      <w:r>
-        <w:rPr>
-          <w:rFonts w:ascii="Times New Roman" w:eastAsia="Times New Roman" w:hAnsi="Times New Roman" w:cs="Times New Roman"/>
-          <w:b/>
+    </w:p>
+    <w:p>
+      <w:pPr>
+        <w:spacing w:after="0" w:line="276" w:lineRule="auto"/>
+        <w:jc w:val="both"/>
+        <w:rPr>
+          <w:rFonts w:ascii="Times New Roman" w:eastAsia="Times New Roman" w:hAnsi="Times New Roman" w:cs="Times New Roman"/>
           <w:u w:val="single"/>
         </w:rPr>
+      </w:pPr>
+      <w:r>
+        <w:rPr>
+          <w:rFonts w:ascii="Times New Roman" w:eastAsia="Times New Roman" w:hAnsi="Times New Roman" w:cs="Times New Roman"/>
+          <w:b/>
+          <w:u w:val="single"/>
+        </w:rPr>
+        <w:lastRenderedPageBreak/>
         <w:t>TRAINING &amp; CERTIFICATIONS</w:t>
       </w:r>
       <w:r>
@@ -1765,7 +1995,6 @@
           <w:rFonts w:ascii="Times New Roman" w:eastAsia="Times New Roman" w:hAnsi="Times New Roman" w:cs="Times New Roman"/>
           <w:b w:val="0"/>
         </w:rPr>
-        <w:lastRenderedPageBreak/>
         <w:t>AI for Everyone</w:t>
       </w:r>
       <w:r>
@@ -1858,180 +2087,6 @@
           <w:b w:val="0"/>
         </w:rPr>
         <w:t>Coursera</w:t>
-      </w:r>
-    </w:p>
-    <w:p>
-      <w:pPr>
-        <w:spacing w:after="0" w:line="276" w:lineRule="auto"/>
-        <w:jc w:val="both"/>
-        <w:rPr>
-          <w:rFonts w:ascii="Times New Roman" w:eastAsia="Times New Roman" w:hAnsi="Times New Roman" w:cs="Times New Roman"/>
-          <w:b/>
-          <w:u w:val="single"/>
-        </w:rPr>
-      </w:pPr>
-    </w:p>
-    <w:p>
-      <w:pPr>
-        <w:spacing w:after="0" w:line="276" w:lineRule="auto"/>
-        <w:jc w:val="both"/>
-        <w:rPr>
-          <w:rFonts w:ascii="Times New Roman" w:eastAsia="Times New Roman" w:hAnsi="Times New Roman" w:cs="Times New Roman"/>
-          <w:b/>
-          <w:u w:val="single"/>
-        </w:rPr>
-      </w:pPr>
-      <w:r>
-        <w:rPr>
-          <w:rFonts w:ascii="Times New Roman" w:eastAsia="Times New Roman" w:hAnsi="Times New Roman" w:cs="Times New Roman"/>
-          <w:b/>
-          <w:u w:val="single"/>
-        </w:rPr>
-        <w:t>EXPERIENCE</w:t>
-      </w:r>
-      <w:r>
-        <w:rPr>
-          <w:rFonts w:ascii="Times New Roman" w:eastAsia="Times New Roman" w:hAnsi="Times New Roman" w:cs="Times New Roman"/>
-          <w:b/>
-          <w:u w:val="single"/>
-        </w:rPr>
-        <w:t>:</w:t>
-      </w:r>
-    </w:p>
-    <w:p>
-      <w:pPr>
-        <w:numPr>
-          <w:ilvl w:val="0"/>
-          <w:numId w:val="2"/>
-        </w:numPr>
-        <w:spacing w:after="0" w:line="276" w:lineRule="auto"/>
-        <w:ind w:left="360"/>
-        <w:jc w:val="both"/>
-        <w:rPr>
-          <w:rFonts w:ascii="Times New Roman" w:eastAsia="Times New Roman" w:hAnsi="Times New Roman" w:cs="Times New Roman"/>
-        </w:rPr>
-      </w:pPr>
-      <w:r>
-        <w:rPr>
-          <w:rFonts w:ascii="Times New Roman" w:eastAsia="Times New Roman" w:hAnsi="Times New Roman" w:cs="Times New Roman"/>
-        </w:rPr>
-        <w:t>Artificial Intelligence Intern (July 20</w:t>
-      </w:r>
-      <w:r>
-        <w:rPr>
-          <w:rFonts w:ascii="Times New Roman" w:eastAsia="Times New Roman" w:hAnsi="Times New Roman" w:cs="Times New Roman"/>
-        </w:rPr>
-        <w:t>20</w:t>
-      </w:r>
-      <w:r>
-        <w:rPr>
-          <w:rFonts w:ascii="Times New Roman" w:eastAsia="Times New Roman" w:hAnsi="Times New Roman" w:cs="Times New Roman"/>
-        </w:rPr>
-        <w:t xml:space="preserve"> – </w:t>
-      </w:r>
-      <w:r>
-        <w:rPr>
-          <w:rFonts w:ascii="Times New Roman" w:eastAsia="Times New Roman" w:hAnsi="Times New Roman" w:cs="Times New Roman"/>
-        </w:rPr>
-        <w:t>Present)</w:t>
-      </w:r>
-      <w:r>
-        <w:rPr>
-          <w:rFonts w:ascii="Times New Roman" w:eastAsia="Times New Roman" w:hAnsi="Times New Roman" w:cs="Times New Roman"/>
-        </w:rPr>
-        <w:t xml:space="preserve"> at Sync Energy Inc, New York</w:t>
-      </w:r>
-      <w:r>
-        <w:rPr>
-          <w:rFonts w:ascii="Times New Roman" w:eastAsia="Times New Roman" w:hAnsi="Times New Roman" w:cs="Times New Roman"/>
-        </w:rPr>
-        <w:t>, USA</w:t>
-      </w:r>
-    </w:p>
-    <w:p>
-      <w:pPr>
-        <w:numPr>
-          <w:ilvl w:val="0"/>
-          <w:numId w:val="2"/>
-        </w:numPr>
-        <w:spacing w:after="0" w:line="276" w:lineRule="auto"/>
-        <w:ind w:left="360"/>
-        <w:jc w:val="both"/>
-        <w:rPr>
-          <w:rFonts w:ascii="Times New Roman" w:eastAsia="Times New Roman" w:hAnsi="Times New Roman" w:cs="Times New Roman"/>
-        </w:rPr>
-      </w:pPr>
-      <w:r>
-        <w:rPr>
-          <w:rFonts w:ascii="Times New Roman" w:eastAsia="Times New Roman" w:hAnsi="Times New Roman" w:cs="Times New Roman"/>
-        </w:rPr>
-        <w:t>Software Developer Intern (Jun 2019 – July 2019) at Mumbai International Airport Ltd (CSMIA)</w:t>
-      </w:r>
-    </w:p>
-    <w:p>
-      <w:pPr>
-        <w:numPr>
-          <w:ilvl w:val="0"/>
-          <w:numId w:val="2"/>
-        </w:numPr>
-        <w:spacing w:after="0" w:line="276" w:lineRule="auto"/>
-        <w:ind w:left="360"/>
-        <w:jc w:val="both"/>
-        <w:rPr>
-          <w:rFonts w:ascii="Times New Roman" w:eastAsia="Times New Roman" w:hAnsi="Times New Roman" w:cs="Times New Roman"/>
-        </w:rPr>
-      </w:pPr>
-      <w:r>
-        <w:rPr>
-          <w:rFonts w:ascii="Times New Roman" w:eastAsia="Times New Roman" w:hAnsi="Times New Roman" w:cs="Times New Roman"/>
-        </w:rPr>
-        <w:t>Intern (June 2018- March 2019) at Mavericks</w:t>
-      </w:r>
-      <w:r>
-        <w:rPr>
-          <w:rFonts w:ascii="Times New Roman" w:eastAsia="Times New Roman" w:hAnsi="Times New Roman" w:cs="Times New Roman"/>
-        </w:rPr>
-        <w:t xml:space="preserve"> UAS of </w:t>
-      </w:r>
-      <w:proofErr w:type="spellStart"/>
-      <w:proofErr w:type="gramStart"/>
-      <w:r>
-        <w:rPr>
-          <w:rFonts w:ascii="Times New Roman" w:eastAsia="Times New Roman" w:hAnsi="Times New Roman" w:cs="Times New Roman"/>
-        </w:rPr>
-        <w:t>Fr.CRCE</w:t>
-      </w:r>
-      <w:proofErr w:type="spellEnd"/>
-      <w:proofErr w:type="gramEnd"/>
-      <w:r>
-        <w:rPr>
-          <w:rFonts w:ascii="Times New Roman" w:eastAsia="Times New Roman" w:hAnsi="Times New Roman" w:cs="Times New Roman"/>
-        </w:rPr>
-        <w:t>, a technical team that work</w:t>
-      </w:r>
-      <w:r>
-        <w:rPr>
-          <w:rFonts w:ascii="Times New Roman" w:eastAsia="Times New Roman" w:hAnsi="Times New Roman" w:cs="Times New Roman"/>
-        </w:rPr>
-        <w:t>ing</w:t>
-      </w:r>
-      <w:r>
-        <w:rPr>
-          <w:rFonts w:ascii="Times New Roman" w:eastAsia="Times New Roman" w:hAnsi="Times New Roman" w:cs="Times New Roman"/>
-        </w:rPr>
-        <w:t xml:space="preserve"> on the development of drones and other aerial </w:t>
-      </w:r>
-      <w:r>
-        <w:rPr>
-          <w:rFonts w:ascii="Times New Roman" w:eastAsia="Times New Roman" w:hAnsi="Times New Roman" w:cs="Times New Roman"/>
-        </w:rPr>
-        <w:t>vehicles</w:t>
-      </w:r>
-      <w:r>
-        <w:rPr>
-          <w:rFonts w:ascii="Times New Roman" w:eastAsia="Times New Roman" w:hAnsi="Times New Roman" w:cs="Times New Roman"/>
-        </w:rPr>
-        <w:t xml:space="preserve"> </w:t>
       </w:r>
     </w:p>
     <w:p>
@@ -2093,23 +2148,7 @@
           <w:b/>
           <w:bCs/>
         </w:rPr>
-        <w:t xml:space="preserve">COVID19 Face Mask </w:t>
-      </w:r>
-      <w:r>
-        <w:rPr>
-          <w:rFonts w:ascii="Times New Roman" w:eastAsia="Times New Roman" w:hAnsi="Times New Roman" w:cs="Times New Roman"/>
-          <w:b/>
-          <w:bCs/>
-        </w:rPr>
-        <w:t>Detection and Facial Recognition (May 2020 - Jul 2020</w:t>
-      </w:r>
-      <w:r>
-        <w:rPr>
-          <w:rFonts w:ascii="Times New Roman" w:eastAsia="Times New Roman" w:hAnsi="Times New Roman" w:cs="Times New Roman"/>
-          <w:b/>
-          <w:bCs/>
-        </w:rPr>
-        <w:t>)</w:t>
+        <w:t>Medical Analytica (April 2020 -Present)</w:t>
       </w:r>
     </w:p>
     <w:p>
@@ -2125,52 +2164,16 @@
         <w:rPr>
           <w:rFonts w:ascii="Times New Roman" w:eastAsia="Times New Roman" w:hAnsi="Times New Roman" w:cs="Times New Roman"/>
         </w:rPr>
-        <w:t xml:space="preserve">Face Mask Detection system built with OpenCV, </w:t>
+        <w:t xml:space="preserve">A therapy-based chat-bot for emotion analysis and visualization. We have developed a chat companion to make the user feel better and to track analysis of the user’s </w:t>
       </w:r>
       <w:proofErr w:type="spellStart"/>
       <w:r>
         <w:rPr>
           <w:rFonts w:ascii="Times New Roman" w:eastAsia="Times New Roman" w:hAnsi="Times New Roman" w:cs="Times New Roman"/>
         </w:rPr>
-        <w:t>Keras</w:t>
+        <w:t>behaviour</w:t>
       </w:r>
       <w:proofErr w:type="spellEnd"/>
-      <w:r>
-        <w:rPr>
-          <w:rFonts w:ascii="Times New Roman" w:eastAsia="Times New Roman" w:hAnsi="Times New Roman" w:cs="Times New Roman"/>
-        </w:rPr>
-        <w:t>/Tensor</w:t>
-      </w:r>
-      <w:r>
-        <w:rPr>
-          <w:rFonts w:ascii="Times New Roman" w:eastAsia="Times New Roman" w:hAnsi="Times New Roman" w:cs="Times New Roman"/>
-        </w:rPr>
-        <w:t xml:space="preserve"> </w:t>
-      </w:r>
-      <w:r>
-        <w:rPr>
-          <w:rFonts w:ascii="Times New Roman" w:eastAsia="Times New Roman" w:hAnsi="Times New Roman" w:cs="Times New Roman"/>
-        </w:rPr>
-        <w:t xml:space="preserve">Flow using Deep Learning and Computer Vision concepts to detect face </w:t>
-      </w:r>
-      <w:r>
-        <w:rPr>
-          <w:rFonts w:ascii="Times New Roman" w:eastAsia="Times New Roman" w:hAnsi="Times New Roman" w:cs="Times New Roman"/>
-        </w:rPr>
-        <w:t>and recognize the faces</w:t>
-      </w:r>
-      <w:r>
-        <w:rPr>
-          <w:rFonts w:ascii="Times New Roman" w:eastAsia="Times New Roman" w:hAnsi="Times New Roman" w:cs="Times New Roman"/>
-        </w:rPr>
-        <w:t xml:space="preserve"> in real-</w:t>
-      </w:r>
-      <w:r>
-        <w:rPr>
-          <w:rFonts w:ascii="Times New Roman" w:eastAsia="Times New Roman" w:hAnsi="Times New Roman" w:cs="Times New Roman"/>
-        </w:rPr>
-        <w:t>time.</w:t>
-      </w:r>
     </w:p>
     <w:p>
       <w:pPr>
@@ -2193,31 +2196,7 @@
           <w:b/>
           <w:bCs/>
         </w:rPr>
-        <w:t>Classification</w:t>
-      </w:r>
-      <w:r>
-        <w:rPr>
-          <w:rFonts w:ascii="Times New Roman" w:eastAsia="Times New Roman" w:hAnsi="Times New Roman" w:cs="Times New Roman"/>
-          <w:b/>
-          <w:bCs/>
-        </w:rPr>
-        <w:t xml:space="preserve"> of skin diseases using Convolution Neural</w:t>
-      </w:r>
-      <w:r>
-        <w:rPr>
-          <w:rFonts w:ascii="Times New Roman" w:eastAsia="Times New Roman" w:hAnsi="Times New Roman" w:cs="Times New Roman"/>
-          <w:b/>
-          <w:bCs/>
-        </w:rPr>
-        <w:t xml:space="preserve"> (May 2019 - Jul </w:t>
-      </w:r>
-      <w:r>
-        <w:rPr>
-          <w:rFonts w:ascii="Times New Roman" w:eastAsia="Times New Roman" w:hAnsi="Times New Roman" w:cs="Times New Roman"/>
-          <w:b/>
-          <w:bCs/>
-        </w:rPr>
-        <w:t>2019)</w:t>
+        <w:t>Leveraging Conversational AI for Secure Healthcare Assistance (Mar 2020 – Present)</w:t>
       </w:r>
     </w:p>
     <w:p>
@@ -2233,19 +2212,7 @@
         <w:rPr>
           <w:rFonts w:ascii="Times New Roman" w:eastAsia="Times New Roman" w:hAnsi="Times New Roman" w:cs="Times New Roman"/>
         </w:rPr>
-        <w:t xml:space="preserve">The project is based on a systematic approach to learning Neural Network-based algorithms based on which </w:t>
-      </w:r>
-      <w:r>
-        <w:rPr>
-          <w:rFonts w:ascii="Times New Roman" w:eastAsia="Times New Roman" w:hAnsi="Times New Roman" w:cs="Times New Roman"/>
-        </w:rPr>
-        <w:t>I</w:t>
-      </w:r>
-      <w:r>
-        <w:rPr>
-          <w:rFonts w:ascii="Times New Roman" w:eastAsia="Times New Roman" w:hAnsi="Times New Roman" w:cs="Times New Roman"/>
-        </w:rPr>
-        <w:t xml:space="preserve"> tried to explore the field of Data Science. The project involved the classification of skin diseases based on images clicked by the user.</w:t>
+        <w:t>When hospitals are understaffed to maintain healthcare data, they are prone to error. We have attempted to develop an end to end system decentralized application for successful storage, transfer and tracking of patient healthcare data</w:t>
       </w:r>
     </w:p>
     <w:p>
@@ -2269,31 +2236,7 @@
           <w:b/>
           <w:bCs/>
         </w:rPr>
-        <w:t>Leveraging Convers</w:t>
-      </w:r>
-      <w:r>
-        <w:rPr>
-          <w:rFonts w:ascii="Times New Roman" w:eastAsia="Times New Roman" w:hAnsi="Times New Roman" w:cs="Times New Roman"/>
-          <w:b/>
-          <w:bCs/>
-        </w:rPr>
-        <w:t>a</w:t>
-      </w:r>
-      <w:r>
-        <w:rPr>
-          <w:rFonts w:ascii="Times New Roman" w:eastAsia="Times New Roman" w:hAnsi="Times New Roman" w:cs="Times New Roman"/>
-          <w:b/>
-          <w:bCs/>
-        </w:rPr>
-        <w:t>tional AI for Secure Healthcare Assistance</w:t>
-      </w:r>
-      <w:r>
-        <w:rPr>
-          <w:rFonts w:ascii="Times New Roman" w:eastAsia="Times New Roman" w:hAnsi="Times New Roman" w:cs="Times New Roman"/>
-          <w:b/>
-          <w:bCs/>
-        </w:rPr>
-        <w:t xml:space="preserve"> (Mar 2020 – Present)</w:t>
+        <w:t>COVID19 Face Mask Detection and Facial Recognition (May 2020 - Jul 2020)</w:t>
       </w:r>
     </w:p>
     <w:p>
@@ -2309,19 +2252,21 @@
         <w:rPr>
           <w:rFonts w:ascii="Times New Roman" w:eastAsia="Times New Roman" w:hAnsi="Times New Roman" w:cs="Times New Roman"/>
         </w:rPr>
-        <w:t xml:space="preserve">When hospitals are understaffed to maintain healthcare data, they are prone </w:t>
-      </w:r>
-      <w:r>
-        <w:rPr>
-          <w:rFonts w:ascii="Times New Roman" w:eastAsia="Times New Roman" w:hAnsi="Times New Roman" w:cs="Times New Roman"/>
-        </w:rPr>
-        <w:t xml:space="preserve">to </w:t>
-      </w:r>
-      <w:r>
-        <w:rPr>
-          <w:rFonts w:ascii="Times New Roman" w:eastAsia="Times New Roman" w:hAnsi="Times New Roman" w:cs="Times New Roman"/>
-        </w:rPr>
-        <w:t>error. We have attempted to develop an end to end system decentralized application for successful storage, transfer and tracking of patient healthcare data.</w:t>
+        <w:t xml:space="preserve">Face Mask Detection system built with OpenCV, </w:t>
+      </w:r>
+      <w:proofErr w:type="spellStart"/>
+      <w:r>
+        <w:rPr>
+          <w:rFonts w:ascii="Times New Roman" w:eastAsia="Times New Roman" w:hAnsi="Times New Roman" w:cs="Times New Roman"/>
+        </w:rPr>
+        <w:t>Keras</w:t>
+      </w:r>
+      <w:proofErr w:type="spellEnd"/>
+      <w:r>
+        <w:rPr>
+          <w:rFonts w:ascii="Times New Roman" w:eastAsia="Times New Roman" w:hAnsi="Times New Roman" w:cs="Times New Roman"/>
+        </w:rPr>
+        <w:t>/Tensor Flow using Deep Learning and Computer Vision concepts to detect face and recognize the faces in real-time</w:t>
       </w:r>
     </w:p>
     <w:p>
@@ -2339,29 +2284,41 @@
           <w:bCs/>
         </w:rPr>
       </w:pPr>
+      <w:proofErr w:type="spellStart"/>
       <w:r>
         <w:rPr>
           <w:rFonts w:ascii="Times New Roman" w:eastAsia="Times New Roman" w:hAnsi="Times New Roman" w:cs="Times New Roman"/>
           <w:b/>
           <w:bCs/>
         </w:rPr>
-        <w:t xml:space="preserve">Context Classification from audio </w:t>
-      </w:r>
+        <w:t>Deepfakes</w:t>
+      </w:r>
+      <w:proofErr w:type="spellEnd"/>
       <w:r>
         <w:rPr>
           <w:rFonts w:ascii="Times New Roman" w:eastAsia="Times New Roman" w:hAnsi="Times New Roman" w:cs="Times New Roman"/>
           <w:b/>
           <w:bCs/>
         </w:rPr>
-        <w:t>conversations (</w:t>
-      </w:r>
+        <w:t xml:space="preserve"> with </w:t>
+      </w:r>
+      <w:proofErr w:type="spellStart"/>
       <w:r>
         <w:rPr>
           <w:rFonts w:ascii="Times New Roman" w:eastAsia="Times New Roman" w:hAnsi="Times New Roman" w:cs="Times New Roman"/>
           <w:b/>
           <w:bCs/>
         </w:rPr>
-        <w:t>Jul 2019 - Oct 2019)</w:t>
+        <w:t>Keras</w:t>
+      </w:r>
+      <w:proofErr w:type="spellEnd"/>
+      <w:r>
+        <w:rPr>
+          <w:rFonts w:ascii="Times New Roman" w:eastAsia="Times New Roman" w:hAnsi="Times New Roman" w:cs="Times New Roman"/>
+          <w:b/>
+          <w:bCs/>
+        </w:rPr>
+        <w:t>-GANs (May 2020 - Jun 2020)</w:t>
       </w:r>
     </w:p>
     <w:p>
@@ -2377,33 +2334,7 @@
         <w:rPr>
           <w:rFonts w:ascii="Times New Roman" w:eastAsia="Times New Roman" w:hAnsi="Times New Roman" w:cs="Times New Roman"/>
         </w:rPr>
-        <w:t xml:space="preserve">The project is based on a systematic approach </w:t>
-      </w:r>
-      <w:r>
-        <w:rPr>
-          <w:rFonts w:ascii="Times New Roman" w:eastAsia="Times New Roman" w:hAnsi="Times New Roman" w:cs="Times New Roman"/>
-        </w:rPr>
-        <w:t xml:space="preserve">to convert a voice-based conversation between a customer and service </w:t>
-      </w:r>
-      <w:proofErr w:type="spellStart"/>
-      <w:r>
-        <w:rPr>
-          <w:rFonts w:ascii="Times New Roman" w:eastAsia="Times New Roman" w:hAnsi="Times New Roman" w:cs="Times New Roman"/>
-        </w:rPr>
-        <w:t>cent</w:t>
-      </w:r>
-      <w:r>
-        <w:rPr>
-          <w:rFonts w:ascii="Times New Roman" w:eastAsia="Times New Roman" w:hAnsi="Times New Roman" w:cs="Times New Roman"/>
-        </w:rPr>
-        <w:t>re</w:t>
-      </w:r>
-      <w:proofErr w:type="spellEnd"/>
-      <w:r>
-        <w:rPr>
-          <w:rFonts w:ascii="Times New Roman" w:eastAsia="Times New Roman" w:hAnsi="Times New Roman" w:cs="Times New Roman"/>
-        </w:rPr>
-        <w:t xml:space="preserve"> and find out the context of the conversation and classify it accordingly.</w:t>
+        <w:t>The project is based on a systematic approach to learning DCGAN or Deep Convolutional Generative Adversarial Network and trained the network to generate realistic-looking synthesized images</w:t>
       </w:r>
     </w:p>
     <w:p>
@@ -2427,23 +2358,25 @@
           <w:b/>
           <w:bCs/>
         </w:rPr>
-        <w:t>Attentiveness and Attendance Detection Problem</w:t>
-      </w:r>
+        <w:t xml:space="preserve">Sentiment Analysis with Deep Learning using BERT &amp; </w:t>
+      </w:r>
+      <w:proofErr w:type="spellStart"/>
       <w:r>
         <w:rPr>
           <w:rFonts w:ascii="Times New Roman" w:eastAsia="Times New Roman" w:hAnsi="Times New Roman" w:cs="Times New Roman"/>
           <w:b/>
           <w:bCs/>
         </w:rPr>
-        <w:t xml:space="preserve"> (</w:t>
-      </w:r>
+        <w:t>PyTorch</w:t>
+      </w:r>
+      <w:proofErr w:type="spellEnd"/>
       <w:r>
         <w:rPr>
           <w:rFonts w:ascii="Times New Roman" w:eastAsia="Times New Roman" w:hAnsi="Times New Roman" w:cs="Times New Roman"/>
           <w:b/>
           <w:bCs/>
         </w:rPr>
-        <w:t>Aug 2019 - Dec 2019)</w:t>
+        <w:t xml:space="preserve"> (May 2020 - Jun 2020)</w:t>
       </w:r>
     </w:p>
     <w:p>
@@ -2459,7 +2392,21 @@
         <w:rPr>
           <w:rFonts w:ascii="Times New Roman" w:eastAsia="Times New Roman" w:hAnsi="Times New Roman" w:cs="Times New Roman"/>
         </w:rPr>
-        <w:t>Built an end-to-end architectural system that incorporates human pose estimator, emotion recognition and head gaze deep learning model into a customized neural network Intelligent Classrooms</w:t>
+        <w:t xml:space="preserve">The project is based on a systematic approach to learning analyzing datasets for sentiment analysis, how to read it in a </w:t>
+      </w:r>
+      <w:proofErr w:type="spellStart"/>
+      <w:r>
+        <w:rPr>
+          <w:rFonts w:ascii="Times New Roman" w:eastAsia="Times New Roman" w:hAnsi="Times New Roman" w:cs="Times New Roman"/>
+        </w:rPr>
+        <w:t>PyTorch</w:t>
+      </w:r>
+      <w:proofErr w:type="spellEnd"/>
+      <w:r>
+        <w:rPr>
+          <w:rFonts w:ascii="Times New Roman" w:eastAsia="Times New Roman" w:hAnsi="Times New Roman" w:cs="Times New Roman"/>
+        </w:rPr>
+        <w:t xml:space="preserve"> BERT model and adjust the architecture for multi-class classification. I built a Sentiment Analysis model leveraging BERT's knowledge</w:t>
       </w:r>
     </w:p>
     <w:p>
@@ -2483,31 +2430,7 @@
           <w:b/>
           <w:bCs/>
         </w:rPr>
-        <w:t>Medical Analytica</w:t>
-      </w:r>
-      <w:r>
-        <w:rPr>
-          <w:rFonts w:ascii="Times New Roman" w:eastAsia="Times New Roman" w:hAnsi="Times New Roman" w:cs="Times New Roman"/>
-          <w:b/>
-          <w:bCs/>
-        </w:rPr>
-        <w:t xml:space="preserve"> </w:t>
-      </w:r>
-      <w:r>
-        <w:rPr>
-          <w:rFonts w:ascii="Times New Roman" w:eastAsia="Times New Roman" w:hAnsi="Times New Roman" w:cs="Times New Roman"/>
-          <w:b/>
-          <w:bCs/>
-        </w:rPr>
-        <w:t>(April</w:t>
-      </w:r>
-      <w:r>
-        <w:rPr>
-          <w:rFonts w:ascii="Times New Roman" w:eastAsia="Times New Roman" w:hAnsi="Times New Roman" w:cs="Times New Roman"/>
-          <w:b/>
-          <w:bCs/>
-        </w:rPr>
-        <w:t xml:space="preserve"> 2020 -Present)</w:t>
+        <w:t>Attentiveness and Attendance Detection Problem (Aug 2019 - Dec 2019)</w:t>
       </w:r>
     </w:p>
     <w:p>
@@ -2523,45 +2446,7 @@
         <w:rPr>
           <w:rFonts w:ascii="Times New Roman" w:eastAsia="Times New Roman" w:hAnsi="Times New Roman" w:cs="Times New Roman"/>
         </w:rPr>
-        <w:t xml:space="preserve">A therapy-based chat-bot for emotion analysis and visualization. We have developed a chat companion to make the user feel better and to track analysis of </w:t>
-      </w:r>
-      <w:r>
-        <w:rPr>
-          <w:rFonts w:ascii="Times New Roman" w:eastAsia="Times New Roman" w:hAnsi="Times New Roman" w:cs="Times New Roman"/>
-        </w:rPr>
-        <w:t xml:space="preserve">the </w:t>
-      </w:r>
-      <w:r>
-        <w:rPr>
-          <w:rFonts w:ascii="Times New Roman" w:eastAsia="Times New Roman" w:hAnsi="Times New Roman" w:cs="Times New Roman"/>
-        </w:rPr>
-        <w:t xml:space="preserve">user’s </w:t>
-      </w:r>
-      <w:proofErr w:type="spellStart"/>
-      <w:r>
-        <w:rPr>
-          <w:rFonts w:ascii="Times New Roman" w:eastAsia="Times New Roman" w:hAnsi="Times New Roman" w:cs="Times New Roman"/>
-        </w:rPr>
-        <w:t>behavio</w:t>
-      </w:r>
-      <w:r>
-        <w:rPr>
-          <w:rFonts w:ascii="Times New Roman" w:eastAsia="Times New Roman" w:hAnsi="Times New Roman" w:cs="Times New Roman"/>
-        </w:rPr>
-        <w:t>u</w:t>
-      </w:r>
-      <w:r>
-        <w:rPr>
-          <w:rFonts w:ascii="Times New Roman" w:eastAsia="Times New Roman" w:hAnsi="Times New Roman" w:cs="Times New Roman"/>
-        </w:rPr>
-        <w:t>r</w:t>
-      </w:r>
-      <w:proofErr w:type="spellEnd"/>
-      <w:r>
-        <w:rPr>
-          <w:rFonts w:ascii="Times New Roman" w:eastAsia="Times New Roman" w:hAnsi="Times New Roman" w:cs="Times New Roman"/>
-        </w:rPr>
-        <w:t>.</w:t>
+        <w:t>Built an end-to-end architectural system that incorporates human pose estimator, emotion recognition and head gaze deep learning model into a customized neural network Intelligent Classrooms</w:t>
       </w:r>
     </w:p>
     <w:p>
@@ -2579,99 +2464,71 @@
           <w:bCs/>
         </w:rPr>
       </w:pPr>
+      <w:r>
+        <w:rPr>
+          <w:rFonts w:ascii="Times New Roman" w:eastAsia="Times New Roman" w:hAnsi="Times New Roman" w:cs="Times New Roman"/>
+          <w:b/>
+          <w:bCs/>
+        </w:rPr>
+        <w:t xml:space="preserve">Context Classification from audio </w:t>
+      </w:r>
+      <w:r>
+        <w:rPr>
+          <w:rFonts w:ascii="Times New Roman" w:eastAsia="Times New Roman" w:hAnsi="Times New Roman" w:cs="Times New Roman"/>
+          <w:b/>
+          <w:bCs/>
+        </w:rPr>
+        <w:t>conversations (</w:t>
+      </w:r>
+      <w:r>
+        <w:rPr>
+          <w:rFonts w:ascii="Times New Roman" w:eastAsia="Times New Roman" w:hAnsi="Times New Roman" w:cs="Times New Roman"/>
+          <w:b/>
+          <w:bCs/>
+        </w:rPr>
+        <w:t>Jul 2019 - Oct 2019)</w:t>
+      </w:r>
+    </w:p>
+    <w:p>
+      <w:pPr>
+        <w:spacing w:after="0" w:line="276" w:lineRule="auto"/>
+        <w:ind w:left="360"/>
+        <w:jc w:val="both"/>
+        <w:rPr>
+          <w:rFonts w:ascii="Times New Roman" w:eastAsia="Times New Roman" w:hAnsi="Times New Roman" w:cs="Times New Roman"/>
+        </w:rPr>
+      </w:pPr>
+      <w:r>
+        <w:rPr>
+          <w:rFonts w:ascii="Times New Roman" w:eastAsia="Times New Roman" w:hAnsi="Times New Roman" w:cs="Times New Roman"/>
+        </w:rPr>
+        <w:t xml:space="preserve">The project is based on a systematic approach </w:t>
+      </w:r>
+      <w:r>
+        <w:rPr>
+          <w:rFonts w:ascii="Times New Roman" w:eastAsia="Times New Roman" w:hAnsi="Times New Roman" w:cs="Times New Roman"/>
+        </w:rPr>
+        <w:t xml:space="preserve">to convert a voice-based conversation between a customer and service </w:t>
+      </w:r>
       <w:proofErr w:type="spellStart"/>
       <w:r>
         <w:rPr>
           <w:rFonts w:ascii="Times New Roman" w:eastAsia="Times New Roman" w:hAnsi="Times New Roman" w:cs="Times New Roman"/>
-          <w:b/>
-          <w:bCs/>
-        </w:rPr>
-        <w:t>Deepfakes</w:t>
+        </w:rPr>
+        <w:t>cent</w:t>
+      </w:r>
+      <w:r>
+        <w:rPr>
+          <w:rFonts w:ascii="Times New Roman" w:eastAsia="Times New Roman" w:hAnsi="Times New Roman" w:cs="Times New Roman"/>
+        </w:rPr>
+        <w:t>re</w:t>
       </w:r>
       <w:proofErr w:type="spellEnd"/>
       <w:r>
         <w:rPr>
           <w:rFonts w:ascii="Times New Roman" w:eastAsia="Times New Roman" w:hAnsi="Times New Roman" w:cs="Times New Roman"/>
-          <w:b/>
-          <w:bCs/>
-        </w:rPr>
-        <w:t xml:space="preserve"> with </w:t>
-      </w:r>
-      <w:proofErr w:type="spellStart"/>
-      <w:r>
-        <w:rPr>
-          <w:rFonts w:ascii="Times New Roman" w:eastAsia="Times New Roman" w:hAnsi="Times New Roman" w:cs="Times New Roman"/>
-          <w:b/>
-          <w:bCs/>
-        </w:rPr>
-        <w:t>Keras</w:t>
-      </w:r>
-      <w:proofErr w:type="spellEnd"/>
-      <w:r>
-        <w:rPr>
-          <w:rFonts w:ascii="Times New Roman" w:eastAsia="Times New Roman" w:hAnsi="Times New Roman" w:cs="Times New Roman"/>
-          <w:b/>
-          <w:bCs/>
-        </w:rPr>
-        <w:t xml:space="preserve">-GANs </w:t>
-      </w:r>
-      <w:r>
-        <w:rPr>
-          <w:rFonts w:ascii="Times New Roman" w:eastAsia="Times New Roman" w:hAnsi="Times New Roman" w:cs="Times New Roman"/>
-          <w:b/>
-          <w:bCs/>
-        </w:rPr>
-        <w:t>(May</w:t>
-      </w:r>
-      <w:r>
-        <w:rPr>
-          <w:rFonts w:ascii="Times New Roman" w:eastAsia="Times New Roman" w:hAnsi="Times New Roman" w:cs="Times New Roman"/>
-          <w:b/>
-          <w:bCs/>
-        </w:rPr>
-        <w:t xml:space="preserve"> 2020 - Jun </w:t>
-      </w:r>
-      <w:r>
-        <w:rPr>
-          <w:rFonts w:ascii="Times New Roman" w:eastAsia="Times New Roman" w:hAnsi="Times New Roman" w:cs="Times New Roman"/>
-          <w:b/>
-          <w:bCs/>
-        </w:rPr>
-        <w:t>2020)</w:t>
-      </w:r>
-    </w:p>
-    <w:p>
-      <w:pPr>
-        <w:spacing w:after="0" w:line="276" w:lineRule="auto"/>
-        <w:ind w:left="360"/>
-        <w:jc w:val="both"/>
-        <w:rPr>
-          <w:rFonts w:ascii="Times New Roman" w:eastAsia="Times New Roman" w:hAnsi="Times New Roman" w:cs="Times New Roman"/>
-        </w:rPr>
-      </w:pPr>
-      <w:r>
-        <w:rPr>
-          <w:rFonts w:ascii="Times New Roman" w:eastAsia="Times New Roman" w:hAnsi="Times New Roman" w:cs="Times New Roman"/>
-        </w:rPr>
-        <w:t xml:space="preserve">The project is based on a systematic approach to learning </w:t>
-      </w:r>
-      <w:r>
-        <w:rPr>
-          <w:rFonts w:ascii="Times New Roman" w:eastAsia="Times New Roman" w:hAnsi="Times New Roman" w:cs="Times New Roman"/>
-        </w:rPr>
-        <w:t>DCGAN or Deep Convolutional Generative Adversarial Network and trained the network to generate realistic</w:t>
-      </w:r>
-      <w:r>
-        <w:rPr>
-          <w:rFonts w:ascii="Times New Roman" w:eastAsia="Times New Roman" w:hAnsi="Times New Roman" w:cs="Times New Roman"/>
-        </w:rPr>
-        <w:t>-</w:t>
-      </w:r>
-      <w:r>
-        <w:rPr>
-          <w:rFonts w:ascii="Times New Roman" w:eastAsia="Times New Roman" w:hAnsi="Times New Roman" w:cs="Times New Roman"/>
-        </w:rPr>
-        <w:t>looking synthesized images.</w:t>
+        </w:rPr>
+        <w:t xml:space="preserve"> and find out the context of the conversation and classify it accordingly</w:t>
       </w:r>
     </w:p>
     <w:p>
@@ -2695,105 +2552,55 @@
           <w:b/>
           <w:bCs/>
         </w:rPr>
-        <w:t>Sentiment Analysis with Deep Learning using BERT</w:t>
-      </w:r>
+        <w:t xml:space="preserve">Web-App for Presenting Obstacles Around an Aerodrome Using Google Earth Pro &amp; </w:t>
+      </w:r>
+      <w:proofErr w:type="spellStart"/>
       <w:r>
         <w:rPr>
           <w:rFonts w:ascii="Times New Roman" w:eastAsia="Times New Roman" w:hAnsi="Times New Roman" w:cs="Times New Roman"/>
           <w:b/>
           <w:bCs/>
         </w:rPr>
-        <w:t xml:space="preserve"> &amp; </w:t>
+        <w:t>HereMaps</w:t>
+      </w:r>
+      <w:proofErr w:type="spellEnd"/>
+      <w:r>
+        <w:rPr>
+          <w:rFonts w:ascii="Times New Roman" w:eastAsia="Times New Roman" w:hAnsi="Times New Roman" w:cs="Times New Roman"/>
+          <w:b/>
+          <w:bCs/>
+        </w:rPr>
+        <w:t xml:space="preserve"> API (Feb 2019 - Apr 2019)</w:t>
+      </w:r>
+    </w:p>
+    <w:p>
+      <w:pPr>
+        <w:spacing w:after="0" w:line="276" w:lineRule="auto"/>
+        <w:ind w:left="360"/>
+        <w:jc w:val="both"/>
+        <w:rPr>
+          <w:rFonts w:ascii="Times New Roman" w:eastAsia="Times New Roman" w:hAnsi="Times New Roman" w:cs="Times New Roman"/>
+        </w:rPr>
+      </w:pPr>
+      <w:r>
+        <w:rPr>
+          <w:rFonts w:ascii="Times New Roman" w:eastAsia="Times New Roman" w:hAnsi="Times New Roman" w:cs="Times New Roman"/>
+        </w:rPr>
+        <w:t xml:space="preserve">Records of all the obstacle such as the trees, buildings, hoardings, towers etc., located around an airport’s aerodrome are maintained in AD 2.10 section of the AIP documentation which is published on the Airport Authority of India's. Through this system, one can plot these obstacles in 2D and 3D objects on Google Earth Pro (3D) and </w:t>
       </w:r>
       <w:proofErr w:type="spellStart"/>
       <w:r>
         <w:rPr>
           <w:rFonts w:ascii="Times New Roman" w:eastAsia="Times New Roman" w:hAnsi="Times New Roman" w:cs="Times New Roman"/>
-          <w:b/>
-          <w:bCs/>
-        </w:rPr>
-        <w:t>PyTorch</w:t>
+        </w:rPr>
+        <w:t>HereMaps</w:t>
       </w:r>
       <w:proofErr w:type="spellEnd"/>
       <w:r>
         <w:rPr>
           <w:rFonts w:ascii="Times New Roman" w:eastAsia="Times New Roman" w:hAnsi="Times New Roman" w:cs="Times New Roman"/>
-          <w:b/>
-          <w:bCs/>
-        </w:rPr>
-        <w:t xml:space="preserve"> </w:t>
-      </w:r>
-      <w:r>
-        <w:rPr>
-          <w:rFonts w:ascii="Times New Roman" w:eastAsia="Times New Roman" w:hAnsi="Times New Roman" w:cs="Times New Roman"/>
-          <w:b/>
-          <w:bCs/>
-        </w:rPr>
-        <w:t>(May</w:t>
-      </w:r>
-      <w:r>
-        <w:rPr>
-          <w:rFonts w:ascii="Times New Roman" w:eastAsia="Times New Roman" w:hAnsi="Times New Roman" w:cs="Times New Roman"/>
-          <w:b/>
-          <w:bCs/>
-        </w:rPr>
-        <w:t xml:space="preserve"> 2020 - Jun </w:t>
-      </w:r>
-      <w:r>
-        <w:rPr>
-          <w:rFonts w:ascii="Times New Roman" w:eastAsia="Times New Roman" w:hAnsi="Times New Roman" w:cs="Times New Roman"/>
-          <w:b/>
-          <w:bCs/>
-        </w:rPr>
-        <w:t>2020)</w:t>
-      </w:r>
-    </w:p>
-    <w:p>
-      <w:pPr>
-        <w:spacing w:after="0" w:line="276" w:lineRule="auto"/>
-        <w:ind w:left="360"/>
-        <w:jc w:val="both"/>
-        <w:rPr>
-          <w:rFonts w:ascii="Times New Roman" w:eastAsia="Times New Roman" w:hAnsi="Times New Roman" w:cs="Times New Roman"/>
-        </w:rPr>
-      </w:pPr>
-      <w:r>
-        <w:rPr>
-          <w:rFonts w:ascii="Times New Roman" w:eastAsia="Times New Roman" w:hAnsi="Times New Roman" w:cs="Times New Roman"/>
-        </w:rPr>
-        <w:t>The project is based on a systematic approach to learning a</w:t>
-      </w:r>
-      <w:r>
-        <w:rPr>
-          <w:rFonts w:ascii="Times New Roman" w:eastAsia="Times New Roman" w:hAnsi="Times New Roman" w:cs="Times New Roman"/>
-        </w:rPr>
-        <w:t>nalyz</w:t>
-      </w:r>
-      <w:r>
-        <w:rPr>
-          <w:rFonts w:ascii="Times New Roman" w:eastAsia="Times New Roman" w:hAnsi="Times New Roman" w:cs="Times New Roman"/>
-        </w:rPr>
-        <w:t xml:space="preserve">ing </w:t>
-      </w:r>
-      <w:r>
-        <w:rPr>
-          <w:rFonts w:ascii="Times New Roman" w:eastAsia="Times New Roman" w:hAnsi="Times New Roman" w:cs="Times New Roman"/>
-        </w:rPr>
-        <w:t xml:space="preserve">datasets for sentiment analysis, how to read it in a </w:t>
-      </w:r>
-      <w:proofErr w:type="spellStart"/>
-      <w:r>
-        <w:rPr>
-          <w:rFonts w:ascii="Times New Roman" w:eastAsia="Times New Roman" w:hAnsi="Times New Roman" w:cs="Times New Roman"/>
-        </w:rPr>
-        <w:t>PyTorch</w:t>
-      </w:r>
-      <w:proofErr w:type="spellEnd"/>
-      <w:r>
-        <w:rPr>
-          <w:rFonts w:ascii="Times New Roman" w:eastAsia="Times New Roman" w:hAnsi="Times New Roman" w:cs="Times New Roman"/>
-        </w:rPr>
-        <w:t xml:space="preserve"> BERT model and adjust the architecture for multi-class classification. I built a Sentiment Analysis model leveraging BERT's knowledge.</w:t>
+        </w:rPr>
+        <w:t xml:space="preserve"> (2D)</w:t>
       </w:r>
     </w:p>
     <w:p>
@@ -2817,25 +2624,7 @@
           <w:b/>
           <w:bCs/>
         </w:rPr>
-        <w:t xml:space="preserve">Web-App for Presenting Obstacles Around an Aerodrome Using Google Earth Pro &amp; </w:t>
-      </w:r>
-      <w:proofErr w:type="spellStart"/>
-      <w:r>
-        <w:rPr>
-          <w:rFonts w:ascii="Times New Roman" w:eastAsia="Times New Roman" w:hAnsi="Times New Roman" w:cs="Times New Roman"/>
-          <w:b/>
-          <w:bCs/>
-        </w:rPr>
-        <w:t>HereMaps</w:t>
-      </w:r>
-      <w:proofErr w:type="spellEnd"/>
-      <w:r>
-        <w:rPr>
-          <w:rFonts w:ascii="Times New Roman" w:eastAsia="Times New Roman" w:hAnsi="Times New Roman" w:cs="Times New Roman"/>
-          <w:b/>
-          <w:bCs/>
-        </w:rPr>
-        <w:t xml:space="preserve"> API (Feb 2019 - Apr 2019)</w:t>
+        <w:t>Classification of skin diseases using Convolution Neural (May 2019 - Jul 2019)</w:t>
       </w:r>
     </w:p>
     <w:p>
@@ -2851,21 +2640,7 @@
         <w:rPr>
           <w:rFonts w:ascii="Times New Roman" w:eastAsia="Times New Roman" w:hAnsi="Times New Roman" w:cs="Times New Roman"/>
         </w:rPr>
-        <w:t xml:space="preserve">Records of all the obstacle such as the trees, buildings, hoardings, towers etc., located around an airport’s aerodrome are maintained in AD 2.10 section of the AIP documentation which is published on the Airport Authority of India's. Through this system, one can plot these obstacles in 2D and 3D objects on Google Earth Pro (3D) and </w:t>
-      </w:r>
-      <w:proofErr w:type="spellStart"/>
-      <w:r>
-        <w:rPr>
-          <w:rFonts w:ascii="Times New Roman" w:eastAsia="Times New Roman" w:hAnsi="Times New Roman" w:cs="Times New Roman"/>
-        </w:rPr>
-        <w:t>HereMaps</w:t>
-      </w:r>
-      <w:proofErr w:type="spellEnd"/>
-      <w:r>
-        <w:rPr>
-          <w:rFonts w:ascii="Times New Roman" w:eastAsia="Times New Roman" w:hAnsi="Times New Roman" w:cs="Times New Roman"/>
-        </w:rPr>
-        <w:t xml:space="preserve"> (2D).</w:t>
+        <w:t>The project is based on a systematic approach to learning Neural Network-based algorithms based on which I tried to explore the field of Data Science. The project involved the classification of skin diseases based on images clicked by the user</w:t>
       </w:r>
     </w:p>
     <w:p>
@@ -3378,6 +3153,129 @@
     </w:lvl>
   </w:abstractNum>
   <w:abstractNum w:abstractNumId="4" w15:restartNumberingAfterBreak="0">
+    <w:nsid w:val="11C323EB"/>
+    <w:multiLevelType w:val="hybridMultilevel"/>
+    <w:tmpl w:val="F2E6EAB6"/>
+    <w:lvl w:ilvl="0" w:tplc="434C15E4">
+      <w:numFmt w:val="bullet"/>
+      <w:lvlText w:val=""/>
+      <w:lvlJc w:val="left"/>
+      <w:pPr>
+        <w:ind w:left="820" w:hanging="360"/>
+      </w:pPr>
+      <w:rPr>
+        <w:rFonts w:ascii="Symbol" w:eastAsia="Symbol" w:hAnsi="Symbol" w:cs="Symbol" w:hint="default"/>
+        <w:w w:val="100"/>
+        <w:sz w:val="24"/>
+        <w:szCs w:val="24"/>
+        <w:lang w:val="en-US" w:eastAsia="en-US" w:bidi="ar-SA"/>
+      </w:rPr>
+    </w:lvl>
+    <w:lvl w:ilvl="1" w:tplc="15802520">
+      <w:numFmt w:val="bullet"/>
+      <w:lvlText w:val="o"/>
+      <w:lvlJc w:val="left"/>
+      <w:pPr>
+        <w:ind w:left="1142" w:hanging="361"/>
+      </w:pPr>
+      <w:rPr>
+        <w:rFonts w:ascii="Courier New" w:eastAsia="Courier New" w:hAnsi="Courier New" w:cs="Courier New" w:hint="default"/>
+        <w:spacing w:val="-3"/>
+        <w:w w:val="99"/>
+        <w:sz w:val="24"/>
+        <w:szCs w:val="24"/>
+        <w:lang w:val="en-US" w:eastAsia="en-US" w:bidi="ar-SA"/>
+      </w:rPr>
+    </w:lvl>
+    <w:lvl w:ilvl="2" w:tplc="7F08D47E">
+      <w:numFmt w:val="bullet"/>
+      <w:lvlText w:val=""/>
+      <w:lvlJc w:val="left"/>
+      <w:pPr>
+        <w:ind w:left="1593" w:hanging="360"/>
+      </w:pPr>
+      <w:rPr>
+        <w:rFonts w:ascii="Wingdings" w:eastAsia="Wingdings" w:hAnsi="Wingdings" w:cs="Wingdings" w:hint="default"/>
+        <w:w w:val="100"/>
+        <w:sz w:val="24"/>
+        <w:szCs w:val="24"/>
+        <w:lang w:val="en-US" w:eastAsia="en-US" w:bidi="ar-SA"/>
+      </w:rPr>
+    </w:lvl>
+    <w:lvl w:ilvl="3" w:tplc="7538470E">
+      <w:numFmt w:val="bullet"/>
+      <w:lvlText w:val="•"/>
+      <w:lvlJc w:val="left"/>
+      <w:pPr>
+        <w:ind w:left="1329" w:hanging="360"/>
+      </w:pPr>
+      <w:rPr>
+        <w:rFonts w:hint="default"/>
+        <w:lang w:val="en-US" w:eastAsia="en-US" w:bidi="ar-SA"/>
+      </w:rPr>
+    </w:lvl>
+    <w:lvl w:ilvl="4" w:tplc="426A4878">
+      <w:numFmt w:val="bullet"/>
+      <w:lvlText w:val="•"/>
+      <w:lvlJc w:val="left"/>
+      <w:pPr>
+        <w:ind w:left="1059" w:hanging="360"/>
+      </w:pPr>
+      <w:rPr>
+        <w:rFonts w:hint="default"/>
+        <w:lang w:val="en-US" w:eastAsia="en-US" w:bidi="ar-SA"/>
+      </w:rPr>
+    </w:lvl>
+    <w:lvl w:ilvl="5" w:tplc="7690049A">
+      <w:numFmt w:val="bullet"/>
+      <w:lvlText w:val="•"/>
+      <w:lvlJc w:val="left"/>
+      <w:pPr>
+        <w:ind w:left="789" w:hanging="360"/>
+      </w:pPr>
+      <w:rPr>
+        <w:rFonts w:hint="default"/>
+        <w:lang w:val="en-US" w:eastAsia="en-US" w:bidi="ar-SA"/>
+      </w:rPr>
+    </w:lvl>
+    <w:lvl w:ilvl="6" w:tplc="00201F00">
+      <w:numFmt w:val="bullet"/>
+      <w:lvlText w:val="•"/>
+      <w:lvlJc w:val="left"/>
+      <w:pPr>
+        <w:ind w:left="519" w:hanging="360"/>
+      </w:pPr>
+      <w:rPr>
+        <w:rFonts w:hint="default"/>
+        <w:lang w:val="en-US" w:eastAsia="en-US" w:bidi="ar-SA"/>
+      </w:rPr>
+    </w:lvl>
+    <w:lvl w:ilvl="7" w:tplc="CE52B456">
+      <w:numFmt w:val="bullet"/>
+      <w:lvlText w:val="•"/>
+      <w:lvlJc w:val="left"/>
+      <w:pPr>
+        <w:ind w:left="248" w:hanging="360"/>
+      </w:pPr>
+      <w:rPr>
+        <w:rFonts w:hint="default"/>
+        <w:lang w:val="en-US" w:eastAsia="en-US" w:bidi="ar-SA"/>
+      </w:rPr>
+    </w:lvl>
+    <w:lvl w:ilvl="8" w:tplc="D2E2D688">
+      <w:numFmt w:val="bullet"/>
+      <w:lvlText w:val="•"/>
+      <w:lvlJc w:val="left"/>
+      <w:pPr>
+        <w:ind w:left="-22" w:hanging="360"/>
+      </w:pPr>
+      <w:rPr>
+        <w:rFonts w:hint="default"/>
+        <w:lang w:val="en-US" w:eastAsia="en-US" w:bidi="ar-SA"/>
+      </w:rPr>
+    </w:lvl>
+  </w:abstractNum>
+  <w:abstractNum w:abstractNumId="5" w15:restartNumberingAfterBreak="0">
     <w:nsid w:val="14263453"/>
     <w:multiLevelType w:val="multilevel"/>
     <w:tmpl w:val="04408C12"/>
@@ -3490,7 +3388,7 @@
       </w:rPr>
     </w:lvl>
   </w:abstractNum>
-  <w:abstractNum w:abstractNumId="5" w15:restartNumberingAfterBreak="0">
+  <w:abstractNum w:abstractNumId="6" w15:restartNumberingAfterBreak="0">
     <w:nsid w:val="28EF1C38"/>
     <w:multiLevelType w:val="multilevel"/>
     <w:tmpl w:val="9BE2DE3E"/>
@@ -3639,7 +3537,7 @@
       </w:rPr>
     </w:lvl>
   </w:abstractNum>
-  <w:abstractNum w:abstractNumId="6" w15:restartNumberingAfterBreak="0">
+  <w:abstractNum w:abstractNumId="7" w15:restartNumberingAfterBreak="0">
     <w:nsid w:val="2B7327D0"/>
     <w:multiLevelType w:val="multilevel"/>
     <w:tmpl w:val="129ADAA4"/>
@@ -3752,7 +3650,7 @@
       </w:rPr>
     </w:lvl>
   </w:abstractNum>
-  <w:abstractNum w:abstractNumId="7" w15:restartNumberingAfterBreak="0">
+  <w:abstractNum w:abstractNumId="8" w15:restartNumberingAfterBreak="0">
     <w:nsid w:val="2F2B38D3"/>
     <w:multiLevelType w:val="multilevel"/>
     <w:tmpl w:val="72ACB4E6"/>
@@ -3865,7 +3763,7 @@
       </w:rPr>
     </w:lvl>
   </w:abstractNum>
-  <w:abstractNum w:abstractNumId="8" w15:restartNumberingAfterBreak="0">
+  <w:abstractNum w:abstractNumId="9" w15:restartNumberingAfterBreak="0">
     <w:nsid w:val="39192AA2"/>
     <w:multiLevelType w:val="hybridMultilevel"/>
     <w:tmpl w:val="7120429C"/>
@@ -3978,7 +3876,7 @@
       </w:rPr>
     </w:lvl>
   </w:abstractNum>
-  <w:abstractNum w:abstractNumId="9" w15:restartNumberingAfterBreak="0">
+  <w:abstractNum w:abstractNumId="10" w15:restartNumberingAfterBreak="0">
     <w:nsid w:val="54307885"/>
     <w:multiLevelType w:val="hybridMultilevel"/>
     <w:tmpl w:val="97FAF6CA"/>
@@ -4091,7 +3989,7 @@
       </w:rPr>
     </w:lvl>
   </w:abstractNum>
-  <w:abstractNum w:abstractNumId="10" w15:restartNumberingAfterBreak="0">
+  <w:abstractNum w:abstractNumId="11" w15:restartNumberingAfterBreak="0">
     <w:nsid w:val="5DC10322"/>
     <w:multiLevelType w:val="hybridMultilevel"/>
     <w:tmpl w:val="976811B4"/>
@@ -4204,7 +4102,7 @@
       </w:rPr>
     </w:lvl>
   </w:abstractNum>
-  <w:abstractNum w:abstractNumId="11" w15:restartNumberingAfterBreak="0">
+  <w:abstractNum w:abstractNumId="12" w15:restartNumberingAfterBreak="0">
     <w:nsid w:val="614843E5"/>
     <w:multiLevelType w:val="hybridMultilevel"/>
     <w:tmpl w:val="18888A4E"/>
@@ -4317,7 +4215,7 @@
       </w:rPr>
     </w:lvl>
   </w:abstractNum>
-  <w:abstractNum w:abstractNumId="12" w15:restartNumberingAfterBreak="0">
+  <w:abstractNum w:abstractNumId="13" w15:restartNumberingAfterBreak="0">
     <w:nsid w:val="62E00723"/>
     <w:multiLevelType w:val="hybridMultilevel"/>
     <w:tmpl w:val="F2264512"/>
@@ -4430,7 +4328,7 @@
       </w:rPr>
     </w:lvl>
   </w:abstractNum>
-  <w:abstractNum w:abstractNumId="13" w15:restartNumberingAfterBreak="0">
+  <w:abstractNum w:abstractNumId="14" w15:restartNumberingAfterBreak="0">
     <w:nsid w:val="67CD793F"/>
     <w:multiLevelType w:val="hybridMultilevel"/>
     <w:tmpl w:val="77BCD78A"/>
@@ -4543,7 +4441,7 @@
       </w:rPr>
     </w:lvl>
   </w:abstractNum>
-  <w:abstractNum w:abstractNumId="14" w15:restartNumberingAfterBreak="0">
+  <w:abstractNum w:abstractNumId="15" w15:restartNumberingAfterBreak="0">
     <w:nsid w:val="7709719B"/>
     <w:multiLevelType w:val="hybridMultilevel"/>
     <w:tmpl w:val="C4DA8BEA"/>
@@ -4656,7 +4554,7 @@
       </w:rPr>
     </w:lvl>
   </w:abstractNum>
-  <w:abstractNum w:abstractNumId="15" w15:restartNumberingAfterBreak="0">
+  <w:abstractNum w:abstractNumId="16" w15:restartNumberingAfterBreak="0">
     <w:nsid w:val="79DD62D3"/>
     <w:multiLevelType w:val="hybridMultilevel"/>
     <w:tmpl w:val="1CD4326A"/>
@@ -4770,52 +4668,55 @@
     </w:lvl>
   </w:abstractNum>
   <w:num w:numId="1">
-    <w:abstractNumId w:val="4"/>
+    <w:abstractNumId w:val="5"/>
   </w:num>
   <w:num w:numId="2">
     <w:abstractNumId w:val="2"/>
   </w:num>
   <w:num w:numId="3">
+    <w:abstractNumId w:val="8"/>
+  </w:num>
+  <w:num w:numId="4">
     <w:abstractNumId w:val="7"/>
   </w:num>
-  <w:num w:numId="4">
-    <w:abstractNumId w:val="6"/>
-  </w:num>
   <w:num w:numId="5">
-    <w:abstractNumId w:val="15"/>
+    <w:abstractNumId w:val="16"/>
   </w:num>
   <w:num w:numId="6">
-    <w:abstractNumId w:val="9"/>
+    <w:abstractNumId w:val="10"/>
   </w:num>
   <w:num w:numId="7">
     <w:abstractNumId w:val="1"/>
   </w:num>
   <w:num w:numId="8">
-    <w:abstractNumId w:val="5"/>
+    <w:abstractNumId w:val="6"/>
   </w:num>
   <w:num w:numId="9">
-    <w:abstractNumId w:val="8"/>
+    <w:abstractNumId w:val="9"/>
   </w:num>
   <w:num w:numId="10">
     <w:abstractNumId w:val="0"/>
   </w:num>
   <w:num w:numId="11">
-    <w:abstractNumId w:val="10"/>
+    <w:abstractNumId w:val="11"/>
   </w:num>
   <w:num w:numId="12">
+    <w:abstractNumId w:val="13"/>
+  </w:num>
+  <w:num w:numId="13">
     <w:abstractNumId w:val="12"/>
   </w:num>
-  <w:num w:numId="13">
-    <w:abstractNumId w:val="11"/>
-  </w:num>
   <w:num w:numId="14">
-    <w:abstractNumId w:val="13"/>
+    <w:abstractNumId w:val="14"/>
   </w:num>
   <w:num w:numId="15">
-    <w:abstractNumId w:val="14"/>
+    <w:abstractNumId w:val="15"/>
   </w:num>
   <w:num w:numId="16">
     <w:abstractNumId w:val="3"/>
+  </w:num>
+  <w:num w:numId="17">
+    <w:abstractNumId w:val="4"/>
   </w:num>
 </w:numbering>
 </file>

</xml_diff>